<commit_message>
modifiche a capitolo 2 tesi e prima bozza codice interfaccia
</commit_message>
<xml_diff>
--- a/testo di tesi/capitolo 2 tesi.docx
+++ b/testo di tesi/capitolo 2 tesi.docx
@@ -140,7 +140,7 @@
         </w:pBdr>
       </w:pPr>
       <w:r>
-        <w:t>Cuda</w:t>
+        <w:t>Tqdm</w:t>
       </w:r>
     </w:p>
     <w:p>
@@ -153,7 +153,7 @@
         <w:t xml:space="preserve">[da </w:t>
       </w:r>
       <w:r>
-        <w:t>https://developer.nvidia.com/cuda-zone</w:t>
+        <w:t>https://tqdm.github.io/</w:t>
       </w:r>
       <w:r>
         <w:t>]</w:t>
@@ -166,7 +166,27 @@
         </w:pBdr>
       </w:pPr>
       <w:r>
-        <w:t>CUDA® è una piattaforma di calcolo parallelo e un modello di programmazione sviluppato da NVIDIA per il calcolo generale su unità di elaborazione grafica (GPU). Con CUDA, gli sviluppatori possono aumentare significativamente la velocità delle applicazioni di calcolo sfruttando la potenza delle GPU.</w:t>
+        <w:t xml:space="preserve">La libreria Python </w:t>
+      </w:r>
+      <w:proofErr w:type="spellStart"/>
+      <w:r>
+        <w:t>tqdm</w:t>
+      </w:r>
+      <w:proofErr w:type="spellEnd"/>
+      <w:r>
+        <w:t xml:space="preserve"> è uno strumento molto utile per la visualizzazione di barr</w:t>
+      </w:r>
+      <w:r>
+        <w:t xml:space="preserve">e </w:t>
+      </w:r>
+      <w:r>
+        <w:t>di avanzamento durante i cicli di elaborazione</w:t>
+      </w:r>
+      <w:r>
+        <w:t xml:space="preserve"> nel codice</w:t>
+      </w:r>
+      <w:r>
+        <w:t xml:space="preserve">. </w:t>
       </w:r>
     </w:p>
     <w:p>
@@ -176,23 +196,57 @@
         </w:pBdr>
       </w:pPr>
       <w:r>
-        <w:t>Nelle applicazioni con accelerazione GPU, la parte sequenziale del carico di lavoro viene eseguita sulla CPU - ottimizzata per le prestazioni single-</w:t>
-      </w:r>
-      <w:proofErr w:type="spellStart"/>
-      <w:r>
-        <w:t>threaded</w:t>
-      </w:r>
-      <w:proofErr w:type="spellEnd"/>
-      <w:r>
-        <w:t xml:space="preserve"> - mentre la parte </w:t>
-      </w:r>
-      <w:proofErr w:type="spellStart"/>
-      <w:r>
-        <w:t>computazionalmente</w:t>
-      </w:r>
-      <w:proofErr w:type="spellEnd"/>
-      <w:r>
-        <w:t xml:space="preserve"> intensiva dell'applicazione viene eseguita su migliaia di core GPU in parallelo. Quando si utilizza CUDA, gli sviluppatori programmano in linguaggi popolari come C, C++, Fortran, Python e MATLAB ed esprimono la parallelismo attraverso estensioni sotto forma di poche parole chiave di base.</w:t>
+        <w:t>Il nome "</w:t>
+      </w:r>
+      <w:proofErr w:type="spellStart"/>
+      <w:r>
+        <w:t>tqdm</w:t>
+      </w:r>
+      <w:proofErr w:type="spellEnd"/>
+      <w:r>
+        <w:t>" deriva dall'unione della parola araba "</w:t>
+      </w:r>
+      <w:proofErr w:type="spellStart"/>
+      <w:r>
+        <w:t>taqaddum</w:t>
+      </w:r>
+      <w:proofErr w:type="spellEnd"/>
+      <w:r>
+        <w:t>" che significa "progresso" e</w:t>
+      </w:r>
+      <w:r>
+        <w:t>d è</w:t>
+      </w:r>
+      <w:r>
+        <w:t xml:space="preserve"> l'abbreviazione di "te </w:t>
+      </w:r>
+      <w:proofErr w:type="spellStart"/>
+      <w:r>
+        <w:t>quiero</w:t>
+      </w:r>
+      <w:proofErr w:type="spellEnd"/>
+      <w:r>
+        <w:t xml:space="preserve"> </w:t>
+      </w:r>
+      <w:proofErr w:type="spellStart"/>
+      <w:r>
+        <w:t>demasiado</w:t>
+      </w:r>
+      <w:proofErr w:type="spellEnd"/>
+      <w:r>
+        <w:t xml:space="preserve">" </w:t>
+      </w:r>
+      <w:r>
+        <w:t>(</w:t>
+      </w:r>
+      <w:r>
+        <w:t>ti amo troppo</w:t>
+      </w:r>
+      <w:r>
+        <w:t xml:space="preserve">) </w:t>
+      </w:r>
+      <w:r>
+        <w:t xml:space="preserve">in spagnolo. </w:t>
       </w:r>
     </w:p>
     <w:p>
@@ -202,15 +256,82 @@
         </w:pBdr>
       </w:pPr>
       <w:r>
-        <w:t xml:space="preserve">Il toolkit CUDA di NVIDIA fornisce tutto il necessario per sviluppare applicazioni con accelerazione GPU. Il toolkit CUDA include librerie accelerate su GPU, un compilatore, strumenti di sviluppo e il </w:t>
-      </w:r>
-      <w:proofErr w:type="spellStart"/>
-      <w:r>
-        <w:t>runtime</w:t>
-      </w:r>
-      <w:proofErr w:type="spellEnd"/>
-      <w:r>
-        <w:t xml:space="preserve"> CUDA.</w:t>
+        <w:t xml:space="preserve">Per utilizzare la libreria, basta </w:t>
+      </w:r>
+      <w:r>
+        <w:t xml:space="preserve">inserire </w:t>
+      </w:r>
+      <w:r>
+        <w:t xml:space="preserve">qualsiasi iterabile </w:t>
+      </w:r>
+      <w:r>
+        <w:t xml:space="preserve">(liste, dizionari, </w:t>
+      </w:r>
+      <w:proofErr w:type="spellStart"/>
+      <w:r>
+        <w:t>tuple</w:t>
+      </w:r>
+      <w:proofErr w:type="spellEnd"/>
+      <w:r>
+        <w:t xml:space="preserve"> e set) </w:t>
+      </w:r>
+      <w:r>
+        <w:t>in questo modo</w:t>
+      </w:r>
+      <w:r>
+        <w:t xml:space="preserve"> </w:t>
+      </w:r>
+      <w:r>
+        <w:t xml:space="preserve">metodo </w:t>
+      </w:r>
+      <w:r>
+        <w:t>\</w:t>
+      </w:r>
+      <w:proofErr w:type="spellStart"/>
+      <w:r>
+        <w:t>mintinline</w:t>
+      </w:r>
+      <w:proofErr w:type="spellEnd"/>
+      <w:r>
+        <w:t>[</w:t>
+      </w:r>
+      <w:proofErr w:type="spellStart"/>
+      <w:r>
+        <w:t>bgcolor</w:t>
+      </w:r>
+      <w:proofErr w:type="spellEnd"/>
+      <w:r>
+        <w:t>=</w:t>
+      </w:r>
+      <w:proofErr w:type="spellStart"/>
+      <w:r>
+        <w:t>bg</w:t>
+      </w:r>
+      <w:proofErr w:type="spellEnd"/>
+      <w:r>
+        <w:t>]{python}{</w:t>
+      </w:r>
+      <w:proofErr w:type="spellStart"/>
+      <w:r>
+        <w:t>tqdm</w:t>
+      </w:r>
+      <w:proofErr w:type="spellEnd"/>
+      <w:r>
+        <w:t>(</w:t>
+      </w:r>
+      <w:proofErr w:type="spellStart"/>
+      <w:r>
+        <w:t>iterable</w:t>
+      </w:r>
+      <w:proofErr w:type="spellEnd"/>
+      <w:r>
+        <w:t>)</w:t>
+      </w:r>
+      <w:r>
+        <w:t>}</w:t>
+      </w:r>
+      <w:r>
+        <w:t xml:space="preserve">. </w:t>
       </w:r>
     </w:p>
     <w:p>
@@ -219,6 +340,9 @@
           <w:bottom w:val="single" w:sz="6" w:space="1" w:color="auto"/>
         </w:pBdr>
       </w:pPr>
+      <w:r>
+        <w:t xml:space="preserve">La libreria funziona su qualsiasi piattaforma ed è completamente indipendente dalle dipendenze. </w:t>
+      </w:r>
     </w:p>
     <w:p>
       <w:pPr>
@@ -227,7 +351,15 @@
         </w:pBdr>
       </w:pPr>
       <w:r>
-        <w:t>Torch</w:t>
+        <w:t xml:space="preserve">Durante l'estrazione delle Action Units, la libreria </w:t>
+      </w:r>
+      <w:proofErr w:type="spellStart"/>
+      <w:r>
+        <w:t>tqdm</w:t>
+      </w:r>
+      <w:proofErr w:type="spellEnd"/>
+      <w:r>
+        <w:t xml:space="preserve"> ha fornito una stima precisa del tempo necessario per completare l'elaborazione, consentendo di monitorare l'avanzamento del processo in tempo reale. </w:t>
       </w:r>
     </w:p>
     <w:p>
@@ -236,21 +368,8 @@
           <w:bottom w:val="single" w:sz="6" w:space="1" w:color="auto"/>
         </w:pBdr>
       </w:pPr>
-      <w:proofErr w:type="spellStart"/>
-      <w:r>
-        <w:t>PyTorch</w:t>
-      </w:r>
-      <w:proofErr w:type="spellEnd"/>
-      <w:r>
-        <w:t xml:space="preserve"> è un popolare framework open-source di deep learning che consente agli sviluppatori di creare modelli di intelligenza artificiale in modo rapido ed efficiente. È stato sviluppato originariamente da Facebook AI </w:t>
-      </w:r>
-      <w:proofErr w:type="spellStart"/>
-      <w:r>
-        <w:t>Research</w:t>
-      </w:r>
-      <w:proofErr w:type="spellEnd"/>
-      <w:r>
-        <w:t xml:space="preserve"> e ha guadagnato una grande popolarità grazie alla sua facilità d'uso, alla sua flessibilità e alla sua scalabilità.</w:t>
+      <w:r>
+        <w:t xml:space="preserve">Nonostante l'utilizzo della tecnologia CUDA per accelerare le analisi, la grande quantità di immagini da elaborare ha richiesto molto tempo. </w:t>
       </w:r>
     </w:p>
     <w:p>
@@ -260,31 +379,42 @@
         </w:pBdr>
       </w:pPr>
       <w:r>
-        <w:t xml:space="preserve">Una delle principali caratteristiche di </w:t>
-      </w:r>
-      <w:proofErr w:type="spellStart"/>
-      <w:r>
-        <w:t>PyTorch</w:t>
-      </w:r>
-      <w:proofErr w:type="spellEnd"/>
-      <w:r>
-        <w:t xml:space="preserve"> è la sua architettura a flusso di dati (data flow), che rende il framework particolarmente adatto per le applicazioni di deep learning. Inoltre, </w:t>
-      </w:r>
-      <w:proofErr w:type="spellStart"/>
-      <w:r>
-        <w:t>PyTorch</w:t>
-      </w:r>
-      <w:proofErr w:type="spellEnd"/>
-      <w:r>
-        <w:t xml:space="preserve"> è dotato di un'ampia gamma di librerie e strumenti, come ad esempio </w:t>
-      </w:r>
-      <w:proofErr w:type="spellStart"/>
-      <w:r>
-        <w:t>PyTorch</w:t>
-      </w:r>
-      <w:proofErr w:type="spellEnd"/>
-      <w:r>
-        <w:t xml:space="preserve"> Lightning, che semplificano lo sviluppo di modelli di intelligenza artificiale.</w:t>
+        <w:t>L</w:t>
+      </w:r>
+      <w:r>
+        <w:t xml:space="preserve">a presenza di </w:t>
+      </w:r>
+      <w:proofErr w:type="spellStart"/>
+      <w:r>
+        <w:t>tqdm</w:t>
+      </w:r>
+      <w:proofErr w:type="spellEnd"/>
+      <w:r>
+        <w:t xml:space="preserve"> </w:t>
+      </w:r>
+      <w:r>
+        <w:t xml:space="preserve">è stata quindi fondamentale in quanto </w:t>
+      </w:r>
+      <w:r>
+        <w:t>ha permesso di gestire efficacemente l'elaborazione dei dati, evitando eventuali problemi tecnici</w:t>
+      </w:r>
+      <w:r>
+        <w:t xml:space="preserve">, </w:t>
+      </w:r>
+      <w:r>
+        <w:t>garantendo l'ottenimento di risultati accurati e</w:t>
+      </w:r>
+      <w:r>
+        <w:t>d</w:t>
+      </w:r>
+      <w:r>
+        <w:t xml:space="preserve"> affidabili</w:t>
+      </w:r>
+      <w:r>
+        <w:t xml:space="preserve"> e facendomi rivalutare scelte algoritmiche, non efficientissime, prese</w:t>
+      </w:r>
+      <w:r>
+        <w:t xml:space="preserve">. </w:t>
       </w:r>
     </w:p>
     <w:p>
@@ -293,21 +423,16 @@
           <w:bottom w:val="single" w:sz="6" w:space="1" w:color="auto"/>
         </w:pBdr>
       </w:pPr>
-      <w:proofErr w:type="spellStart"/>
-      <w:r>
-        <w:t>PyTorch</w:t>
-      </w:r>
-      <w:proofErr w:type="spellEnd"/>
-      <w:r>
-        <w:t xml:space="preserve"> è anche conosciuto per la sua flessibilità e scalabilità, in quanto permette di creare modelli di deep learning sia per computer singoli che per cluster di computer. Inoltre, </w:t>
-      </w:r>
-      <w:proofErr w:type="spellStart"/>
-      <w:r>
-        <w:t>PyTorch</w:t>
-      </w:r>
-      <w:proofErr w:type="spellEnd"/>
-      <w:r>
-        <w:t xml:space="preserve"> supporta una vasta gamma di piattaforme hardware, come CPU, GPU e TPU, il che lo rende adatto per le applicazioni in ambiti come il machine learning, la visione artificiale e il linguaggio naturale.</w:t>
+      <w:r>
+        <w:t xml:space="preserve">In sintesi, la libreria Python </w:t>
+      </w:r>
+      <w:proofErr w:type="spellStart"/>
+      <w:r>
+        <w:t>tqdm</w:t>
+      </w:r>
+      <w:proofErr w:type="spellEnd"/>
+      <w:r>
+        <w:t xml:space="preserve"> è uno strumento prezioso per semplificare l'elaborazione di grandi quantità di dati, fornendo una stima del tempo rimanente e consentendo di pianificare il lavoro in modo efficiente.</w:t>
       </w:r>
     </w:p>
     <w:p>
@@ -316,17 +441,6 @@
           <w:bottom w:val="single" w:sz="6" w:space="1" w:color="auto"/>
         </w:pBdr>
       </w:pPr>
-      <w:r>
-        <w:t xml:space="preserve">In sintesi, </w:t>
-      </w:r>
-      <w:proofErr w:type="spellStart"/>
-      <w:r>
-        <w:t>PyTorch</w:t>
-      </w:r>
-      <w:proofErr w:type="spellEnd"/>
-      <w:r>
-        <w:t xml:space="preserve"> è uno dei framework più popolari e potenti per la creazione di modelli di intelligenza artificiale, grazie alla sua flessibilità, alla sua scalabilità e alla sua architettura a flusso di dati.</w:t>
-      </w:r>
     </w:p>
     <w:p>
       <w:pPr>
@@ -334,6 +448,9 @@
           <w:bottom w:val="single" w:sz="6" w:space="1" w:color="auto"/>
         </w:pBdr>
       </w:pPr>
+      <w:r>
+        <w:t>Cuda</w:t>
+      </w:r>
     </w:p>
     <w:p>
       <w:pPr>
@@ -342,26 +459,13 @@
         </w:pBdr>
       </w:pPr>
       <w:r>
-        <w:t>CNN (</w:t>
-      </w:r>
-      <w:proofErr w:type="spellStart"/>
-      <w:r>
-        <w:t>Convolutional</w:t>
-      </w:r>
-      <w:proofErr w:type="spellEnd"/>
-      <w:r>
-        <w:t xml:space="preserve"> </w:t>
-      </w:r>
-      <w:proofErr w:type="spellStart"/>
-      <w:r>
-        <w:t>Neural</w:t>
-      </w:r>
-      <w:proofErr w:type="spellEnd"/>
-      <w:r>
-        <w:t xml:space="preserve"> Networks</w:t>
-      </w:r>
-      <w:r>
-        <w:t>)</w:t>
+        <w:t xml:space="preserve">[da </w:t>
+      </w:r>
+      <w:r>
+        <w:t>https://developer.nvidia.com/cuda-zone</w:t>
+      </w:r>
+      <w:r>
+        <w:t>]</w:t>
       </w:r>
     </w:p>
     <w:p>
@@ -371,15 +475,7 @@
         </w:pBdr>
       </w:pPr>
       <w:r>
-        <w:t xml:space="preserve">Una rete </w:t>
-      </w:r>
-      <w:proofErr w:type="spellStart"/>
-      <w:r>
-        <w:t>convoluzionale</w:t>
-      </w:r>
-      <w:proofErr w:type="spellEnd"/>
-      <w:r>
-        <w:t>, o CNN, è un tipo di rete neurale usata per l'analisi delle immagini. Rispetto ad altri algoritmi, le CNN richiedono meno lavoro di preprocessing perché la rete è in grado di imparare a ottimizzare i propri filtri automaticamente. La struttura della CNN è ispirata alla biologia, in particolare all'organizzazione della corteccia visiva animale. I neuroni in una CNN sono organizzati in modo tale che ogni neurone risponde a stimoli in una piccola area del campo visivo, noto come "campo ricettivo". I campi ricettivi dei diversi neuroni si sovrappongono parzialmente per coprire l'intero campo visivo.</w:t>
+        <w:t>CUDA® è una piattaforma di calcolo parallelo e un modello di programmazione sviluppato da NVIDIA per il calcolo generale su unità di elaborazione grafica (GPU). Con CUDA, gli sviluppatori possono aumentare significativamente la velocità delle applicazioni di calcolo sfruttando la potenza delle GPU.</w:t>
       </w:r>
     </w:p>
     <w:p>
@@ -389,19 +485,23 @@
         </w:pBdr>
       </w:pPr>
       <w:r>
-        <w:t xml:space="preserve">Una CNN consiste di più strati che trasformano l'input in un output come punteggi di appartenenza a delle classi. Alcuni dei tipi di strati più comuni includono lo strato </w:t>
-      </w:r>
-      <w:proofErr w:type="spellStart"/>
-      <w:r>
-        <w:t>convoluzionale</w:t>
-      </w:r>
-      <w:proofErr w:type="spellEnd"/>
-      <w:r>
-        <w:t xml:space="preserve">, che utilizza filtri per rilevare la presenza di una feature in un qualsiasi punto dell'input, lo strato di pooling, che riduce il numero di parametri e controlla l'overfitting, e gli strati di neuroni completamente connessi. La rete impara i filtri che </w:t>
-      </w:r>
-      <w:r>
-        <w:lastRenderedPageBreak/>
-        <w:t>vengono attivati quando viene rilevata la presenza di una feature, senza la necessità di effettuare un preprocessing manuale.</w:t>
+        <w:t>Nelle applicazioni con accelerazione GPU, la parte sequenziale del carico di lavoro viene eseguita sulla CPU - ottimizzata per le prestazioni single-</w:t>
+      </w:r>
+      <w:proofErr w:type="spellStart"/>
+      <w:r>
+        <w:t>threaded</w:t>
+      </w:r>
+      <w:proofErr w:type="spellEnd"/>
+      <w:r>
+        <w:t xml:space="preserve"> - mentre la parte </w:t>
+      </w:r>
+      <w:proofErr w:type="spellStart"/>
+      <w:r>
+        <w:t>computazionalmente</w:t>
+      </w:r>
+      <w:proofErr w:type="spellEnd"/>
+      <w:r>
+        <w:t xml:space="preserve"> intensiva dell'applicazione viene eseguita su migliaia di core GPU in parallelo. Quando si utilizza CUDA, gli sviluppatori programmano in linguaggi popolari come C, C++, Fortran, Python e MATLAB ed esprimono la parallelismo attraverso estensioni sotto forma di poche parole chiave di base.</w:t>
       </w:r>
     </w:p>
     <w:p>
@@ -411,7 +511,15 @@
         </w:pBdr>
       </w:pPr>
       <w:r>
-        <w:t>In sintesi, le CNN rappresentano uno strumento importante per l'analisi delle immagini grazie alla loro capacità di apprendere automaticamente i filtri, alla loro organizzazione biologicamente ispirata e alla loro capacità di ridurre il lavoro di preprocessing richiesto.</w:t>
+        <w:t xml:space="preserve">Il toolkit CUDA di NVIDIA fornisce tutto il necessario per sviluppare applicazioni con accelerazione GPU. Il toolkit CUDA include librerie accelerate su GPU, un compilatore, strumenti di sviluppo e il </w:t>
+      </w:r>
+      <w:proofErr w:type="spellStart"/>
+      <w:r>
+        <w:t>runtime</w:t>
+      </w:r>
+      <w:proofErr w:type="spellEnd"/>
+      <w:r>
+        <w:t xml:space="preserve"> CUDA.</w:t>
       </w:r>
     </w:p>
     <w:p>
@@ -427,11 +535,9 @@
           <w:bottom w:val="single" w:sz="6" w:space="1" w:color="auto"/>
         </w:pBdr>
       </w:pPr>
-      <w:proofErr w:type="spellStart"/>
-      <w:r>
-        <w:t>OpenCV</w:t>
-      </w:r>
-      <w:proofErr w:type="spellEnd"/>
+      <w:r>
+        <w:t>Torch</w:t>
+      </w:r>
     </w:p>
     <w:p>
       <w:pPr>
@@ -439,17 +545,21 @@
           <w:bottom w:val="single" w:sz="6" w:space="1" w:color="auto"/>
         </w:pBdr>
       </w:pPr>
-      <w:r>
-        <w:t>[</w:t>
-      </w:r>
-      <w:r>
-        <w:t xml:space="preserve">Da </w:t>
-      </w:r>
-      <w:r>
-        <w:t>https://opencv.org/about/</w:t>
-      </w:r>
-      <w:r>
-        <w:t>]</w:t>
+      <w:proofErr w:type="spellStart"/>
+      <w:r>
+        <w:t>PyTorch</w:t>
+      </w:r>
+      <w:proofErr w:type="spellEnd"/>
+      <w:r>
+        <w:t xml:space="preserve"> è un popolare framework open-source di deep learning che consente agli sviluppatori di creare modelli di intelligenza artificiale in modo rapido ed efficiente. È stato sviluppato originariamente da Facebook AI </w:t>
+      </w:r>
+      <w:proofErr w:type="spellStart"/>
+      <w:r>
+        <w:t>Research</w:t>
+      </w:r>
+      <w:proofErr w:type="spellEnd"/>
+      <w:r>
+        <w:t xml:space="preserve"> e ha guadagnato una grande popolarità grazie alla sua facilità d'uso, alla sua flessibilità e alla sua scalabilità.</w:t>
       </w:r>
     </w:p>
     <w:p>
@@ -458,21 +568,32 @@
           <w:bottom w:val="single" w:sz="6" w:space="1" w:color="auto"/>
         </w:pBdr>
       </w:pPr>
-      <w:proofErr w:type="spellStart"/>
-      <w:r>
-        <w:t>OpenCV</w:t>
-      </w:r>
-      <w:proofErr w:type="spellEnd"/>
-      <w:r>
-        <w:t xml:space="preserve"> (Open Source Computer Vision Library) è una libreria software open source per la computer vision e il machine learning. È stata creata per fornire un'infrastruttura comune per le applicazioni di computer vision e per accelerare l'uso della percezione automatica nei prodotti commerciali. In quanto prodotto con licenza Apache 2, </w:t>
-      </w:r>
-      <w:proofErr w:type="spellStart"/>
-      <w:r>
-        <w:t>OpenCV</w:t>
-      </w:r>
-      <w:proofErr w:type="spellEnd"/>
-      <w:r>
-        <w:t xml:space="preserve"> facilita l'utilizzo e la modifica del codice da parte delle aziende.</w:t>
+      <w:r>
+        <w:t xml:space="preserve">Una delle principali caratteristiche di </w:t>
+      </w:r>
+      <w:proofErr w:type="spellStart"/>
+      <w:r>
+        <w:t>PyTorch</w:t>
+      </w:r>
+      <w:proofErr w:type="spellEnd"/>
+      <w:r>
+        <w:t xml:space="preserve"> è la sua architettura a flusso di dati (data flow), che rende il framework particolarmente adatto per le applicazioni di deep learning. Inoltre, </w:t>
+      </w:r>
+      <w:proofErr w:type="spellStart"/>
+      <w:r>
+        <w:t>PyTorch</w:t>
+      </w:r>
+      <w:proofErr w:type="spellEnd"/>
+      <w:r>
+        <w:t xml:space="preserve"> è dotato di un'ampia gamma di librerie e strumenti, come ad esempio </w:t>
+      </w:r>
+      <w:proofErr w:type="spellStart"/>
+      <w:r>
+        <w:t>PyTorch</w:t>
+      </w:r>
+      <w:proofErr w:type="spellEnd"/>
+      <w:r>
+        <w:t xml:space="preserve"> Lightning, che semplificano lo sviluppo di modelli di intelligenza artificiale.</w:t>
       </w:r>
     </w:p>
     <w:p>
@@ -481,16 +602,21 @@
           <w:bottom w:val="single" w:sz="6" w:space="1" w:color="auto"/>
         </w:pBdr>
       </w:pPr>
-      <w:r>
-        <w:t xml:space="preserve">La libreria contiene più di 2500 algoritmi ottimizzati, che includono un insieme completo di algoritmi di computer vision e machine learning sia classici che all'avanguardia. Questi algoritmi possono essere utilizzati per rilevare e riconoscere volti, identificare oggetti, classificare azioni umane nei video, tracciare il movimento della telecamera, tracciare oggetti in movimento, estrarre modelli 3D di oggetti, produrre nuvole di punti 3D da telecamere stereo, unire immagini per produrre un'immagine ad alta risoluzione di un'intera scena, trovare immagini simili da un database di immagini, rimuovere gli occhi rossi dalle immagini scattate con il flash, seguire i movimenti degli occhi, riconoscere paesaggi e creare marker per sovrapporli alla realtà aumentata, ecc. </w:t>
-      </w:r>
-      <w:proofErr w:type="spellStart"/>
-      <w:r>
-        <w:t>OpenCV</w:t>
-      </w:r>
-      <w:proofErr w:type="spellEnd"/>
-      <w:r>
-        <w:t xml:space="preserve"> ha più di 47mila utenti nella sua comunità e un numero stimato di download superiore a 18 milioni. La libreria viene utilizzata ampiamente in aziende, gruppi di ricerca e da organismi governativi.</w:t>
+      <w:proofErr w:type="spellStart"/>
+      <w:r>
+        <w:t>PyTorch</w:t>
+      </w:r>
+      <w:proofErr w:type="spellEnd"/>
+      <w:r>
+        <w:t xml:space="preserve"> è anche conosciuto per la sua flessibilità e scalabilità, in quanto permette di creare modelli di deep learning sia per computer singoli che per cluster di computer. Inoltre, </w:t>
+      </w:r>
+      <w:proofErr w:type="spellStart"/>
+      <w:r>
+        <w:t>PyTorch</w:t>
+      </w:r>
+      <w:proofErr w:type="spellEnd"/>
+      <w:r>
+        <w:t xml:space="preserve"> supporta una vasta gamma di piattaforme hardware, come CPU, GPU e TPU, il che lo rende adatto per le applicazioni in ambiti come il machine learning, la visione artificiale e il linguaggio naturale.</w:t>
       </w:r>
     </w:p>
     <w:p>
@@ -500,47 +626,15 @@
         </w:pBdr>
       </w:pPr>
       <w:r>
-        <w:t xml:space="preserve">Oltre alle aziende ben consolidate come Google, Yahoo, Microsoft, Intel, IBM, Sony, Honda e Toyota, che utilizzano la libreria, ci sono molte startup come Applied Minds, </w:t>
-      </w:r>
-      <w:proofErr w:type="spellStart"/>
-      <w:r>
-        <w:t>VideoSurf</w:t>
-      </w:r>
-      <w:proofErr w:type="spellEnd"/>
-      <w:r>
-        <w:t xml:space="preserve"> e </w:t>
-      </w:r>
-      <w:proofErr w:type="spellStart"/>
-      <w:r>
-        <w:t>Zeitera</w:t>
-      </w:r>
-      <w:proofErr w:type="spellEnd"/>
-      <w:r>
-        <w:t xml:space="preserve"> che ne fanno un uso intensivo. </w:t>
-      </w:r>
-      <w:proofErr w:type="spellStart"/>
-      <w:r>
-        <w:t>OpenCV</w:t>
-      </w:r>
-      <w:proofErr w:type="spellEnd"/>
-      <w:r>
-        <w:t xml:space="preserve"> è utilizzato per molteplici applicazioni, tra cui unire immagini di Street </w:t>
-      </w:r>
-      <w:proofErr w:type="spellStart"/>
-      <w:r>
-        <w:t>View</w:t>
-      </w:r>
-      <w:proofErr w:type="spellEnd"/>
-      <w:r>
-        <w:t xml:space="preserve">, rilevare intrusioni in video di sorveglianza in Israele, monitorare l'equipaggiamento minerario in Cina, aiutare i robot a navigare e raccogliere oggetti presso </w:t>
-      </w:r>
-      <w:proofErr w:type="spellStart"/>
-      <w:r>
-        <w:t>Willow</w:t>
-      </w:r>
-      <w:proofErr w:type="spellEnd"/>
-      <w:r>
-        <w:t xml:space="preserve"> Garage, rilevare gli incidenti di annegamento in piscina in Europa, eseguire arte interattiva in Spagna e New York, controllare le piste di atterraggio per rilevare detriti in Turchia, ispezionare le etichette sui prodotti nelle fabbriche di tutto il mondo e per la rapida rilevazione dei volti in Giappone.</w:t>
+        <w:t xml:space="preserve">In sintesi, </w:t>
+      </w:r>
+      <w:proofErr w:type="spellStart"/>
+      <w:r>
+        <w:t>PyTorch</w:t>
+      </w:r>
+      <w:proofErr w:type="spellEnd"/>
+      <w:r>
+        <w:t xml:space="preserve"> è uno dei framework più popolari e potenti per la creazione di modelli di intelligenza artificiale, grazie alla sua flessibilità, alla sua scalabilità e alla sua architettura a flusso di dati.</w:t>
       </w:r>
     </w:p>
     <w:p>
@@ -549,46 +643,6 @@
           <w:bottom w:val="single" w:sz="6" w:space="1" w:color="auto"/>
         </w:pBdr>
       </w:pPr>
-      <w:proofErr w:type="spellStart"/>
-      <w:r>
-        <w:t>OpenCV</w:t>
-      </w:r>
-      <w:proofErr w:type="spellEnd"/>
-      <w:r>
-        <w:t xml:space="preserve"> ha interfacce per C++, Python, Java e MATLAB e supporta Windows, Linux, Android e Mac OS. </w:t>
-      </w:r>
-      <w:proofErr w:type="spellStart"/>
-      <w:r>
-        <w:t>OpenCV</w:t>
-      </w:r>
-      <w:proofErr w:type="spellEnd"/>
-      <w:r>
-        <w:t xml:space="preserve"> si concentra principalmente sulle applicazioni di visione in tempo reale e sfrutta le istruzioni MMX e SSE quando disponibili. Sono attualmente in sviluppo interfacce complete per CUDA e </w:t>
-      </w:r>
-      <w:proofErr w:type="spellStart"/>
-      <w:r>
-        <w:t>OpenCL</w:t>
-      </w:r>
-      <w:proofErr w:type="spellEnd"/>
-      <w:r>
-        <w:t xml:space="preserve">. Ci sono oltre 500 algoritmi e circa 10 volte tante funzioni che compongono o supportano questi algoritmi. </w:t>
-      </w:r>
-      <w:proofErr w:type="spellStart"/>
-      <w:r>
-        <w:t>OpenCV</w:t>
-      </w:r>
-      <w:proofErr w:type="spellEnd"/>
-      <w:r>
-        <w:t xml:space="preserve"> è scritto nativamente in C++ e ha un'interfaccia </w:t>
-      </w:r>
-      <w:proofErr w:type="spellStart"/>
-      <w:r>
-        <w:t>templatica</w:t>
-      </w:r>
-      <w:proofErr w:type="spellEnd"/>
-      <w:r>
-        <w:t xml:space="preserve"> che funziona perfettamente con i contenitori STL.</w:t>
-      </w:r>
     </w:p>
     <w:p>
       <w:pPr>
@@ -596,6 +650,28 @@
           <w:bottom w:val="single" w:sz="6" w:space="1" w:color="auto"/>
         </w:pBdr>
       </w:pPr>
+      <w:r>
+        <w:t>CNN (</w:t>
+      </w:r>
+      <w:proofErr w:type="spellStart"/>
+      <w:r>
+        <w:t>Convolutional</w:t>
+      </w:r>
+      <w:proofErr w:type="spellEnd"/>
+      <w:r>
+        <w:t xml:space="preserve"> </w:t>
+      </w:r>
+      <w:proofErr w:type="spellStart"/>
+      <w:r>
+        <w:t>Neural</w:t>
+      </w:r>
+      <w:proofErr w:type="spellEnd"/>
+      <w:r>
+        <w:t xml:space="preserve"> Networks</w:t>
+      </w:r>
+      <w:r>
+        <w:t>)</w:t>
+      </w:r>
     </w:p>
     <w:p>
       <w:pPr>
@@ -603,6 +679,232 @@
           <w:bottom w:val="single" w:sz="6" w:space="1" w:color="auto"/>
         </w:pBdr>
       </w:pPr>
+      <w:r>
+        <w:t xml:space="preserve">Una rete </w:t>
+      </w:r>
+      <w:proofErr w:type="spellStart"/>
+      <w:r>
+        <w:t>convoluzionale</w:t>
+      </w:r>
+      <w:proofErr w:type="spellEnd"/>
+      <w:r>
+        <w:t>, o CNN, è un tipo di rete neurale usata per l'analisi delle immagini. Rispetto ad altri algoritmi, le CNN richiedono meno lavoro di preprocessing perché la rete è in grado di imparare a ottimizzare i propri filtri automaticamente. La struttura della CNN è ispirata alla biologia, in particolare all'organizzazione della corteccia visiva animale. I neuroni in una CNN sono organizzati in modo tale che ogni neurone risponde a stimoli in una piccola area del campo visivo, noto come "campo ricettivo". I campi ricettivi dei diversi neuroni si sovrappongono parzialmente per coprire l'intero campo visivo.</w:t>
+      </w:r>
+    </w:p>
+    <w:p>
+      <w:pPr>
+        <w:pBdr>
+          <w:bottom w:val="single" w:sz="6" w:space="1" w:color="auto"/>
+        </w:pBdr>
+      </w:pPr>
+      <w:r>
+        <w:t xml:space="preserve">Una CNN consiste di più strati che trasformano l'input in un output come punteggi di appartenenza a delle classi. Alcuni dei tipi di strati più comuni includono lo strato </w:t>
+      </w:r>
+      <w:proofErr w:type="spellStart"/>
+      <w:r>
+        <w:t>convoluzionale</w:t>
+      </w:r>
+      <w:proofErr w:type="spellEnd"/>
+      <w:r>
+        <w:t>, che utilizza filtri per rilevare la presenza di una feature in un qualsiasi punto dell'input, lo strato di pooling, che riduce il numero di parametri e controlla l'overfitting, e gli strati di neuroni completamente connessi. La rete impara i filtri che vengono attivati quando viene rilevata la presenza di una feature, senza la necessità di effettuare un preprocessing manuale.</w:t>
+      </w:r>
+    </w:p>
+    <w:p>
+      <w:pPr>
+        <w:pBdr>
+          <w:bottom w:val="single" w:sz="6" w:space="1" w:color="auto"/>
+        </w:pBdr>
+      </w:pPr>
+      <w:r>
+        <w:t>In sintesi, le CNN rappresentano uno strumento importante per l'analisi delle immagini grazie alla loro capacità di apprendere automaticamente i filtri, alla loro organizzazione biologicamente ispirata e alla loro capacità di ridurre il lavoro di preprocessing richiesto.</w:t>
+      </w:r>
+    </w:p>
+    <w:p>
+      <w:pPr>
+        <w:pBdr>
+          <w:bottom w:val="single" w:sz="6" w:space="1" w:color="auto"/>
+        </w:pBdr>
+      </w:pPr>
+    </w:p>
+    <w:p>
+      <w:pPr>
+        <w:pBdr>
+          <w:bottom w:val="single" w:sz="6" w:space="1" w:color="auto"/>
+        </w:pBdr>
+      </w:pPr>
+      <w:proofErr w:type="spellStart"/>
+      <w:r>
+        <w:t>OpenCV</w:t>
+      </w:r>
+      <w:proofErr w:type="spellEnd"/>
+    </w:p>
+    <w:p>
+      <w:pPr>
+        <w:pBdr>
+          <w:bottom w:val="single" w:sz="6" w:space="1" w:color="auto"/>
+        </w:pBdr>
+      </w:pPr>
+      <w:r>
+        <w:t xml:space="preserve">[Da </w:t>
+      </w:r>
+      <w:r>
+        <w:t>https://opencv.org/about/</w:t>
+      </w:r>
+      <w:r>
+        <w:t>]</w:t>
+      </w:r>
+    </w:p>
+    <w:p>
+      <w:pPr>
+        <w:pBdr>
+          <w:bottom w:val="single" w:sz="6" w:space="1" w:color="auto"/>
+        </w:pBdr>
+      </w:pPr>
+      <w:proofErr w:type="spellStart"/>
+      <w:r>
+        <w:t>OpenCV</w:t>
+      </w:r>
+      <w:proofErr w:type="spellEnd"/>
+      <w:r>
+        <w:t xml:space="preserve"> (Open Source Computer Vision Library) è una libreria software open source per la computer vision e il machine learning. È stata creata per fornire un'infrastruttura comune per le applicazioni di computer vision e per accelerare l'uso della percezione automatica nei prodotti commerciali. In quanto prodotto con licenza Apache 2, </w:t>
+      </w:r>
+      <w:proofErr w:type="spellStart"/>
+      <w:r>
+        <w:t>OpenCV</w:t>
+      </w:r>
+      <w:proofErr w:type="spellEnd"/>
+      <w:r>
+        <w:t xml:space="preserve"> facilita l'utilizzo e la modifica del codice da parte delle aziende.</w:t>
+      </w:r>
+    </w:p>
+    <w:p>
+      <w:pPr>
+        <w:pBdr>
+          <w:bottom w:val="single" w:sz="6" w:space="1" w:color="auto"/>
+        </w:pBdr>
+      </w:pPr>
+      <w:r>
+        <w:t xml:space="preserve">La libreria contiene più di 2500 algoritmi ottimizzati, che includono un insieme completo di algoritmi di computer vision e machine learning sia classici che all'avanguardia. Questi algoritmi possono essere utilizzati per rilevare e riconoscere volti, identificare oggetti, classificare azioni umane nei video, tracciare il movimento della telecamera, tracciare oggetti in movimento, estrarre modelli 3D di oggetti, produrre nuvole di punti 3D da telecamere stereo, unire immagini per produrre un'immagine ad alta risoluzione di un'intera scena, trovare immagini simili da un database di immagini, rimuovere gli occhi rossi dalle immagini scattate con il flash, seguire i movimenti degli occhi, riconoscere paesaggi e creare marker per sovrapporli alla realtà aumentata, ecc. </w:t>
+      </w:r>
+      <w:proofErr w:type="spellStart"/>
+      <w:r>
+        <w:t>OpenCV</w:t>
+      </w:r>
+      <w:proofErr w:type="spellEnd"/>
+      <w:r>
+        <w:t xml:space="preserve"> ha più di 47mila utenti nella sua comunità e un numero stimato di download superiore a 18 milioni. La libreria viene utilizzata ampiamente in aziende, gruppi di ricerca e da organismi governativi.</w:t>
+      </w:r>
+    </w:p>
+    <w:p>
+      <w:pPr>
+        <w:pBdr>
+          <w:bottom w:val="single" w:sz="6" w:space="1" w:color="auto"/>
+        </w:pBdr>
+      </w:pPr>
+      <w:r>
+        <w:t xml:space="preserve">Oltre alle aziende ben consolidate come Google, Yahoo, Microsoft, Intel, IBM, Sony, Honda e Toyota, che utilizzano la libreria, ci sono molte startup come Applied Minds, </w:t>
+      </w:r>
+      <w:proofErr w:type="spellStart"/>
+      <w:r>
+        <w:t>VideoSurf</w:t>
+      </w:r>
+      <w:proofErr w:type="spellEnd"/>
+      <w:r>
+        <w:t xml:space="preserve"> e </w:t>
+      </w:r>
+      <w:proofErr w:type="spellStart"/>
+      <w:r>
+        <w:t>Zeitera</w:t>
+      </w:r>
+      <w:proofErr w:type="spellEnd"/>
+      <w:r>
+        <w:t xml:space="preserve"> che ne fanno un uso intensivo. </w:t>
+      </w:r>
+      <w:proofErr w:type="spellStart"/>
+      <w:r>
+        <w:t>OpenCV</w:t>
+      </w:r>
+      <w:proofErr w:type="spellEnd"/>
+      <w:r>
+        <w:t xml:space="preserve"> è utilizzato per molteplici applicazioni, tra cui unire immagini di Street </w:t>
+      </w:r>
+      <w:proofErr w:type="spellStart"/>
+      <w:r>
+        <w:t>View</w:t>
+      </w:r>
+      <w:proofErr w:type="spellEnd"/>
+      <w:r>
+        <w:t xml:space="preserve">, rilevare intrusioni in video di sorveglianza in Israele, monitorare l'equipaggiamento minerario in Cina, aiutare i robot a navigare e raccogliere oggetti presso </w:t>
+      </w:r>
+      <w:proofErr w:type="spellStart"/>
+      <w:r>
+        <w:t>Willow</w:t>
+      </w:r>
+      <w:proofErr w:type="spellEnd"/>
+      <w:r>
+        <w:t xml:space="preserve"> Garage, rilevare gli incidenti di annegamento in piscina in Europa, eseguire arte interattiva in Spagna e New York, controllare le piste di atterraggio per rilevare detriti in Turchia, ispezionare le etichette sui prodotti nelle fabbriche di tutto il mondo e per la rapida rilevazione dei volti in Giappone.</w:t>
+      </w:r>
+    </w:p>
+    <w:p>
+      <w:pPr>
+        <w:pBdr>
+          <w:bottom w:val="single" w:sz="6" w:space="1" w:color="auto"/>
+        </w:pBdr>
+      </w:pPr>
+      <w:proofErr w:type="spellStart"/>
+      <w:r>
+        <w:t>OpenCV</w:t>
+      </w:r>
+      <w:proofErr w:type="spellEnd"/>
+      <w:r>
+        <w:t xml:space="preserve"> ha interfacce per C++, Python, Java e MATLAB e supporta Windows, Linux, Android e Mac OS. </w:t>
+      </w:r>
+      <w:proofErr w:type="spellStart"/>
+      <w:r>
+        <w:t>OpenCV</w:t>
+      </w:r>
+      <w:proofErr w:type="spellEnd"/>
+      <w:r>
+        <w:t xml:space="preserve"> si concentra principalmente sulle applicazioni di visione in tempo reale e sfrutta le istruzioni MMX e SSE quando disponibili. Sono attualmente in sviluppo interfacce complete per CUDA e </w:t>
+      </w:r>
+      <w:proofErr w:type="spellStart"/>
+      <w:r>
+        <w:t>OpenCL</w:t>
+      </w:r>
+      <w:proofErr w:type="spellEnd"/>
+      <w:r>
+        <w:t xml:space="preserve">. Ci sono oltre 500 algoritmi e circa 10 volte tante funzioni che compongono o supportano questi algoritmi. </w:t>
+      </w:r>
+      <w:proofErr w:type="spellStart"/>
+      <w:r>
+        <w:t>OpenCV</w:t>
+      </w:r>
+      <w:proofErr w:type="spellEnd"/>
+      <w:r>
+        <w:t xml:space="preserve"> è scritto nativamente in C++ e ha un'interfaccia </w:t>
+      </w:r>
+      <w:proofErr w:type="spellStart"/>
+      <w:r>
+        <w:t>templatica</w:t>
+      </w:r>
+      <w:proofErr w:type="spellEnd"/>
+      <w:r>
+        <w:t xml:space="preserve"> che funziona perfettamente con i contenitori STL.</w:t>
+      </w:r>
+    </w:p>
+    <w:p>
+      <w:pPr>
+        <w:pBdr>
+          <w:bottom w:val="single" w:sz="6" w:space="1" w:color="auto"/>
+        </w:pBdr>
+      </w:pPr>
+    </w:p>
+    <w:p>
+      <w:pPr>
+        <w:pBdr>
+          <w:bottom w:val="single" w:sz="6" w:space="1" w:color="auto"/>
+        </w:pBdr>
+      </w:pPr>
     </w:p>
     <w:p/>
     <w:p>
@@ -626,7 +928,6 @@
         <w:rPr>
           <w:noProof/>
         </w:rPr>
-        <w:lastRenderedPageBreak/>
         <w:drawing>
           <wp:inline distT="0" distB="0" distL="0" distR="0" wp14:anchorId="0E7E12AD" wp14:editId="728F96EA">
             <wp:extent cx="6120130" cy="3435985"/>
@@ -835,7 +1136,6 @@
     </w:p>
     <w:p>
       <w:r>
-        <w:lastRenderedPageBreak/>
         <w:t>Fornisce flessibilità: poiché il random forest può gestire sia compiti di regressione che di classificazione con un elevato grado di precisione, è un metodo popolare tra i data scientist. Inoltre, la feature bagging rende il classificatore random forest uno strumento efficace per stimare i valori mancanti poiché mantiene l'accuratezza quando una parte dei dati è mancante.</w:t>
       </w:r>
     </w:p>
@@ -896,7 +1196,19 @@
     </w:p>
     <w:p>
       <w:r>
-        <w:t xml:space="preserve">Come anticipato nel primo capitolo il dataset utilizzato per il mio caso di studio è il risultato dell’unione dei 2 dataset </w:t>
+        <w:t xml:space="preserve">Come anticipato nel primo capitolo il dataset </w:t>
+      </w:r>
+      <w:r>
+        <w:t xml:space="preserve">di immagini </w:t>
+      </w:r>
+      <w:r>
+        <w:t xml:space="preserve">utilizzato per il mio caso di studio è il risultato dell’unione dei </w:t>
+      </w:r>
+      <w:r>
+        <w:t xml:space="preserve">due </w:t>
+      </w:r>
+      <w:r>
+        <w:t xml:space="preserve">dataset </w:t>
       </w:r>
       <w:proofErr w:type="spellStart"/>
       <w:r>
@@ -981,10 +1293,7 @@
       </w:r>
       <w:proofErr w:type="spellEnd"/>
       <w:r>
-        <w:t xml:space="preserve"> con 16086</w:t>
-      </w:r>
-      <w:r>
-        <w:t xml:space="preserve"> samples</w:t>
+        <w:t xml:space="preserve"> con 16086 samples</w:t>
       </w:r>
     </w:p>
     <w:p>
@@ -1049,10 +1358,7 @@
       </w:r>
       <w:proofErr w:type="spellEnd"/>
       <w:r>
-        <w:t xml:space="preserve"> con 409 </w:t>
-      </w:r>
-      <w:r>
-        <w:t>samples</w:t>
+        <w:t xml:space="preserve"> con 409 samples</w:t>
       </w:r>
     </w:p>
     <w:p>
@@ -1069,10 +1375,7 @@
       </w:r>
       <w:proofErr w:type="spellEnd"/>
       <w:r>
-        <w:t xml:space="preserve"> con 344 </w:t>
-      </w:r>
-      <w:r>
-        <w:t>samples</w:t>
+        <w:t xml:space="preserve"> con 344 samples</w:t>
       </w:r>
     </w:p>
     <w:p>
@@ -1097,38 +1400,431 @@
         <w:t xml:space="preserve">con un totale di </w:t>
       </w:r>
       <w:r>
-        <w:t>74322</w:t>
-      </w:r>
-      <w:r>
-        <w:t xml:space="preserve"> </w:t>
+        <w:t xml:space="preserve">74322 </w:t>
       </w:r>
       <w:r>
         <w:t xml:space="preserve"> immagini (o frame estratti da video) per le quali sono stati generati i dati relativi alle Action Units.</w:t>
       </w:r>
     </w:p>
-    <w:p/>
     <w:p>
       <w:pPr>
         <w:pBdr>
           <w:bottom w:val="single" w:sz="6" w:space="1" w:color="auto"/>
         </w:pBdr>
       </w:pPr>
-      <w:r>
-        <w:t xml:space="preserve">TODO </w:t>
-      </w:r>
-      <w:r>
-        <w:t xml:space="preserve">Parla degli altri dati presenti nel dataset, oltre alle AUs </w:t>
-      </w:r>
-    </w:p>
-    <w:p>
-      <w:r>
-        <w:lastRenderedPageBreak/>
+    </w:p>
+    <w:p/>
+    <w:p>
+      <w:r>
         <w:t>Generazione descrizione in linguaggio naturale</w:t>
       </w:r>
     </w:p>
     <w:p>
       <w:r>
-        <w:t>TODO</w:t>
+        <w:t>sotto richiesta del professore ho aggiunto una descrizione in linguaggio naturale di ogni immagine utilizzando il seguente codice:</w:t>
+      </w:r>
+    </w:p>
+    <w:p>
+      <w:r>
+        <w:t>\</w:t>
+      </w:r>
+      <w:proofErr w:type="spellStart"/>
+      <w:r>
+        <w:t>begin</w:t>
+      </w:r>
+      <w:proofErr w:type="spellEnd"/>
+      <w:r>
+        <w:t>{</w:t>
+      </w:r>
+      <w:proofErr w:type="spellStart"/>
+      <w:r>
+        <w:t>minted</w:t>
+      </w:r>
+      <w:proofErr w:type="spellEnd"/>
+      <w:r>
+        <w:t>}[</w:t>
+      </w:r>
+      <w:proofErr w:type="spellStart"/>
+      <w:r>
+        <w:t>bgcolor</w:t>
+      </w:r>
+      <w:proofErr w:type="spellEnd"/>
+      <w:r>
+        <w:t>=</w:t>
+      </w:r>
+      <w:proofErr w:type="spellStart"/>
+      <w:r>
+        <w:t>bg</w:t>
+      </w:r>
+      <w:proofErr w:type="spellEnd"/>
+      <w:r>
+        <w:t>]{</w:t>
+      </w:r>
+      <w:r>
+        <w:t>python</w:t>
+      </w:r>
+      <w:r>
+        <w:t>}</w:t>
+      </w:r>
+    </w:p>
+    <w:p>
+      <w:pPr>
+        <w:ind w:firstLine="324"/>
+      </w:pPr>
+      <w:proofErr w:type="spellStart"/>
+      <w:r>
+        <w:t>if</w:t>
+      </w:r>
+      <w:proofErr w:type="spellEnd"/>
+      <w:r>
+        <w:t xml:space="preserve"> value and value &gt;= 0.5:</w:t>
+      </w:r>
+    </w:p>
+    <w:p>
+      <w:pPr>
+        <w:ind w:firstLine="708"/>
+      </w:pPr>
+      <w:proofErr w:type="spellStart"/>
+      <w:r>
+        <w:t>return</w:t>
+      </w:r>
+      <w:proofErr w:type="spellEnd"/>
+      <w:r>
+        <w:t xml:space="preserve"> </w:t>
+      </w:r>
+      <w:proofErr w:type="spellStart"/>
+      <w:r>
+        <w:t>outAU.get</w:t>
+      </w:r>
+      <w:proofErr w:type="spellEnd"/>
+      <w:r>
+        <w:t xml:space="preserve"> ("FACS Name") + ", </w:t>
+      </w:r>
+      <w:proofErr w:type="spellStart"/>
+      <w:r>
+        <w:t>using</w:t>
+      </w:r>
+      <w:proofErr w:type="spellEnd"/>
+      <w:r>
+        <w:t xml:space="preserve"> the muscles: " + </w:t>
+      </w:r>
+      <w:proofErr w:type="spellStart"/>
+      <w:r>
+        <w:t>outAU.get</w:t>
+      </w:r>
+      <w:proofErr w:type="spellEnd"/>
+      <w:r>
+        <w:t xml:space="preserve"> ("Muscles") + ", with a value of " + </w:t>
+      </w:r>
+      <w:proofErr w:type="spellStart"/>
+      <w:r>
+        <w:t>str</w:t>
+      </w:r>
+      <w:proofErr w:type="spellEnd"/>
+      <w:r>
+        <w:t xml:space="preserve"> (value) + "; "</w:t>
+      </w:r>
+    </w:p>
+    <w:p>
+      <w:pPr>
+        <w:ind w:firstLine="324"/>
+      </w:pPr>
+      <w:r>
+        <w:t>else:</w:t>
+      </w:r>
+    </w:p>
+    <w:p>
+      <w:pPr>
+        <w:ind w:firstLine="708"/>
+      </w:pPr>
+      <w:proofErr w:type="spellStart"/>
+      <w:r>
+        <w:t>return</w:t>
+      </w:r>
+      <w:proofErr w:type="spellEnd"/>
+      <w:r>
+        <w:t xml:space="preserve"> ""</w:t>
+      </w:r>
+    </w:p>
+    <w:p>
+      <w:r>
+        <w:t>\end{</w:t>
+      </w:r>
+      <w:proofErr w:type="spellStart"/>
+      <w:r>
+        <w:t>minted</w:t>
+      </w:r>
+      <w:proofErr w:type="spellEnd"/>
+      <w:r>
+        <w:t>}</w:t>
+      </w:r>
+    </w:p>
+    <w:p>
+      <w:r>
+        <w:t>Questo algoritmo verifica inizialmente che il valore passato in input al metodo (non riportato interamente in quanto prevede azioni preliminari che è inutile spiegare qui) sia presente e successivamente, se ha anche un valore maggiore o uguale a 0.5 (il range di valori è fra 0 e 1) restituisce la stringa che descrivo qui sotto, altrimenti restituisce una stringa vuota.</w:t>
+      </w:r>
+    </w:p>
+    <w:p>
+      <w:r>
+        <w:t xml:space="preserve">La frase restituita dall’algoritmo se il valore è maggiore o uguale a cinque è composta dal </w:t>
+      </w:r>
+      <w:r>
+        <w:rPr>
+          <w:highlight w:val="yellow"/>
+        </w:rPr>
+        <w:t>nome FACS della relativa Action Unit</w:t>
+      </w:r>
+      <w:r>
+        <w:t xml:space="preserve">, viene poi aggiunto il </w:t>
+      </w:r>
+      <w:r>
+        <w:rPr>
+          <w:highlight w:val="green"/>
+        </w:rPr>
+        <w:t>muscolo analizzato da questa Action Unit</w:t>
+      </w:r>
+      <w:r>
+        <w:t xml:space="preserve"> e il </w:t>
+      </w:r>
+      <w:r>
+        <w:rPr>
+          <w:highlight w:val="blue"/>
+        </w:rPr>
+        <w:t>valore che è stato prelevato</w:t>
+      </w:r>
+      <w:r>
+        <w:t>.</w:t>
+      </w:r>
+    </w:p>
+    <w:p>
+      <w:r>
+        <w:t>La frase presente nel dataset per ognuno dei samples è il concatenamento delle frasi generate per ogni immagine e separate da un “;”, ad esempio:</w:t>
+      </w:r>
+      <w:r>
+        <w:br/>
+      </w:r>
+      <w:proofErr w:type="spellStart"/>
+      <w:r>
+        <w:rPr>
+          <w:highlight w:val="yellow"/>
+        </w:rPr>
+        <w:t>Upper</w:t>
+      </w:r>
+      <w:proofErr w:type="spellEnd"/>
+      <w:r>
+        <w:rPr>
+          <w:highlight w:val="yellow"/>
+        </w:rPr>
+        <w:t xml:space="preserve"> </w:t>
+      </w:r>
+      <w:proofErr w:type="spellStart"/>
+      <w:r>
+        <w:rPr>
+          <w:highlight w:val="yellow"/>
+        </w:rPr>
+        <w:t>Lip</w:t>
+      </w:r>
+      <w:proofErr w:type="spellEnd"/>
+      <w:r>
+        <w:rPr>
+          <w:highlight w:val="yellow"/>
+        </w:rPr>
+        <w:t xml:space="preserve"> Raiser</w:t>
+      </w:r>
+      <w:r>
+        <w:t xml:space="preserve">, </w:t>
+      </w:r>
+      <w:proofErr w:type="spellStart"/>
+      <w:r>
+        <w:t>using</w:t>
+      </w:r>
+      <w:proofErr w:type="spellEnd"/>
+      <w:r>
+        <w:t xml:space="preserve"> the muscles: </w:t>
+      </w:r>
+      <w:proofErr w:type="spellStart"/>
+      <w:r>
+        <w:rPr>
+          <w:highlight w:val="green"/>
+        </w:rPr>
+        <w:t>Levator</w:t>
+      </w:r>
+      <w:proofErr w:type="spellEnd"/>
+      <w:r>
+        <w:rPr>
+          <w:highlight w:val="green"/>
+        </w:rPr>
+        <w:t xml:space="preserve"> </w:t>
+      </w:r>
+      <w:proofErr w:type="spellStart"/>
+      <w:r>
+        <w:rPr>
+          <w:highlight w:val="green"/>
+        </w:rPr>
+        <w:t>Labii</w:t>
+      </w:r>
+      <w:proofErr w:type="spellEnd"/>
+      <w:r>
+        <w:rPr>
+          <w:highlight w:val="green"/>
+        </w:rPr>
+        <w:t xml:space="preserve"> </w:t>
+      </w:r>
+      <w:proofErr w:type="spellStart"/>
+      <w:r>
+        <w:rPr>
+          <w:highlight w:val="green"/>
+        </w:rPr>
+        <w:t>Superioris</w:t>
+      </w:r>
+      <w:proofErr w:type="spellEnd"/>
+      <w:r>
+        <w:t xml:space="preserve">, with a value of </w:t>
+      </w:r>
+      <w:r>
+        <w:rPr>
+          <w:color w:val="000000" w:themeColor="text1"/>
+          <w:highlight w:val="blue"/>
+        </w:rPr>
+        <w:t>0.6412415504</w:t>
+      </w:r>
+      <w:r>
+        <w:t xml:space="preserve">; </w:t>
+      </w:r>
+      <w:proofErr w:type="spellStart"/>
+      <w:r>
+        <w:rPr>
+          <w:highlight w:val="yellow"/>
+        </w:rPr>
+        <w:t>Dimpler</w:t>
+      </w:r>
+      <w:proofErr w:type="spellEnd"/>
+      <w:r>
+        <w:t xml:space="preserve">, </w:t>
+      </w:r>
+      <w:proofErr w:type="spellStart"/>
+      <w:r>
+        <w:t>using</w:t>
+      </w:r>
+      <w:proofErr w:type="spellEnd"/>
+      <w:r>
+        <w:t xml:space="preserve"> the muscles: </w:t>
+      </w:r>
+      <w:proofErr w:type="spellStart"/>
+      <w:r>
+        <w:rPr>
+          <w:highlight w:val="green"/>
+        </w:rPr>
+        <w:t>Buccinator</w:t>
+      </w:r>
+      <w:proofErr w:type="spellEnd"/>
+      <w:r>
+        <w:t xml:space="preserve">, with a value of </w:t>
+      </w:r>
+      <w:r>
+        <w:rPr>
+          <w:highlight w:val="blue"/>
+        </w:rPr>
+        <w:t>0.6336596608</w:t>
+      </w:r>
+      <w:r>
+        <w:t xml:space="preserve">; </w:t>
+      </w:r>
+      <w:r>
+        <w:rPr>
+          <w:highlight w:val="yellow"/>
+        </w:rPr>
+        <w:t>Chin Raiser</w:t>
+      </w:r>
+      <w:r>
+        <w:t xml:space="preserve">, </w:t>
+      </w:r>
+      <w:proofErr w:type="spellStart"/>
+      <w:r>
+        <w:t>using</w:t>
+      </w:r>
+      <w:proofErr w:type="spellEnd"/>
+      <w:r>
+        <w:t xml:space="preserve"> the muscles: </w:t>
+      </w:r>
+      <w:proofErr w:type="spellStart"/>
+      <w:r>
+        <w:rPr>
+          <w:highlight w:val="green"/>
+        </w:rPr>
+        <w:t>Mentalis</w:t>
+      </w:r>
+      <w:proofErr w:type="spellEnd"/>
+      <w:r>
+        <w:t xml:space="preserve">, with a value of </w:t>
+      </w:r>
+      <w:r>
+        <w:rPr>
+          <w:highlight w:val="blue"/>
+        </w:rPr>
+        <w:t>0.6474888921</w:t>
+      </w:r>
+      <w:r>
+        <w:t xml:space="preserve">; </w:t>
+      </w:r>
+      <w:proofErr w:type="spellStart"/>
+      <w:r>
+        <w:rPr>
+          <w:highlight w:val="yellow"/>
+        </w:rPr>
+        <w:t>Lip</w:t>
+      </w:r>
+      <w:proofErr w:type="spellEnd"/>
+      <w:r>
+        <w:rPr>
+          <w:highlight w:val="yellow"/>
+        </w:rPr>
+        <w:t xml:space="preserve"> </w:t>
+      </w:r>
+      <w:proofErr w:type="spellStart"/>
+      <w:r>
+        <w:rPr>
+          <w:highlight w:val="yellow"/>
+        </w:rPr>
+        <w:t>Pressor</w:t>
+      </w:r>
+      <w:proofErr w:type="spellEnd"/>
+      <w:r>
+        <w:t xml:space="preserve">, </w:t>
+      </w:r>
+      <w:proofErr w:type="spellStart"/>
+      <w:r>
+        <w:t>using</w:t>
+      </w:r>
+      <w:proofErr w:type="spellEnd"/>
+      <w:r>
+        <w:t xml:space="preserve"> the muscles: </w:t>
+      </w:r>
+      <w:proofErr w:type="spellStart"/>
+      <w:r>
+        <w:rPr>
+          <w:highlight w:val="green"/>
+        </w:rPr>
+        <w:t>Orbicularis</w:t>
+      </w:r>
+      <w:proofErr w:type="spellEnd"/>
+      <w:r>
+        <w:rPr>
+          <w:highlight w:val="green"/>
+        </w:rPr>
+        <w:t xml:space="preserve"> Oris</w:t>
+      </w:r>
+      <w:r>
+        <w:t xml:space="preserve">, with a value of </w:t>
+      </w:r>
+      <w:r>
+        <w:rPr>
+          <w:highlight w:val="blue"/>
+        </w:rPr>
+        <w:t>0.582298696</w:t>
+      </w:r>
+      <w:r>
+        <w:t>;</w:t>
       </w:r>
     </w:p>
     <w:p>
@@ -2228,7 +2924,6 @@
         <w:ind w:left="708" w:firstLine="708"/>
       </w:pPr>
       <w:r>
-        <w:lastRenderedPageBreak/>
         <w:t xml:space="preserve">    </w:t>
       </w:r>
       <w:proofErr w:type="spellStart"/>
@@ -2272,10 +2967,7 @@
       </w:r>
       <w:proofErr w:type="spellStart"/>
       <w:r>
-        <w:t>FaceRect</w:t>
-      </w:r>
-      <w:r>
-        <w:t>Y</w:t>
+        <w:t>FaceRectY</w:t>
       </w:r>
       <w:proofErr w:type="spellEnd"/>
       <w:r>
@@ -2618,7 +3310,6 @@
     </w:p>
     <w:p>
       <w:r>
-        <w:lastRenderedPageBreak/>
         <w:t>\end{</w:t>
       </w:r>
       <w:proofErr w:type="spellStart"/>
@@ -3074,13 +3765,11 @@
         </w:numPr>
       </w:pPr>
       <w:r>
-        <w:t xml:space="preserve">rimozione colonne non </w:t>
-      </w:r>
-      <w:proofErr w:type="spellStart"/>
-      <w:r>
-        <w:t>aus</w:t>
-      </w:r>
-      <w:proofErr w:type="spellEnd"/>
+        <w:t xml:space="preserve">rimozione </w:t>
+      </w:r>
+      <w:r>
+        <w:t>delle colonne che non riguardano le Action Units</w:t>
+      </w:r>
     </w:p>
     <w:p>
       <w:pPr>
@@ -3093,6 +3782,9 @@
       <w:r>
         <w:t>aggiunta colonne</w:t>
       </w:r>
+      <w:r>
+        <w:t xml:space="preserve"> al dataset</w:t>
+      </w:r>
     </w:p>
     <w:p>
       <w:pPr>
@@ -3105,6 +3797,21 @@
       <w:r>
         <w:t>label</w:t>
       </w:r>
+      <w:r>
+        <w:t>:</w:t>
+      </w:r>
+    </w:p>
+    <w:p>
+      <w:pPr>
+        <w:pStyle w:val="Paragrafoelenco"/>
+        <w:numPr>
+          <w:ilvl w:val="2"/>
+          <w:numId w:val="5"/>
+        </w:numPr>
+      </w:pPr>
+      <w:r>
+        <w:t xml:space="preserve">le analisi inizialmente estrapolate non presentavano già le relative label e le ho quindi dovute aggiungere </w:t>
+      </w:r>
     </w:p>
     <w:p>
       <w:pPr>
@@ -3116,7 +3823,165 @@
       </w:pPr>
       <w:proofErr w:type="spellStart"/>
       <w:r>
-        <w:t>numlabel</w:t>
+        <w:t>numLabel</w:t>
+      </w:r>
+      <w:proofErr w:type="spellEnd"/>
+    </w:p>
+    <w:p>
+      <w:pPr>
+        <w:pStyle w:val="Paragrafoelenco"/>
+        <w:numPr>
+          <w:ilvl w:val="2"/>
+          <w:numId w:val="5"/>
+        </w:numPr>
+      </w:pPr>
+      <w:r>
+        <w:t>ho associato ad ognuna delle label presenti un numero da 0 a 5:</w:t>
+      </w:r>
+    </w:p>
+    <w:p>
+      <w:pPr>
+        <w:pStyle w:val="Paragrafoelenco"/>
+        <w:numPr>
+          <w:ilvl w:val="3"/>
+          <w:numId w:val="5"/>
+        </w:numPr>
+      </w:pPr>
+      <w:r>
+        <w:t xml:space="preserve">0 </w:t>
+      </w:r>
+      <w:r>
+        <w:sym w:font="Wingdings" w:char="F0E0"/>
+      </w:r>
+      <w:r>
+        <w:t xml:space="preserve"> </w:t>
+      </w:r>
+      <w:proofErr w:type="spellStart"/>
+      <w:r>
+        <w:t>confused</w:t>
+      </w:r>
+      <w:proofErr w:type="spellEnd"/>
+    </w:p>
+    <w:p>
+      <w:pPr>
+        <w:pStyle w:val="Paragrafoelenco"/>
+        <w:numPr>
+          <w:ilvl w:val="3"/>
+          <w:numId w:val="5"/>
+        </w:numPr>
+      </w:pPr>
+      <w:r>
+        <w:t xml:space="preserve">1 </w:t>
+      </w:r>
+      <w:r>
+        <w:sym w:font="Wingdings" w:char="F0E0"/>
+      </w:r>
+      <w:r>
+        <w:t xml:space="preserve"> </w:t>
+      </w:r>
+      <w:proofErr w:type="spellStart"/>
+      <w:r>
+        <w:t>engaged</w:t>
+      </w:r>
+      <w:proofErr w:type="spellEnd"/>
+    </w:p>
+    <w:p>
+      <w:pPr>
+        <w:pStyle w:val="Paragrafoelenco"/>
+        <w:numPr>
+          <w:ilvl w:val="3"/>
+          <w:numId w:val="5"/>
+        </w:numPr>
+      </w:pPr>
+      <w:r>
+        <w:t xml:space="preserve">2 </w:t>
+      </w:r>
+      <w:r>
+        <w:sym w:font="Wingdings" w:char="F0E0"/>
+      </w:r>
+      <w:r>
+        <w:t xml:space="preserve"> </w:t>
+      </w:r>
+      <w:proofErr w:type="spellStart"/>
+      <w:r>
+        <w:t>frustrated</w:t>
+      </w:r>
+      <w:proofErr w:type="spellEnd"/>
+    </w:p>
+    <w:p>
+      <w:pPr>
+        <w:pStyle w:val="Paragrafoelenco"/>
+        <w:numPr>
+          <w:ilvl w:val="3"/>
+          <w:numId w:val="5"/>
+        </w:numPr>
+      </w:pPr>
+      <w:r>
+        <w:t xml:space="preserve">3 </w:t>
+      </w:r>
+      <w:r>
+        <w:sym w:font="Wingdings" w:char="F0E0"/>
+      </w:r>
+      <w:r>
+        <w:t xml:space="preserve"> </w:t>
+      </w:r>
+      <w:proofErr w:type="spellStart"/>
+      <w:r>
+        <w:t>bored</w:t>
+      </w:r>
+      <w:proofErr w:type="spellEnd"/>
+    </w:p>
+    <w:p>
+      <w:pPr>
+        <w:pStyle w:val="Paragrafoelenco"/>
+        <w:numPr>
+          <w:ilvl w:val="3"/>
+          <w:numId w:val="5"/>
+        </w:numPr>
+      </w:pPr>
+      <w:r>
+        <w:t xml:space="preserve">4 </w:t>
+      </w:r>
+      <w:r>
+        <w:sym w:font="Wingdings" w:char="F0E0"/>
+      </w:r>
+      <w:r>
+        <w:t xml:space="preserve"> </w:t>
+      </w:r>
+      <w:proofErr w:type="spellStart"/>
+      <w:r>
+        <w:t>drowsy</w:t>
+      </w:r>
+      <w:proofErr w:type="spellEnd"/>
+    </w:p>
+    <w:p>
+      <w:pPr>
+        <w:pStyle w:val="Paragrafoelenco"/>
+        <w:numPr>
+          <w:ilvl w:val="3"/>
+          <w:numId w:val="5"/>
+        </w:numPr>
+      </w:pPr>
+      <w:r>
+        <w:t xml:space="preserve">5 </w:t>
+      </w:r>
+      <w:r>
+        <w:sym w:font="Wingdings" w:char="F0E0"/>
+      </w:r>
+      <w:r>
+        <w:t xml:space="preserve"> </w:t>
+      </w:r>
+      <w:proofErr w:type="spellStart"/>
+      <w:r>
+        <w:t>looking</w:t>
+      </w:r>
+      <w:proofErr w:type="spellEnd"/>
+      <w:r>
+        <w:t xml:space="preserve"> </w:t>
+      </w:r>
+      <w:proofErr w:type="spellStart"/>
+      <w:r>
+        <w:t>away</w:t>
       </w:r>
       <w:proofErr w:type="spellEnd"/>
     </w:p>
@@ -3131,17 +3996,23 @@
       <w:r>
         <w:t>descrizione in linguaggio naturale</w:t>
       </w:r>
-    </w:p>
+      <w:r>
+        <w:t xml:space="preserve"> descritta precedentemente</w:t>
+      </w:r>
+    </w:p>
+    <w:p/>
+    <w:p/>
+    <w:p/>
+    <w:p/>
+    <w:p/>
+    <w:p/>
+    <w:p/>
+    <w:p/>
     <w:p>
       <w:pPr>
         <w:pStyle w:val="Paragrafoelenco"/>
         <w:ind w:left="1440"/>
       </w:pPr>
-    </w:p>
-    <w:p>
-      <w:r>
-        <w:t>TODO</w:t>
-      </w:r>
     </w:p>
     <w:p>
       <w:pPr>
@@ -3164,7 +4035,7 @@
   <w:abstractNum w:abstractNumId="0" w15:restartNumberingAfterBreak="0">
     <w:nsid w:val="13DD40C3"/>
     <w:multiLevelType w:val="hybridMultilevel"/>
-    <w:tmpl w:val="894A3CBC"/>
+    <w:tmpl w:val="A164F996"/>
     <w:lvl w:ilvl="0" w:tplc="04100001">
       <w:start w:val="1"/>
       <w:numFmt w:val="bullet"/>
@@ -3189,7 +4060,7 @@
         <w:rFonts w:ascii="Courier New" w:hAnsi="Courier New" w:cs="Courier New" w:hint="default"/>
       </w:rPr>
     </w:lvl>
-    <w:lvl w:ilvl="2" w:tplc="04100005" w:tentative="1">
+    <w:lvl w:ilvl="2" w:tplc="04100005">
       <w:start w:val="1"/>
       <w:numFmt w:val="bullet"/>
       <w:lvlText w:val=""/>
@@ -3201,7 +4072,7 @@
         <w:rFonts w:ascii="Wingdings" w:hAnsi="Wingdings" w:hint="default"/>
       </w:rPr>
     </w:lvl>
-    <w:lvl w:ilvl="3" w:tplc="04100001" w:tentative="1">
+    <w:lvl w:ilvl="3" w:tplc="04100001">
       <w:start w:val="1"/>
       <w:numFmt w:val="bullet"/>
       <w:lvlText w:val=""/>
@@ -4114,11 +4985,12 @@
   <w:style w:type="paragraph" w:default="1" w:styleId="Normale">
     <w:name w:val="Normal"/>
     <w:qFormat/>
-    <w:rsid w:val="002B1EB5"/>
+    <w:rsid w:val="00C83902"/>
   </w:style>
   <w:style w:type="character" w:default="1" w:styleId="Carpredefinitoparagrafo">
     <w:name w:val="Default Paragraph Font"/>
     <w:uiPriority w:val="1"/>
+    <w:semiHidden/>
     <w:unhideWhenUsed/>
   </w:style>
   <w:style w:type="table" w:default="1" w:styleId="Tabellanormale">

</xml_diff>

<commit_message>
aggiunte immagini per capitolo 2 tesi
</commit_message>
<xml_diff>
--- a/testo di tesi/capitolo 2 tesi.docx
+++ b/testo di tesi/capitolo 2 tesi.docx
@@ -29,7 +29,15 @@
     </w:p>
     <w:p>
       <w:r>
-        <w:t>L'apprendimento per rinforzo prevede che un programma interagisca con un ambiente dinamico in cui deve raggiungere un obiettivo specifico, come ad esempio guidare un veicolo o vincere un gioco contro un avversario. Durante l'interazione, il programma riceve un feedback sotto forma di premio e cerca di massimizzarlo, in modo da imparare a raggiungere l'obiettivo prefissato.</w:t>
+        <w:t xml:space="preserve">L'apprendimento per rinforzo prevede che un programma interagisca con un ambiente dinamico in cui deve raggiungere un obiettivo specifico, come ad esempio guidare un veicolo o vincere un gioco contro un avversario. Durante l'interazione, il programma riceve un </w:t>
+      </w:r>
+      <w:proofErr w:type="gramStart"/>
+      <w:r>
+        <w:t>feedback</w:t>
+      </w:r>
+      <w:proofErr w:type="gramEnd"/>
+      <w:r>
+        <w:t xml:space="preserve"> sotto forma di premio e cerca di massimizzarlo, in modo da imparare a raggiungere l'obiettivo prefissato.</w:t>
       </w:r>
     </w:p>
     <w:p/>
@@ -110,7 +118,118 @@
         <w:t xml:space="preserve"> del codice. Visual Studio Code supporta molteplici linguaggi e funzionalità aggiuntive grazie alla possibilità di installare dei plugin disponibili attraverso un repository centrale. Nel testo, si fa riferimento all'utilizzo di Visual Studio Code con il supporto a Python per il lavoro descritto.</w:t>
       </w:r>
     </w:p>
-    <w:p/>
+    <w:p>
+      <w:r>
+        <w:rPr>
+          <w:noProof/>
+        </w:rPr>
+        <w:lastRenderedPageBreak/>
+        <w:drawing>
+          <wp:inline distT="0" distB="0" distL="0" distR="0" wp14:anchorId="484CF8EB" wp14:editId="7CE7D29B">
+            <wp:extent cx="2660650" cy="2660650"/>
+            <wp:effectExtent l="0" t="0" r="6350" b="6350"/>
+            <wp:docPr id="79682112" name="Immagine 1" descr="Connecting Visual Studio Code to Github – No Blinky Blinky"/>
+            <wp:cNvGraphicFramePr>
+              <a:graphicFrameLocks xmlns:a="http://schemas.openxmlformats.org/drawingml/2006/main" noChangeAspect="1"/>
+            </wp:cNvGraphicFramePr>
+            <a:graphic xmlns:a="http://schemas.openxmlformats.org/drawingml/2006/main">
+              <a:graphicData uri="http://schemas.openxmlformats.org/drawingml/2006/picture">
+                <pic:pic xmlns:pic="http://schemas.openxmlformats.org/drawingml/2006/picture">
+                  <pic:nvPicPr>
+                    <pic:cNvPr id="0" name="Picture 1" descr="Connecting Visual Studio Code to Github – No Blinky Blinky"/>
+                    <pic:cNvPicPr>
+                      <a:picLocks noChangeAspect="1" noChangeArrowheads="1"/>
+                    </pic:cNvPicPr>
+                  </pic:nvPicPr>
+                  <pic:blipFill>
+                    <a:blip r:embed="rId5">
+                      <a:extLst>
+                        <a:ext uri="{28A0092B-C50C-407E-A947-70E740481C1C}">
+                          <a14:useLocalDpi xmlns:a14="http://schemas.microsoft.com/office/drawing/2010/main" val="0"/>
+                        </a:ext>
+                      </a:extLst>
+                    </a:blip>
+                    <a:srcRect/>
+                    <a:stretch>
+                      <a:fillRect/>
+                    </a:stretch>
+                  </pic:blipFill>
+                  <pic:spPr bwMode="auto">
+                    <a:xfrm>
+                      <a:off x="0" y="0"/>
+                      <a:ext cx="2660650" cy="2660650"/>
+                    </a:xfrm>
+                    <a:prstGeom prst="rect">
+                      <a:avLst/>
+                    </a:prstGeom>
+                    <a:noFill/>
+                    <a:ln>
+                      <a:noFill/>
+                    </a:ln>
+                  </pic:spPr>
+                </pic:pic>
+              </a:graphicData>
+            </a:graphic>
+          </wp:inline>
+        </w:drawing>
+      </w:r>
+      <w:r>
+        <w:t xml:space="preserve"> </w:t>
+      </w:r>
+      <w:r>
+        <w:rPr>
+          <w:noProof/>
+        </w:rPr>
+        <w:drawing>
+          <wp:inline distT="0" distB="0" distL="0" distR="0" wp14:anchorId="3B297C3B" wp14:editId="30C5D0CD">
+            <wp:extent cx="2425700" cy="2658757"/>
+            <wp:effectExtent l="0" t="0" r="0" b="8255"/>
+            <wp:docPr id="1110964989" name="Immagine 2" descr="Python (programming language) - Wikipedia"/>
+            <wp:cNvGraphicFramePr>
+              <a:graphicFrameLocks xmlns:a="http://schemas.openxmlformats.org/drawingml/2006/main" noChangeAspect="1"/>
+            </wp:cNvGraphicFramePr>
+            <a:graphic xmlns:a="http://schemas.openxmlformats.org/drawingml/2006/main">
+              <a:graphicData uri="http://schemas.openxmlformats.org/drawingml/2006/picture">
+                <pic:pic xmlns:pic="http://schemas.openxmlformats.org/drawingml/2006/picture">
+                  <pic:nvPicPr>
+                    <pic:cNvPr id="0" name="Picture 3" descr="Python (programming language) - Wikipedia"/>
+                    <pic:cNvPicPr>
+                      <a:picLocks noChangeAspect="1" noChangeArrowheads="1"/>
+                    </pic:cNvPicPr>
+                  </pic:nvPicPr>
+                  <pic:blipFill>
+                    <a:blip r:embed="rId6" cstate="print">
+                      <a:extLst>
+                        <a:ext uri="{28A0092B-C50C-407E-A947-70E740481C1C}">
+                          <a14:useLocalDpi xmlns:a14="http://schemas.microsoft.com/office/drawing/2010/main" val="0"/>
+                        </a:ext>
+                      </a:extLst>
+                    </a:blip>
+                    <a:srcRect/>
+                    <a:stretch>
+                      <a:fillRect/>
+                    </a:stretch>
+                  </pic:blipFill>
+                  <pic:spPr bwMode="auto">
+                    <a:xfrm>
+                      <a:off x="0" y="0"/>
+                      <a:ext cx="2437117" cy="2671271"/>
+                    </a:xfrm>
+                    <a:prstGeom prst="rect">
+                      <a:avLst/>
+                    </a:prstGeom>
+                    <a:noFill/>
+                    <a:ln>
+                      <a:noFill/>
+                    </a:ln>
+                  </pic:spPr>
+                </pic:pic>
+              </a:graphicData>
+            </a:graphic>
+          </wp:inline>
+        </w:drawing>
+      </w:r>
+    </w:p>
     <w:p>
       <w:r>
         <w:t>Pandas</w:t>
@@ -132,6 +251,59 @@
           <w:bottom w:val="single" w:sz="6" w:space="1" w:color="auto"/>
         </w:pBdr>
       </w:pPr>
+      <w:r>
+        <w:rPr>
+          <w:noProof/>
+        </w:rPr>
+        <w:drawing>
+          <wp:inline distT="0" distB="0" distL="0" distR="0" wp14:anchorId="60B98AC4" wp14:editId="05205D82">
+            <wp:extent cx="4728961" cy="2957195"/>
+            <wp:effectExtent l="0" t="0" r="0" b="0"/>
+            <wp:docPr id="2096159397" name="Immagine 3" descr="13 Most Important Pandas Functions for Data Science - Analytics Vidhya"/>
+            <wp:cNvGraphicFramePr>
+              <a:graphicFrameLocks xmlns:a="http://schemas.openxmlformats.org/drawingml/2006/main" noChangeAspect="1"/>
+            </wp:cNvGraphicFramePr>
+            <a:graphic xmlns:a="http://schemas.openxmlformats.org/drawingml/2006/main">
+              <a:graphicData uri="http://schemas.openxmlformats.org/drawingml/2006/picture">
+                <pic:pic xmlns:pic="http://schemas.openxmlformats.org/drawingml/2006/picture">
+                  <pic:nvPicPr>
+                    <pic:cNvPr id="0" name="Picture 5" descr="13 Most Important Pandas Functions for Data Science - Analytics Vidhya"/>
+                    <pic:cNvPicPr>
+                      <a:picLocks noChangeAspect="1" noChangeArrowheads="1"/>
+                    </pic:cNvPicPr>
+                  </pic:nvPicPr>
+                  <pic:blipFill>
+                    <a:blip r:embed="rId7">
+                      <a:extLst>
+                        <a:ext uri="{28A0092B-C50C-407E-A947-70E740481C1C}">
+                          <a14:useLocalDpi xmlns:a14="http://schemas.microsoft.com/office/drawing/2010/main" val="0"/>
+                        </a:ext>
+                      </a:extLst>
+                    </a:blip>
+                    <a:srcRect/>
+                    <a:stretch>
+                      <a:fillRect/>
+                    </a:stretch>
+                  </pic:blipFill>
+                  <pic:spPr bwMode="auto">
+                    <a:xfrm>
+                      <a:off x="0" y="0"/>
+                      <a:ext cx="4731931" cy="2959052"/>
+                    </a:xfrm>
+                    <a:prstGeom prst="rect">
+                      <a:avLst/>
+                    </a:prstGeom>
+                    <a:noFill/>
+                    <a:ln>
+                      <a:noFill/>
+                    </a:ln>
+                  </pic:spPr>
+                </pic:pic>
+              </a:graphicData>
+            </a:graphic>
+          </wp:inline>
+        </w:drawing>
+      </w:r>
     </w:p>
     <w:p>
       <w:pPr>
@@ -139,9 +311,6 @@
           <w:bottom w:val="single" w:sz="6" w:space="1" w:color="auto"/>
         </w:pBdr>
       </w:pPr>
-      <w:r>
-        <w:t>Tqdm</w:t>
-      </w:r>
     </w:p>
     <w:p>
       <w:pPr>
@@ -150,13 +319,7 @@
         </w:pBdr>
       </w:pPr>
       <w:r>
-        <w:t xml:space="preserve">[da </w:t>
-      </w:r>
-      <w:r>
-        <w:t>https://tqdm.github.io/</w:t>
-      </w:r>
-      <w:r>
-        <w:t>]</w:t>
+        <w:t>Tqdm</w:t>
       </w:r>
     </w:p>
     <w:p>
@@ -166,27 +329,13 @@
         </w:pBdr>
       </w:pPr>
       <w:r>
-        <w:t xml:space="preserve">La libreria Python </w:t>
-      </w:r>
-      <w:proofErr w:type="spellStart"/>
-      <w:r>
-        <w:t>tqdm</w:t>
-      </w:r>
-      <w:proofErr w:type="spellEnd"/>
-      <w:r>
-        <w:t xml:space="preserve"> è uno strumento molto utile per la visualizzazione di barr</w:t>
-      </w:r>
-      <w:r>
-        <w:t xml:space="preserve">e </w:t>
-      </w:r>
-      <w:r>
-        <w:t>di avanzamento durante i cicli di elaborazione</w:t>
-      </w:r>
-      <w:r>
-        <w:t xml:space="preserve"> nel codice</w:t>
-      </w:r>
-      <w:r>
-        <w:t xml:space="preserve">. </w:t>
+        <w:t xml:space="preserve">[da </w:t>
+      </w:r>
+      <w:r>
+        <w:t>https://tqdm.github.io/</w:t>
+      </w:r>
+      <w:r>
+        <w:t>]</w:t>
       </w:r>
     </w:p>
     <w:p>
@@ -196,7 +345,7 @@
         </w:pBdr>
       </w:pPr>
       <w:r>
-        <w:t>Il nome "</w:t>
+        <w:t xml:space="preserve">La libreria Python </w:t>
       </w:r>
       <w:proofErr w:type="spellStart"/>
       <w:r>
@@ -204,49 +353,7 @@
       </w:r>
       <w:proofErr w:type="spellEnd"/>
       <w:r>
-        <w:t>" deriva dall'unione della parola araba "</w:t>
-      </w:r>
-      <w:proofErr w:type="spellStart"/>
-      <w:r>
-        <w:t>taqaddum</w:t>
-      </w:r>
-      <w:proofErr w:type="spellEnd"/>
-      <w:r>
-        <w:t>" che significa "progresso" e</w:t>
-      </w:r>
-      <w:r>
-        <w:t>d è</w:t>
-      </w:r>
-      <w:r>
-        <w:t xml:space="preserve"> l'abbreviazione di "te </w:t>
-      </w:r>
-      <w:proofErr w:type="spellStart"/>
-      <w:r>
-        <w:t>quiero</w:t>
-      </w:r>
-      <w:proofErr w:type="spellEnd"/>
-      <w:r>
-        <w:t xml:space="preserve"> </w:t>
-      </w:r>
-      <w:proofErr w:type="spellStart"/>
-      <w:r>
-        <w:t>demasiado</w:t>
-      </w:r>
-      <w:proofErr w:type="spellEnd"/>
-      <w:r>
-        <w:t xml:space="preserve">" </w:t>
-      </w:r>
-      <w:r>
-        <w:t>(</w:t>
-      </w:r>
-      <w:r>
-        <w:t>ti amo troppo</w:t>
-      </w:r>
-      <w:r>
-        <w:t xml:space="preserve">) </w:t>
-      </w:r>
-      <w:r>
-        <w:t xml:space="preserve">in spagnolo. </w:t>
+        <w:t xml:space="preserve"> è uno strumento molto utile per la visualizzazione di barre di avanzamento durante i cicli di elaborazione nel codice. </w:t>
       </w:r>
     </w:p>
     <w:p>
@@ -256,82 +363,45 @@
         </w:pBdr>
       </w:pPr>
       <w:r>
-        <w:t xml:space="preserve">Per utilizzare la libreria, basta </w:t>
-      </w:r>
-      <w:r>
-        <w:t xml:space="preserve">inserire </w:t>
-      </w:r>
-      <w:r>
-        <w:t xml:space="preserve">qualsiasi iterabile </w:t>
-      </w:r>
-      <w:r>
-        <w:t xml:space="preserve">(liste, dizionari, </w:t>
-      </w:r>
-      <w:proofErr w:type="spellStart"/>
-      <w:r>
-        <w:t>tuple</w:t>
-      </w:r>
-      <w:proofErr w:type="spellEnd"/>
-      <w:r>
-        <w:t xml:space="preserve"> e set) </w:t>
-      </w:r>
-      <w:r>
-        <w:t>in questo modo</w:t>
-      </w:r>
+        <w:t>Il nome "</w:t>
+      </w:r>
+      <w:proofErr w:type="spellStart"/>
+      <w:r>
+        <w:t>tqdm</w:t>
+      </w:r>
+      <w:proofErr w:type="spellEnd"/>
+      <w:r>
+        <w:t>" deriva dall'unione della parola araba "</w:t>
+      </w:r>
+      <w:proofErr w:type="spellStart"/>
+      <w:r>
+        <w:t>taqaddum</w:t>
+      </w:r>
+      <w:proofErr w:type="spellEnd"/>
+      <w:r>
+        <w:t xml:space="preserve">" che significa "progresso" ed è l'abbreviazione di "te </w:t>
+      </w:r>
+      <w:proofErr w:type="spellStart"/>
+      <w:r>
+        <w:t>quiero</w:t>
+      </w:r>
+      <w:proofErr w:type="spellEnd"/>
       <w:r>
         <w:t xml:space="preserve"> </w:t>
       </w:r>
-      <w:r>
-        <w:t xml:space="preserve">metodo </w:t>
-      </w:r>
-      <w:r>
-        <w:t>\</w:t>
-      </w:r>
-      <w:proofErr w:type="spellStart"/>
-      <w:r>
-        <w:t>mintinline</w:t>
-      </w:r>
-      <w:proofErr w:type="spellEnd"/>
-      <w:r>
-        <w:t>[</w:t>
-      </w:r>
-      <w:proofErr w:type="spellStart"/>
-      <w:r>
-        <w:t>bgcolor</w:t>
-      </w:r>
-      <w:proofErr w:type="spellEnd"/>
-      <w:r>
-        <w:t>=</w:t>
-      </w:r>
-      <w:proofErr w:type="spellStart"/>
-      <w:r>
-        <w:t>bg</w:t>
-      </w:r>
-      <w:proofErr w:type="spellEnd"/>
-      <w:r>
-        <w:t>]{python}{</w:t>
-      </w:r>
-      <w:proofErr w:type="spellStart"/>
-      <w:r>
-        <w:t>tqdm</w:t>
-      </w:r>
-      <w:proofErr w:type="spellEnd"/>
-      <w:r>
-        <w:t>(</w:t>
-      </w:r>
-      <w:proofErr w:type="spellStart"/>
-      <w:r>
-        <w:t>iterable</w:t>
-      </w:r>
-      <w:proofErr w:type="spellEnd"/>
-      <w:r>
-        <w:t>)</w:t>
-      </w:r>
-      <w:r>
-        <w:t>}</w:t>
-      </w:r>
-      <w:r>
-        <w:t xml:space="preserve">. </w:t>
+      <w:proofErr w:type="spellStart"/>
+      <w:r>
+        <w:t>demasiado</w:t>
+      </w:r>
+      <w:proofErr w:type="spellEnd"/>
+      <w:r>
+        <w:t>" (</w:t>
+      </w:r>
+      <w:r>
+        <w:t>ti amo troppo</w:t>
+      </w:r>
+      <w:r>
+        <w:t xml:space="preserve">) in spagnolo. </w:t>
       </w:r>
     </w:p>
     <w:p>
@@ -341,7 +411,88 @@
         </w:pBdr>
       </w:pPr>
       <w:r>
-        <w:t xml:space="preserve">La libreria funziona su qualsiasi piattaforma ed è completamente indipendente dalle dipendenze. </w:t>
+        <w:lastRenderedPageBreak/>
+        <w:t xml:space="preserve">Per utilizzare la libreria, basta </w:t>
+      </w:r>
+      <w:r>
+        <w:t xml:space="preserve">inserire </w:t>
+      </w:r>
+      <w:r>
+        <w:t xml:space="preserve">qualsiasi iterabile </w:t>
+      </w:r>
+      <w:r>
+        <w:t xml:space="preserve">(liste, dizionari, </w:t>
+      </w:r>
+      <w:proofErr w:type="spellStart"/>
+      <w:r>
+        <w:t>tuple</w:t>
+      </w:r>
+      <w:proofErr w:type="spellEnd"/>
+      <w:r>
+        <w:t xml:space="preserve"> e set) </w:t>
+      </w:r>
+      <w:r>
+        <w:t>in questo modo</w:t>
+      </w:r>
+      <w:r>
+        <w:t xml:space="preserve"> </w:t>
+      </w:r>
+      <w:r>
+        <w:t xml:space="preserve">metodo </w:t>
+      </w:r>
+      <w:r>
+        <w:t>\</w:t>
+      </w:r>
+      <w:proofErr w:type="spellStart"/>
+      <w:r>
+        <w:t>mintinline</w:t>
+      </w:r>
+      <w:proofErr w:type="spellEnd"/>
+      <w:r>
+        <w:t>[</w:t>
+      </w:r>
+      <w:proofErr w:type="spellStart"/>
+      <w:r>
+        <w:t>bgcolor</w:t>
+      </w:r>
+      <w:proofErr w:type="spellEnd"/>
+      <w:r>
+        <w:t>=</w:t>
+      </w:r>
+      <w:proofErr w:type="spellStart"/>
+      <w:proofErr w:type="gramStart"/>
+      <w:r>
+        <w:t>bg</w:t>
+      </w:r>
+      <w:proofErr w:type="spellEnd"/>
+      <w:r>
+        <w:t>]{</w:t>
+      </w:r>
+      <w:proofErr w:type="gramEnd"/>
+      <w:r>
+        <w:t>python}{</w:t>
+      </w:r>
+      <w:proofErr w:type="spellStart"/>
+      <w:r>
+        <w:t>tqdm</w:t>
+      </w:r>
+      <w:proofErr w:type="spellEnd"/>
+      <w:r>
+        <w:t>(</w:t>
+      </w:r>
+      <w:proofErr w:type="spellStart"/>
+      <w:r>
+        <w:t>iterable</w:t>
+      </w:r>
+      <w:proofErr w:type="spellEnd"/>
+      <w:r>
+        <w:t>)</w:t>
+      </w:r>
+      <w:r>
+        <w:t>}</w:t>
+      </w:r>
+      <w:r>
+        <w:t xml:space="preserve">. </w:t>
       </w:r>
     </w:p>
     <w:p>
@@ -351,15 +502,7 @@
         </w:pBdr>
       </w:pPr>
       <w:r>
-        <w:t xml:space="preserve">Durante l'estrazione delle Action Units, la libreria </w:t>
-      </w:r>
-      <w:proofErr w:type="spellStart"/>
-      <w:r>
-        <w:t>tqdm</w:t>
-      </w:r>
-      <w:proofErr w:type="spellEnd"/>
-      <w:r>
-        <w:t xml:space="preserve"> ha fornito una stima precisa del tempo necessario per completare l'elaborazione, consentendo di monitorare l'avanzamento del processo in tempo reale. </w:t>
+        <w:t xml:space="preserve">La libreria funziona su qualsiasi piattaforma ed è completamente indipendente dalle dipendenze. </w:t>
       </w:r>
     </w:p>
     <w:p>
@@ -369,7 +512,15 @@
         </w:pBdr>
       </w:pPr>
       <w:r>
-        <w:t xml:space="preserve">Nonostante l'utilizzo della tecnologia CUDA per accelerare le analisi, la grande quantità di immagini da elaborare ha richiesto molto tempo. </w:t>
+        <w:t xml:space="preserve">Durante l'estrazione delle Action Units, la libreria </w:t>
+      </w:r>
+      <w:proofErr w:type="spellStart"/>
+      <w:r>
+        <w:t>tqdm</w:t>
+      </w:r>
+      <w:proofErr w:type="spellEnd"/>
+      <w:r>
+        <w:t xml:space="preserve"> ha fornito una stima precisa del tempo necessario per completare l'elaborazione, consentendo di monitorare l'avanzamento del processo in tempo reale. </w:t>
       </w:r>
     </w:p>
     <w:p>
@@ -379,42 +530,7 @@
         </w:pBdr>
       </w:pPr>
       <w:r>
-        <w:t>L</w:t>
-      </w:r>
-      <w:r>
-        <w:t xml:space="preserve">a presenza di </w:t>
-      </w:r>
-      <w:proofErr w:type="spellStart"/>
-      <w:r>
-        <w:t>tqdm</w:t>
-      </w:r>
-      <w:proofErr w:type="spellEnd"/>
-      <w:r>
-        <w:t xml:space="preserve"> </w:t>
-      </w:r>
-      <w:r>
-        <w:t xml:space="preserve">è stata quindi fondamentale in quanto </w:t>
-      </w:r>
-      <w:r>
-        <w:t>ha permesso di gestire efficacemente l'elaborazione dei dati, evitando eventuali problemi tecnici</w:t>
-      </w:r>
-      <w:r>
-        <w:t xml:space="preserve">, </w:t>
-      </w:r>
-      <w:r>
-        <w:t>garantendo l'ottenimento di risultati accurati e</w:t>
-      </w:r>
-      <w:r>
-        <w:t>d</w:t>
-      </w:r>
-      <w:r>
-        <w:t xml:space="preserve"> affidabili</w:t>
-      </w:r>
-      <w:r>
-        <w:t xml:space="preserve"> e facendomi rivalutare scelte algoritmiche, non efficientissime, prese</w:t>
-      </w:r>
-      <w:r>
-        <w:t xml:space="preserve">. </w:t>
+        <w:t xml:space="preserve">Nonostante l'utilizzo della tecnologia CUDA per accelerare le analisi, la grande quantità di immagini da elaborare ha richiesto molto tempo. </w:t>
       </w:r>
     </w:p>
     <w:p>
@@ -424,7 +540,10 @@
         </w:pBdr>
       </w:pPr>
       <w:r>
-        <w:t xml:space="preserve">In sintesi, la libreria Python </w:t>
+        <w:t>L</w:t>
+      </w:r>
+      <w:r>
+        <w:t xml:space="preserve">a presenza di </w:t>
       </w:r>
       <w:proofErr w:type="spellStart"/>
       <w:r>
@@ -432,7 +551,31 @@
       </w:r>
       <w:proofErr w:type="spellEnd"/>
       <w:r>
-        <w:t xml:space="preserve"> è uno strumento prezioso per semplificare l'elaborazione di grandi quantità di dati, fornendo una stima del tempo rimanente e consentendo di pianificare il lavoro in modo efficiente.</w:t>
+        <w:t xml:space="preserve"> </w:t>
+      </w:r>
+      <w:r>
+        <w:t xml:space="preserve">è stata quindi fondamentale in quanto </w:t>
+      </w:r>
+      <w:r>
+        <w:t>ha permesso di gestire efficacemente l'elaborazione dei dati, evitando eventuali problemi tecnici</w:t>
+      </w:r>
+      <w:r>
+        <w:t xml:space="preserve">, </w:t>
+      </w:r>
+      <w:r>
+        <w:t>garantendo l'ottenimento di risultati accurati e</w:t>
+      </w:r>
+      <w:r>
+        <w:t>d</w:t>
+      </w:r>
+      <w:r>
+        <w:t xml:space="preserve"> affidabili</w:t>
+      </w:r>
+      <w:r>
+        <w:t xml:space="preserve"> e facendomi rivalutare scelte algoritmiche, non efficientissime, prese</w:t>
+      </w:r>
+      <w:r>
+        <w:t xml:space="preserve">. </w:t>
       </w:r>
     </w:p>
     <w:p>
@@ -441,6 +584,17 @@
           <w:bottom w:val="single" w:sz="6" w:space="1" w:color="auto"/>
         </w:pBdr>
       </w:pPr>
+      <w:r>
+        <w:t xml:space="preserve">In sintesi, la libreria Python </w:t>
+      </w:r>
+      <w:proofErr w:type="spellStart"/>
+      <w:r>
+        <w:t>tqdm</w:t>
+      </w:r>
+      <w:proofErr w:type="spellEnd"/>
+      <w:r>
+        <w:t xml:space="preserve"> è uno strumento prezioso per semplificare l'elaborazione di grandi quantità di dati, fornendo una stima del tempo rimanente e consentendo di pianificare il lavoro in modo efficiente.</w:t>
+      </w:r>
     </w:p>
     <w:p>
       <w:pPr>
@@ -449,7 +603,57 @@
         </w:pBdr>
       </w:pPr>
       <w:r>
-        <w:t>Cuda</w:t>
+        <w:rPr>
+          <w:noProof/>
+        </w:rPr>
+        <w:drawing>
+          <wp:inline distT="0" distB="0" distL="0" distR="0" wp14:anchorId="27433DE1" wp14:editId="34681212">
+            <wp:extent cx="4984750" cy="4660900"/>
+            <wp:effectExtent l="0" t="0" r="6350" b="6350"/>
+            <wp:docPr id="903246075" name="Immagine 4" descr="Python - Create progress bar using tqdm module - GeeksforGeeks"/>
+            <wp:cNvGraphicFramePr>
+              <a:graphicFrameLocks xmlns:a="http://schemas.openxmlformats.org/drawingml/2006/main" noChangeAspect="1"/>
+            </wp:cNvGraphicFramePr>
+            <a:graphic xmlns:a="http://schemas.openxmlformats.org/drawingml/2006/main">
+              <a:graphicData uri="http://schemas.openxmlformats.org/drawingml/2006/picture">
+                <pic:pic xmlns:pic="http://schemas.openxmlformats.org/drawingml/2006/picture">
+                  <pic:nvPicPr>
+                    <pic:cNvPr id="0" name="Picture 7" descr="Python - Create progress bar using tqdm module - GeeksforGeeks"/>
+                    <pic:cNvPicPr>
+                      <a:picLocks noChangeAspect="1" noChangeArrowheads="1"/>
+                    </pic:cNvPicPr>
+                  </pic:nvPicPr>
+                  <pic:blipFill>
+                    <a:blip r:embed="rId8">
+                      <a:extLst>
+                        <a:ext uri="{28A0092B-C50C-407E-A947-70E740481C1C}">
+                          <a14:useLocalDpi xmlns:a14="http://schemas.microsoft.com/office/drawing/2010/main" val="0"/>
+                        </a:ext>
+                      </a:extLst>
+                    </a:blip>
+                    <a:srcRect/>
+                    <a:stretch>
+                      <a:fillRect/>
+                    </a:stretch>
+                  </pic:blipFill>
+                  <pic:spPr bwMode="auto">
+                    <a:xfrm>
+                      <a:off x="0" y="0"/>
+                      <a:ext cx="4984750" cy="4660900"/>
+                    </a:xfrm>
+                    <a:prstGeom prst="rect">
+                      <a:avLst/>
+                    </a:prstGeom>
+                    <a:noFill/>
+                    <a:ln>
+                      <a:noFill/>
+                    </a:ln>
+                  </pic:spPr>
+                </pic:pic>
+              </a:graphicData>
+            </a:graphic>
+          </wp:inline>
+        </w:drawing>
       </w:r>
     </w:p>
     <w:p>
@@ -458,15 +662,6 @@
           <w:bottom w:val="single" w:sz="6" w:space="1" w:color="auto"/>
         </w:pBdr>
       </w:pPr>
-      <w:r>
-        <w:t xml:space="preserve">[da </w:t>
-      </w:r>
-      <w:r>
-        <w:t>https://developer.nvidia.com/cuda-zone</w:t>
-      </w:r>
-      <w:r>
-        <w:t>]</w:t>
-      </w:r>
     </w:p>
     <w:p>
       <w:pPr>
@@ -475,7 +670,7 @@
         </w:pBdr>
       </w:pPr>
       <w:r>
-        <w:t>CUDA® è una piattaforma di calcolo parallelo e un modello di programmazione sviluppato da NVIDIA per il calcolo generale su unità di elaborazione grafica (GPU). Con CUDA, gli sviluppatori possono aumentare significativamente la velocità delle applicazioni di calcolo sfruttando la potenza delle GPU.</w:t>
+        <w:t>Cuda</w:t>
       </w:r>
     </w:p>
     <w:p>
@@ -485,23 +680,13 @@
         </w:pBdr>
       </w:pPr>
       <w:r>
-        <w:t>Nelle applicazioni con accelerazione GPU, la parte sequenziale del carico di lavoro viene eseguita sulla CPU - ottimizzata per le prestazioni single-</w:t>
-      </w:r>
-      <w:proofErr w:type="spellStart"/>
-      <w:r>
-        <w:t>threaded</w:t>
-      </w:r>
-      <w:proofErr w:type="spellEnd"/>
-      <w:r>
-        <w:t xml:space="preserve"> - mentre la parte </w:t>
-      </w:r>
-      <w:proofErr w:type="spellStart"/>
-      <w:r>
-        <w:t>computazionalmente</w:t>
-      </w:r>
-      <w:proofErr w:type="spellEnd"/>
-      <w:r>
-        <w:t xml:space="preserve"> intensiva dell'applicazione viene eseguita su migliaia di core GPU in parallelo. Quando si utilizza CUDA, gli sviluppatori programmano in linguaggi popolari come C, C++, Fortran, Python e MATLAB ed esprimono la parallelismo attraverso estensioni sotto forma di poche parole chiave di base.</w:t>
+        <w:t xml:space="preserve">[da </w:t>
+      </w:r>
+      <w:r>
+        <w:t>https://developer.nvidia.com/cuda-zone</w:t>
+      </w:r>
+      <w:r>
+        <w:t>]</w:t>
       </w:r>
     </w:p>
     <w:p>
@@ -511,15 +696,8 @@
         </w:pBdr>
       </w:pPr>
       <w:r>
-        <w:t xml:space="preserve">Il toolkit CUDA di NVIDIA fornisce tutto il necessario per sviluppare applicazioni con accelerazione GPU. Il toolkit CUDA include librerie accelerate su GPU, un compilatore, strumenti di sviluppo e il </w:t>
-      </w:r>
-      <w:proofErr w:type="spellStart"/>
-      <w:r>
-        <w:t>runtime</w:t>
-      </w:r>
-      <w:proofErr w:type="spellEnd"/>
-      <w:r>
-        <w:t xml:space="preserve"> CUDA.</w:t>
+        <w:lastRenderedPageBreak/>
+        <w:t>CUDA® è una piattaforma di calcolo parallelo e un modello di programmazione sviluppato da NVIDIA per il calcolo generale su unità di elaborazione grafica (GPU). Con CUDA, gli sviluppatori possono aumentare significativamente la velocità delle applicazioni di calcolo sfruttando la potenza delle GPU.</w:t>
       </w:r>
     </w:p>
     <w:p>
@@ -528,6 +706,33 @@
           <w:bottom w:val="single" w:sz="6" w:space="1" w:color="auto"/>
         </w:pBdr>
       </w:pPr>
+      <w:r>
+        <w:t>Nelle applicazioni con accelerazione GPU, la parte sequenziale del carico di lavoro viene eseguita sulla CPU - ottimizzata per le prestazioni single-</w:t>
+      </w:r>
+      <w:proofErr w:type="spellStart"/>
+      <w:r>
+        <w:t>threaded</w:t>
+      </w:r>
+      <w:proofErr w:type="spellEnd"/>
+      <w:r>
+        <w:t xml:space="preserve"> - mentre la parte </w:t>
+      </w:r>
+      <w:proofErr w:type="spellStart"/>
+      <w:r>
+        <w:t>computazionalmente</w:t>
+      </w:r>
+      <w:proofErr w:type="spellEnd"/>
+      <w:r>
+        <w:t xml:space="preserve"> intensiva dell'applicazione viene eseguita su migliaia di core GPU in parallelo. Quando si utilizza CUDA, gli sviluppatori programmano in linguaggi popolari come C, C++, Fortran, Python e MATLAB ed esprimono </w:t>
+      </w:r>
+      <w:proofErr w:type="gramStart"/>
+      <w:r>
+        <w:t>la parallelismo</w:t>
+      </w:r>
+      <w:proofErr w:type="gramEnd"/>
+      <w:r>
+        <w:t xml:space="preserve"> attraverso estensioni sotto forma di poche parole chiave di base.</w:t>
+      </w:r>
     </w:p>
     <w:p>
       <w:pPr>
@@ -536,7 +741,15 @@
         </w:pBdr>
       </w:pPr>
       <w:r>
-        <w:t>Torch</w:t>
+        <w:t xml:space="preserve">Il toolkit CUDA di NVIDIA fornisce tutto il necessario per sviluppare applicazioni con accelerazione GPU. Il toolkit CUDA include librerie accelerate su GPU, un compilatore, strumenti di sviluppo e il </w:t>
+      </w:r>
+      <w:proofErr w:type="spellStart"/>
+      <w:r>
+        <w:t>runtime</w:t>
+      </w:r>
+      <w:proofErr w:type="spellEnd"/>
+      <w:r>
+        <w:t xml:space="preserve"> CUDA.</w:t>
       </w:r>
     </w:p>
     <w:p>
@@ -545,21 +758,58 @@
           <w:bottom w:val="single" w:sz="6" w:space="1" w:color="auto"/>
         </w:pBdr>
       </w:pPr>
-      <w:proofErr w:type="spellStart"/>
-      <w:r>
-        <w:t>PyTorch</w:t>
-      </w:r>
-      <w:proofErr w:type="spellEnd"/>
-      <w:r>
-        <w:t xml:space="preserve"> è un popolare framework open-source di deep learning che consente agli sviluppatori di creare modelli di intelligenza artificiale in modo rapido ed efficiente. È stato sviluppato originariamente da Facebook AI </w:t>
-      </w:r>
-      <w:proofErr w:type="spellStart"/>
-      <w:r>
-        <w:t>Research</w:t>
-      </w:r>
-      <w:proofErr w:type="spellEnd"/>
-      <w:r>
-        <w:t xml:space="preserve"> e ha guadagnato una grande popolarità grazie alla sua facilità d'uso, alla sua flessibilità e alla sua scalabilità.</w:t>
+      <w:r>
+        <w:rPr>
+          <w:noProof/>
+        </w:rPr>
+        <w:drawing>
+          <wp:inline distT="0" distB="0" distL="0" distR="0" wp14:anchorId="47E7D0FF" wp14:editId="386B4F5A">
+            <wp:extent cx="5143500" cy="2895600"/>
+            <wp:effectExtent l="0" t="0" r="0" b="0"/>
+            <wp:docPr id="1187766096" name="Immagine 5" descr="CUDA | NVIDIA NGC"/>
+            <wp:cNvGraphicFramePr>
+              <a:graphicFrameLocks xmlns:a="http://schemas.openxmlformats.org/drawingml/2006/main" noChangeAspect="1"/>
+            </wp:cNvGraphicFramePr>
+            <a:graphic xmlns:a="http://schemas.openxmlformats.org/drawingml/2006/main">
+              <a:graphicData uri="http://schemas.openxmlformats.org/drawingml/2006/picture">
+                <pic:pic xmlns:pic="http://schemas.openxmlformats.org/drawingml/2006/picture">
+                  <pic:nvPicPr>
+                    <pic:cNvPr id="0" name="Picture 9" descr="CUDA | NVIDIA NGC"/>
+                    <pic:cNvPicPr>
+                      <a:picLocks noChangeAspect="1" noChangeArrowheads="1"/>
+                    </pic:cNvPicPr>
+                  </pic:nvPicPr>
+                  <pic:blipFill>
+                    <a:blip r:embed="rId9">
+                      <a:extLst>
+                        <a:ext uri="{28A0092B-C50C-407E-A947-70E740481C1C}">
+                          <a14:useLocalDpi xmlns:a14="http://schemas.microsoft.com/office/drawing/2010/main" val="0"/>
+                        </a:ext>
+                      </a:extLst>
+                    </a:blip>
+                    <a:srcRect/>
+                    <a:stretch>
+                      <a:fillRect/>
+                    </a:stretch>
+                  </pic:blipFill>
+                  <pic:spPr bwMode="auto">
+                    <a:xfrm>
+                      <a:off x="0" y="0"/>
+                      <a:ext cx="5143500" cy="2895600"/>
+                    </a:xfrm>
+                    <a:prstGeom prst="rect">
+                      <a:avLst/>
+                    </a:prstGeom>
+                    <a:noFill/>
+                    <a:ln>
+                      <a:noFill/>
+                    </a:ln>
+                  </pic:spPr>
+                </pic:pic>
+              </a:graphicData>
+            </a:graphic>
+          </wp:inline>
+        </w:drawing>
       </w:r>
     </w:p>
     <w:p>
@@ -569,31 +819,7 @@
         </w:pBdr>
       </w:pPr>
       <w:r>
-        <w:t xml:space="preserve">Una delle principali caratteristiche di </w:t>
-      </w:r>
-      <w:proofErr w:type="spellStart"/>
-      <w:r>
-        <w:t>PyTorch</w:t>
-      </w:r>
-      <w:proofErr w:type="spellEnd"/>
-      <w:r>
-        <w:t xml:space="preserve"> è la sua architettura a flusso di dati (data flow), che rende il framework particolarmente adatto per le applicazioni di deep learning. Inoltre, </w:t>
-      </w:r>
-      <w:proofErr w:type="spellStart"/>
-      <w:r>
-        <w:t>PyTorch</w:t>
-      </w:r>
-      <w:proofErr w:type="spellEnd"/>
-      <w:r>
-        <w:t xml:space="preserve"> è dotato di un'ampia gamma di librerie e strumenti, come ad esempio </w:t>
-      </w:r>
-      <w:proofErr w:type="spellStart"/>
-      <w:r>
-        <w:t>PyTorch</w:t>
-      </w:r>
-      <w:proofErr w:type="spellEnd"/>
-      <w:r>
-        <w:t xml:space="preserve"> Lightning, che semplificano lo sviluppo di modelli di intelligenza artificiale.</w:t>
+        <w:t>Torch</w:t>
       </w:r>
     </w:p>
     <w:p>
@@ -608,15 +834,15 @@
       </w:r>
       <w:proofErr w:type="spellEnd"/>
       <w:r>
-        <w:t xml:space="preserve"> è anche conosciuto per la sua flessibilità e scalabilità, in quanto permette di creare modelli di deep learning sia per computer singoli che per cluster di computer. Inoltre, </w:t>
-      </w:r>
-      <w:proofErr w:type="spellStart"/>
-      <w:r>
-        <w:t>PyTorch</w:t>
-      </w:r>
-      <w:proofErr w:type="spellEnd"/>
-      <w:r>
-        <w:t xml:space="preserve"> supporta una vasta gamma di piattaforme hardware, come CPU, GPU e TPU, il che lo rende adatto per le applicazioni in ambiti come il machine learning, la visione artificiale e il linguaggio naturale.</w:t>
+        <w:t xml:space="preserve"> è un popolare framework open-source di deep learning che consente agli sviluppatori di creare modelli di intelligenza artificiale in modo rapido ed efficiente. È stato sviluppato originariamente da Facebook AI </w:t>
+      </w:r>
+      <w:proofErr w:type="spellStart"/>
+      <w:r>
+        <w:t>Research</w:t>
+      </w:r>
+      <w:proofErr w:type="spellEnd"/>
+      <w:r>
+        <w:t xml:space="preserve"> e ha guadagnato una grande popolarità grazie alla sua facilità d'uso, alla sua flessibilità e alla sua scalabilità.</w:t>
       </w:r>
     </w:p>
     <w:p>
@@ -626,7 +852,7 @@
         </w:pBdr>
       </w:pPr>
       <w:r>
-        <w:t xml:space="preserve">In sintesi, </w:t>
+        <w:t xml:space="preserve">Una delle principali caratteristiche di </w:t>
       </w:r>
       <w:proofErr w:type="spellStart"/>
       <w:r>
@@ -634,7 +860,23 @@
       </w:r>
       <w:proofErr w:type="spellEnd"/>
       <w:r>
-        <w:t xml:space="preserve"> è uno dei framework più popolari e potenti per la creazione di modelli di intelligenza artificiale, grazie alla sua flessibilità, alla sua scalabilità e alla sua architettura a flusso di dati.</w:t>
+        <w:t xml:space="preserve"> è la sua architettura a flusso di dati (data flow), che rende il framework particolarmente adatto per le applicazioni di deep learning. Inoltre, </w:t>
+      </w:r>
+      <w:proofErr w:type="spellStart"/>
+      <w:r>
+        <w:t>PyTorch</w:t>
+      </w:r>
+      <w:proofErr w:type="spellEnd"/>
+      <w:r>
+        <w:t xml:space="preserve"> è dotato di un'ampia gamma di librerie e strumenti, come ad esempio </w:t>
+      </w:r>
+      <w:proofErr w:type="spellStart"/>
+      <w:r>
+        <w:t>PyTorch</w:t>
+      </w:r>
+      <w:proofErr w:type="spellEnd"/>
+      <w:r>
+        <w:t xml:space="preserve"> Lightning, che semplificano lo sviluppo di modelli di intelligenza artificiale.</w:t>
       </w:r>
     </w:p>
     <w:p>
@@ -643,6 +885,22 @@
           <w:bottom w:val="single" w:sz="6" w:space="1" w:color="auto"/>
         </w:pBdr>
       </w:pPr>
+      <w:proofErr w:type="spellStart"/>
+      <w:r>
+        <w:t>PyTorch</w:t>
+      </w:r>
+      <w:proofErr w:type="spellEnd"/>
+      <w:r>
+        <w:t xml:space="preserve"> è anche conosciuto per la sua flessibilità e scalabilità, in quanto permette di creare modelli di deep learning sia per computer singoli che per cluster di computer. Inoltre, </w:t>
+      </w:r>
+      <w:proofErr w:type="spellStart"/>
+      <w:r>
+        <w:t>PyTorch</w:t>
+      </w:r>
+      <w:proofErr w:type="spellEnd"/>
+      <w:r>
+        <w:t xml:space="preserve"> supporta una vasta gamma di piattaforme hardware, come CPU, GPU e TPU, il che lo rende adatto per le applicazioni in ambiti come il machine learning, la visione artificiale e il linguaggio naturale.</w:t>
+      </w:r>
     </w:p>
     <w:p>
       <w:pPr>
@@ -651,26 +909,15 @@
         </w:pBdr>
       </w:pPr>
       <w:r>
-        <w:t>CNN (</w:t>
-      </w:r>
-      <w:proofErr w:type="spellStart"/>
-      <w:r>
-        <w:t>Convolutional</w:t>
-      </w:r>
-      <w:proofErr w:type="spellEnd"/>
-      <w:r>
-        <w:t xml:space="preserve"> </w:t>
-      </w:r>
-      <w:proofErr w:type="spellStart"/>
-      <w:r>
-        <w:t>Neural</w:t>
-      </w:r>
-      <w:proofErr w:type="spellEnd"/>
-      <w:r>
-        <w:t xml:space="preserve"> Networks</w:t>
-      </w:r>
-      <w:r>
-        <w:t>)</w:t>
+        <w:t xml:space="preserve">In sintesi, </w:t>
+      </w:r>
+      <w:proofErr w:type="spellStart"/>
+      <w:r>
+        <w:t>PyTorch</w:t>
+      </w:r>
+      <w:proofErr w:type="spellEnd"/>
+      <w:r>
+        <w:t xml:space="preserve"> è uno dei framework più popolari e potenti per la creazione di modelli di intelligenza artificiale, grazie alla sua flessibilità, alla sua scalabilità e alla sua architettura a flusso di dati.</w:t>
       </w:r>
     </w:p>
     <w:p>
@@ -680,15 +927,58 @@
         </w:pBdr>
       </w:pPr>
       <w:r>
-        <w:t xml:space="preserve">Una rete </w:t>
-      </w:r>
-      <w:proofErr w:type="spellStart"/>
-      <w:r>
-        <w:t>convoluzionale</w:t>
-      </w:r>
-      <w:proofErr w:type="spellEnd"/>
-      <w:r>
-        <w:t>, o CNN, è un tipo di rete neurale usata per l'analisi delle immagini. Rispetto ad altri algoritmi, le CNN richiedono meno lavoro di preprocessing perché la rete è in grado di imparare a ottimizzare i propri filtri automaticamente. La struttura della CNN è ispirata alla biologia, in particolare all'organizzazione della corteccia visiva animale. I neuroni in una CNN sono organizzati in modo tale che ogni neurone risponde a stimoli in una piccola area del campo visivo, noto come "campo ricettivo". I campi ricettivi dei diversi neuroni si sovrappongono parzialmente per coprire l'intero campo visivo.</w:t>
+        <w:rPr>
+          <w:noProof/>
+        </w:rPr>
+        <w:lastRenderedPageBreak/>
+        <w:drawing>
+          <wp:inline distT="0" distB="0" distL="0" distR="0" wp14:anchorId="184A4F14" wp14:editId="4C4D6B02">
+            <wp:extent cx="6120130" cy="3060065"/>
+            <wp:effectExtent l="0" t="0" r="0" b="6985"/>
+            <wp:docPr id="757999095" name="Immagine 6" descr="What is PyTorch? - PyImageSearch"/>
+            <wp:cNvGraphicFramePr>
+              <a:graphicFrameLocks xmlns:a="http://schemas.openxmlformats.org/drawingml/2006/main" noChangeAspect="1"/>
+            </wp:cNvGraphicFramePr>
+            <a:graphic xmlns:a="http://schemas.openxmlformats.org/drawingml/2006/main">
+              <a:graphicData uri="http://schemas.openxmlformats.org/drawingml/2006/picture">
+                <pic:pic xmlns:pic="http://schemas.openxmlformats.org/drawingml/2006/picture">
+                  <pic:nvPicPr>
+                    <pic:cNvPr id="0" name="Picture 11" descr="What is PyTorch? - PyImageSearch"/>
+                    <pic:cNvPicPr>
+                      <a:picLocks noChangeAspect="1" noChangeArrowheads="1"/>
+                    </pic:cNvPicPr>
+                  </pic:nvPicPr>
+                  <pic:blipFill>
+                    <a:blip r:embed="rId10">
+                      <a:extLst>
+                        <a:ext uri="{28A0092B-C50C-407E-A947-70E740481C1C}">
+                          <a14:useLocalDpi xmlns:a14="http://schemas.microsoft.com/office/drawing/2010/main" val="0"/>
+                        </a:ext>
+                      </a:extLst>
+                    </a:blip>
+                    <a:srcRect/>
+                    <a:stretch>
+                      <a:fillRect/>
+                    </a:stretch>
+                  </pic:blipFill>
+                  <pic:spPr bwMode="auto">
+                    <a:xfrm>
+                      <a:off x="0" y="0"/>
+                      <a:ext cx="6120130" cy="3060065"/>
+                    </a:xfrm>
+                    <a:prstGeom prst="rect">
+                      <a:avLst/>
+                    </a:prstGeom>
+                    <a:noFill/>
+                    <a:ln>
+                      <a:noFill/>
+                    </a:ln>
+                  </pic:spPr>
+                </pic:pic>
+              </a:graphicData>
+            </a:graphic>
+          </wp:inline>
+        </w:drawing>
       </w:r>
     </w:p>
     <w:p>
@@ -698,15 +988,26 @@
         </w:pBdr>
       </w:pPr>
       <w:r>
-        <w:t xml:space="preserve">Una CNN consiste di più strati che trasformano l'input in un output come punteggi di appartenenza a delle classi. Alcuni dei tipi di strati più comuni includono lo strato </w:t>
-      </w:r>
-      <w:proofErr w:type="spellStart"/>
-      <w:r>
-        <w:t>convoluzionale</w:t>
-      </w:r>
-      <w:proofErr w:type="spellEnd"/>
-      <w:r>
-        <w:t>, che utilizza filtri per rilevare la presenza di una feature in un qualsiasi punto dell'input, lo strato di pooling, che riduce il numero di parametri e controlla l'overfitting, e gli strati di neuroni completamente connessi. La rete impara i filtri che vengono attivati quando viene rilevata la presenza di una feature, senza la necessità di effettuare un preprocessing manuale.</w:t>
+        <w:t>CNN (</w:t>
+      </w:r>
+      <w:proofErr w:type="spellStart"/>
+      <w:r>
+        <w:t>Convolutional</w:t>
+      </w:r>
+      <w:proofErr w:type="spellEnd"/>
+      <w:r>
+        <w:t xml:space="preserve"> </w:t>
+      </w:r>
+      <w:proofErr w:type="spellStart"/>
+      <w:r>
+        <w:t>Neural</w:t>
+      </w:r>
+      <w:proofErr w:type="spellEnd"/>
+      <w:r>
+        <w:t xml:space="preserve"> Networks</w:t>
+      </w:r>
+      <w:r>
+        <w:t>)</w:t>
       </w:r>
     </w:p>
     <w:p>
@@ -716,7 +1017,15 @@
         </w:pBdr>
       </w:pPr>
       <w:r>
-        <w:t>In sintesi, le CNN rappresentano uno strumento importante per l'analisi delle immagini grazie alla loro capacità di apprendere automaticamente i filtri, alla loro organizzazione biologicamente ispirata e alla loro capacità di ridurre il lavoro di preprocessing richiesto.</w:t>
+        <w:t xml:space="preserve">Una rete </w:t>
+      </w:r>
+      <w:proofErr w:type="spellStart"/>
+      <w:r>
+        <w:t>convoluzionale</w:t>
+      </w:r>
+      <w:proofErr w:type="spellEnd"/>
+      <w:r>
+        <w:t>, o CNN, è un tipo di rete neurale usata per l'analisi delle immagini. Rispetto ad altri algoritmi, le CNN richiedono meno lavoro di preprocessing perché la rete è in grado di imparare a ottimizzare i propri filtri automaticamente. La struttura della CNN è ispirata alla biologia, in particolare all'organizzazione della corteccia visiva animale. I neuroni in una CNN sono organizzati in modo tale che ogni neurone risponde a stimoli in una piccola area del campo visivo, noto come "campo ricettivo". I campi ricettivi dei diversi neuroni si sovrappongono parzialmente per coprire l'intero campo visivo.</w:t>
       </w:r>
     </w:p>
     <w:p>
@@ -725,6 +1034,17 @@
           <w:bottom w:val="single" w:sz="6" w:space="1" w:color="auto"/>
         </w:pBdr>
       </w:pPr>
+      <w:r>
+        <w:t xml:space="preserve">Una CNN consiste di più strati che trasformano l'input in un output come punteggi di appartenenza a delle classi. Alcuni dei tipi di strati più comuni includono lo strato </w:t>
+      </w:r>
+      <w:proofErr w:type="spellStart"/>
+      <w:r>
+        <w:t>convoluzionale</w:t>
+      </w:r>
+      <w:proofErr w:type="spellEnd"/>
+      <w:r>
+        <w:t>, che utilizza filtri per rilevare la presenza di una feature in un qualsiasi punto dell'input, lo strato di pooling, che riduce il numero di parametri e controlla l'overfitting, e gli strati di neuroni completamente connessi. La rete impara i filtri che vengono attivati quando viene rilevata la presenza di una feature, senza la necessità di effettuare un preprocessing manuale.</w:t>
+      </w:r>
     </w:p>
     <w:p>
       <w:pPr>
@@ -732,11 +1052,9 @@
           <w:bottom w:val="single" w:sz="6" w:space="1" w:color="auto"/>
         </w:pBdr>
       </w:pPr>
-      <w:proofErr w:type="spellStart"/>
-      <w:r>
-        <w:t>OpenCV</w:t>
-      </w:r>
-      <w:proofErr w:type="spellEnd"/>
+      <w:r>
+        <w:t>In sintesi, le CNN rappresentano uno strumento importante per l'analisi delle immagini grazie alla loro capacità di apprendere automaticamente i filtri, alla loro organizzazione biologicamente ispirata e alla loro capacità di ridurre il lavoro di preprocessing richiesto.</w:t>
+      </w:r>
     </w:p>
     <w:p>
       <w:pPr>
@@ -745,13 +1063,57 @@
         </w:pBdr>
       </w:pPr>
       <w:r>
-        <w:t xml:space="preserve">[Da </w:t>
-      </w:r>
-      <w:r>
-        <w:t>https://opencv.org/about/</w:t>
-      </w:r>
-      <w:r>
-        <w:t>]</w:t>
+        <w:rPr>
+          <w:noProof/>
+        </w:rPr>
+        <w:drawing>
+          <wp:inline distT="0" distB="0" distL="0" distR="0" wp14:anchorId="2649974A" wp14:editId="1D235B04">
+            <wp:extent cx="6120130" cy="2066925"/>
+            <wp:effectExtent l="0" t="0" r="0" b="9525"/>
+            <wp:docPr id="1247113018" name="Immagine 7" descr="A Comprehensive Guide to Convolutional Neural Networks — the ELI5 way |  Saturn Cloud Blog"/>
+            <wp:cNvGraphicFramePr>
+              <a:graphicFrameLocks xmlns:a="http://schemas.openxmlformats.org/drawingml/2006/main" noChangeAspect="1"/>
+            </wp:cNvGraphicFramePr>
+            <a:graphic xmlns:a="http://schemas.openxmlformats.org/drawingml/2006/main">
+              <a:graphicData uri="http://schemas.openxmlformats.org/drawingml/2006/picture">
+                <pic:pic xmlns:pic="http://schemas.openxmlformats.org/drawingml/2006/picture">
+                  <pic:nvPicPr>
+                    <pic:cNvPr id="0" name="Picture 13" descr="A Comprehensive Guide to Convolutional Neural Networks — the ELI5 way |  Saturn Cloud Blog"/>
+                    <pic:cNvPicPr>
+                      <a:picLocks noChangeAspect="1" noChangeArrowheads="1"/>
+                    </pic:cNvPicPr>
+                  </pic:nvPicPr>
+                  <pic:blipFill>
+                    <a:blip r:embed="rId11">
+                      <a:extLst>
+                        <a:ext uri="{28A0092B-C50C-407E-A947-70E740481C1C}">
+                          <a14:useLocalDpi xmlns:a14="http://schemas.microsoft.com/office/drawing/2010/main" val="0"/>
+                        </a:ext>
+                      </a:extLst>
+                    </a:blip>
+                    <a:srcRect/>
+                    <a:stretch>
+                      <a:fillRect/>
+                    </a:stretch>
+                  </pic:blipFill>
+                  <pic:spPr bwMode="auto">
+                    <a:xfrm>
+                      <a:off x="0" y="0"/>
+                      <a:ext cx="6120130" cy="2066925"/>
+                    </a:xfrm>
+                    <a:prstGeom prst="rect">
+                      <a:avLst/>
+                    </a:prstGeom>
+                    <a:noFill/>
+                    <a:ln>
+                      <a:noFill/>
+                    </a:ln>
+                  </pic:spPr>
+                </pic:pic>
+              </a:graphicData>
+            </a:graphic>
+          </wp:inline>
+        </w:drawing>
       </w:r>
     </w:p>
     <w:p>
@@ -760,22 +1122,6 @@
           <w:bottom w:val="single" w:sz="6" w:space="1" w:color="auto"/>
         </w:pBdr>
       </w:pPr>
-      <w:proofErr w:type="spellStart"/>
-      <w:r>
-        <w:t>OpenCV</w:t>
-      </w:r>
-      <w:proofErr w:type="spellEnd"/>
-      <w:r>
-        <w:t xml:space="preserve"> (Open Source Computer Vision Library) è una libreria software open source per la computer vision e il machine learning. È stata creata per fornire un'infrastruttura comune per le applicazioni di computer vision e per accelerare l'uso della percezione automatica nei prodotti commerciali. In quanto prodotto con licenza Apache 2, </w:t>
-      </w:r>
-      <w:proofErr w:type="spellStart"/>
-      <w:r>
-        <w:t>OpenCV</w:t>
-      </w:r>
-      <w:proofErr w:type="spellEnd"/>
-      <w:r>
-        <w:t xml:space="preserve"> facilita l'utilizzo e la modifica del codice da parte delle aziende.</w:t>
-      </w:r>
     </w:p>
     <w:p>
       <w:pPr>
@@ -783,17 +1129,12 @@
           <w:bottom w:val="single" w:sz="6" w:space="1" w:color="auto"/>
         </w:pBdr>
       </w:pPr>
-      <w:r>
-        <w:t xml:space="preserve">La libreria contiene più di 2500 algoritmi ottimizzati, che includono un insieme completo di algoritmi di computer vision e machine learning sia classici che all'avanguardia. Questi algoritmi possono essere utilizzati per rilevare e riconoscere volti, identificare oggetti, classificare azioni umane nei video, tracciare il movimento della telecamera, tracciare oggetti in movimento, estrarre modelli 3D di oggetti, produrre nuvole di punti 3D da telecamere stereo, unire immagini per produrre un'immagine ad alta risoluzione di un'intera scena, trovare immagini simili da un database di immagini, rimuovere gli occhi rossi dalle immagini scattate con il flash, seguire i movimenti degli occhi, riconoscere paesaggi e creare marker per sovrapporli alla realtà aumentata, ecc. </w:t>
-      </w:r>
-      <w:proofErr w:type="spellStart"/>
-      <w:r>
+      <w:proofErr w:type="spellStart"/>
+      <w:r>
+        <w:lastRenderedPageBreak/>
         <w:t>OpenCV</w:t>
       </w:r>
       <w:proofErr w:type="spellEnd"/>
-      <w:r>
-        <w:t xml:space="preserve"> ha più di 47mila utenti nella sua comunità e un numero stimato di download superiore a 18 milioni. La libreria viene utilizzata ampiamente in aziende, gruppi di ricerca e da organismi governativi.</w:t>
-      </w:r>
     </w:p>
     <w:p>
       <w:pPr>
@@ -802,47 +1143,13 @@
         </w:pBdr>
       </w:pPr>
       <w:r>
-        <w:t xml:space="preserve">Oltre alle aziende ben consolidate come Google, Yahoo, Microsoft, Intel, IBM, Sony, Honda e Toyota, che utilizzano la libreria, ci sono molte startup come Applied Minds, </w:t>
-      </w:r>
-      <w:proofErr w:type="spellStart"/>
-      <w:r>
-        <w:t>VideoSurf</w:t>
-      </w:r>
-      <w:proofErr w:type="spellEnd"/>
-      <w:r>
-        <w:t xml:space="preserve"> e </w:t>
-      </w:r>
-      <w:proofErr w:type="spellStart"/>
-      <w:r>
-        <w:t>Zeitera</w:t>
-      </w:r>
-      <w:proofErr w:type="spellEnd"/>
-      <w:r>
-        <w:t xml:space="preserve"> che ne fanno un uso intensivo. </w:t>
-      </w:r>
-      <w:proofErr w:type="spellStart"/>
-      <w:r>
-        <w:t>OpenCV</w:t>
-      </w:r>
-      <w:proofErr w:type="spellEnd"/>
-      <w:r>
-        <w:t xml:space="preserve"> è utilizzato per molteplici applicazioni, tra cui unire immagini di Street </w:t>
-      </w:r>
-      <w:proofErr w:type="spellStart"/>
-      <w:r>
-        <w:t>View</w:t>
-      </w:r>
-      <w:proofErr w:type="spellEnd"/>
-      <w:r>
-        <w:t xml:space="preserve">, rilevare intrusioni in video di sorveglianza in Israele, monitorare l'equipaggiamento minerario in Cina, aiutare i robot a navigare e raccogliere oggetti presso </w:t>
-      </w:r>
-      <w:proofErr w:type="spellStart"/>
-      <w:r>
-        <w:t>Willow</w:t>
-      </w:r>
-      <w:proofErr w:type="spellEnd"/>
-      <w:r>
-        <w:t xml:space="preserve"> Garage, rilevare gli incidenti di annegamento in piscina in Europa, eseguire arte interattiva in Spagna e New York, controllare le piste di atterraggio per rilevare detriti in Turchia, ispezionare le etichette sui prodotti nelle fabbriche di tutto il mondo e per la rapida rilevazione dei volti in Giappone.</w:t>
+        <w:t xml:space="preserve">[Da </w:t>
+      </w:r>
+      <w:r>
+        <w:t>https://opencv.org/about/</w:t>
+      </w:r>
+      <w:r>
+        <w:t>]</w:t>
       </w:r>
     </w:p>
     <w:p>
@@ -857,6 +1164,97 @@
       </w:r>
       <w:proofErr w:type="spellEnd"/>
       <w:r>
+        <w:t xml:space="preserve"> (Open Source Computer Vision Library) è una libreria software open source per la computer vision e il machine learning. È stata creata per fornire un'infrastruttura comune per le applicazioni di computer vision e per accelerare l'uso della percezione automatica nei prodotti commerciali. In quanto prodotto con licenza Apache 2, </w:t>
+      </w:r>
+      <w:proofErr w:type="spellStart"/>
+      <w:r>
+        <w:t>OpenCV</w:t>
+      </w:r>
+      <w:proofErr w:type="spellEnd"/>
+      <w:r>
+        <w:t xml:space="preserve"> facilita l'utilizzo e la modifica del codice da parte delle aziende.</w:t>
+      </w:r>
+    </w:p>
+    <w:p>
+      <w:pPr>
+        <w:pBdr>
+          <w:bottom w:val="single" w:sz="6" w:space="1" w:color="auto"/>
+        </w:pBdr>
+      </w:pPr>
+      <w:r>
+        <w:t xml:space="preserve">La libreria contiene più di 2500 algoritmi ottimizzati, che includono un insieme completo di algoritmi di computer vision e machine learning sia classici che all'avanguardia. Questi algoritmi possono essere utilizzati per rilevare e riconoscere volti, identificare oggetti, classificare azioni umane nei video, tracciare il movimento della telecamera, tracciare oggetti in movimento, estrarre modelli 3D di oggetti, produrre nuvole di punti 3D da telecamere stereo, unire immagini per produrre un'immagine ad alta risoluzione di un'intera scena, trovare immagini simili da un database di immagini, rimuovere gli occhi rossi dalle immagini scattate con il flash, seguire i movimenti degli occhi, riconoscere paesaggi e creare marker per sovrapporli alla realtà aumentata, ecc. </w:t>
+      </w:r>
+      <w:proofErr w:type="spellStart"/>
+      <w:r>
+        <w:t>OpenCV</w:t>
+      </w:r>
+      <w:proofErr w:type="spellEnd"/>
+      <w:r>
+        <w:t xml:space="preserve"> ha più di 47mila utenti nella sua comunità e un numero stimato di download superiore a 18 milioni. La libreria viene utilizzata ampiamente in aziende, gruppi di ricerca e da organismi governativi.</w:t>
+      </w:r>
+    </w:p>
+    <w:p>
+      <w:pPr>
+        <w:pBdr>
+          <w:bottom w:val="single" w:sz="6" w:space="1" w:color="auto"/>
+        </w:pBdr>
+      </w:pPr>
+      <w:r>
+        <w:t xml:space="preserve">Oltre alle aziende ben consolidate come Google, Yahoo, Microsoft, Intel, IBM, Sony, Honda e Toyota, che utilizzano la libreria, ci sono molte startup come Applied Minds, </w:t>
+      </w:r>
+      <w:proofErr w:type="spellStart"/>
+      <w:r>
+        <w:t>VideoSurf</w:t>
+      </w:r>
+      <w:proofErr w:type="spellEnd"/>
+      <w:r>
+        <w:t xml:space="preserve"> e </w:t>
+      </w:r>
+      <w:proofErr w:type="spellStart"/>
+      <w:r>
+        <w:t>Zeitera</w:t>
+      </w:r>
+      <w:proofErr w:type="spellEnd"/>
+      <w:r>
+        <w:t xml:space="preserve"> che ne fanno un uso intensivo. </w:t>
+      </w:r>
+      <w:proofErr w:type="spellStart"/>
+      <w:r>
+        <w:t>OpenCV</w:t>
+      </w:r>
+      <w:proofErr w:type="spellEnd"/>
+      <w:r>
+        <w:t xml:space="preserve"> è utilizzato per molteplici applicazioni, tra cui unire immagini di Street </w:t>
+      </w:r>
+      <w:proofErr w:type="spellStart"/>
+      <w:r>
+        <w:t>View</w:t>
+      </w:r>
+      <w:proofErr w:type="spellEnd"/>
+      <w:r>
+        <w:t xml:space="preserve">, rilevare intrusioni in video di sorveglianza in Israele, monitorare l'equipaggiamento minerario in Cina, aiutare i robot a navigare e raccogliere oggetti presso </w:t>
+      </w:r>
+      <w:proofErr w:type="spellStart"/>
+      <w:r>
+        <w:t>Willow</w:t>
+      </w:r>
+      <w:proofErr w:type="spellEnd"/>
+      <w:r>
+        <w:t xml:space="preserve"> Garage, rilevare gli incidenti di annegamento in piscina in Europa, eseguire arte interattiva in Spagna e New York, controllare le piste di atterraggio per rilevare detriti in Turchia, ispezionare le etichette sui prodotti nelle fabbriche di tutto il mondo e per la rapida rilevazione dei volti in Giappone.</w:t>
+      </w:r>
+    </w:p>
+    <w:p>
+      <w:pPr>
+        <w:pBdr>
+          <w:bottom w:val="single" w:sz="6" w:space="1" w:color="auto"/>
+        </w:pBdr>
+      </w:pPr>
+      <w:proofErr w:type="spellStart"/>
+      <w:r>
+        <w:t>OpenCV</w:t>
+      </w:r>
+      <w:proofErr w:type="spellEnd"/>
+      <w:r>
         <w:t xml:space="preserve"> ha interfacce per C++, Python, Java e MATLAB e supporta Windows, Linux, Android e Mac OS. </w:t>
       </w:r>
       <w:proofErr w:type="spellStart"/>
@@ -890,6 +1288,483 @@
       <w:proofErr w:type="spellEnd"/>
       <w:r>
         <w:t xml:space="preserve"> che funziona perfettamente con i contenitori STL.</w:t>
+      </w:r>
+    </w:p>
+    <w:p>
+      <w:pPr>
+        <w:pBdr>
+          <w:bottom w:val="single" w:sz="6" w:space="1" w:color="auto"/>
+        </w:pBdr>
+      </w:pPr>
+      <w:r>
+        <w:rPr>
+          <w:noProof/>
+        </w:rPr>
+        <w:lastRenderedPageBreak/>
+        <w:drawing>
+          <wp:inline distT="0" distB="0" distL="0" distR="0" wp14:anchorId="1FA503C9" wp14:editId="353A959F">
+            <wp:extent cx="3256923" cy="4013200"/>
+            <wp:effectExtent l="0" t="0" r="635" b="6350"/>
+            <wp:docPr id="347928501" name="Immagine 8"/>
+            <wp:cNvGraphicFramePr>
+              <a:graphicFrameLocks xmlns:a="http://schemas.openxmlformats.org/drawingml/2006/main" noChangeAspect="1"/>
+            </wp:cNvGraphicFramePr>
+            <a:graphic xmlns:a="http://schemas.openxmlformats.org/drawingml/2006/main">
+              <a:graphicData uri="http://schemas.openxmlformats.org/drawingml/2006/picture">
+                <pic:pic xmlns:pic="http://schemas.openxmlformats.org/drawingml/2006/picture">
+                  <pic:nvPicPr>
+                    <pic:cNvPr id="0" name="Picture 15"/>
+                    <pic:cNvPicPr>
+                      <a:picLocks noChangeAspect="1" noChangeArrowheads="1"/>
+                    </pic:cNvPicPr>
+                  </pic:nvPicPr>
+                  <pic:blipFill>
+                    <a:blip r:embed="rId12" cstate="print">
+                      <a:extLst>
+                        <a:ext uri="{28A0092B-C50C-407E-A947-70E740481C1C}">
+                          <a14:useLocalDpi xmlns:a14="http://schemas.microsoft.com/office/drawing/2010/main" val="0"/>
+                        </a:ext>
+                      </a:extLst>
+                    </a:blip>
+                    <a:srcRect/>
+                    <a:stretch>
+                      <a:fillRect/>
+                    </a:stretch>
+                  </pic:blipFill>
+                  <pic:spPr bwMode="auto">
+                    <a:xfrm>
+                      <a:off x="0" y="0"/>
+                      <a:ext cx="3257808" cy="4014291"/>
+                    </a:xfrm>
+                    <a:prstGeom prst="rect">
+                      <a:avLst/>
+                    </a:prstGeom>
+                    <a:noFill/>
+                    <a:ln>
+                      <a:noFill/>
+                    </a:ln>
+                  </pic:spPr>
+                </pic:pic>
+              </a:graphicData>
+            </a:graphic>
+          </wp:inline>
+        </w:drawing>
+      </w:r>
+    </w:p>
+    <w:p>
+      <w:pPr>
+        <w:pBdr>
+          <w:bottom w:val="single" w:sz="6" w:space="1" w:color="auto"/>
+        </w:pBdr>
+      </w:pPr>
+      <w:r>
+        <w:t xml:space="preserve">Scikit-learn </w:t>
+      </w:r>
+    </w:p>
+    <w:p>
+      <w:pPr>
+        <w:pBdr>
+          <w:bottom w:val="single" w:sz="6" w:space="1" w:color="auto"/>
+        </w:pBdr>
+      </w:pPr>
+      <w:r>
+        <w:t xml:space="preserve">[da </w:t>
+      </w:r>
+      <w:hyperlink r:id="rId13" w:history="1">
+        <w:r>
+          <w:rPr>
+            <w:rStyle w:val="Collegamentoipertestuale"/>
+          </w:rPr>
+          <w:t>https://en.wikipedia.org/wiki/Scikit-learn</w:t>
+        </w:r>
+      </w:hyperlink>
+      <w:r>
+        <w:t>]</w:t>
+      </w:r>
+    </w:p>
+    <w:p>
+      <w:pPr>
+        <w:pBdr>
+          <w:bottom w:val="single" w:sz="6" w:space="1" w:color="auto"/>
+        </w:pBdr>
+      </w:pPr>
+      <w:r>
+        <w:t xml:space="preserve">Scikit-learn (precedentemente conosciuto come </w:t>
+      </w:r>
+      <w:proofErr w:type="spellStart"/>
+      <w:proofErr w:type="gramStart"/>
+      <w:r>
+        <w:t>scikits.learn</w:t>
+      </w:r>
+      <w:proofErr w:type="spellEnd"/>
+      <w:proofErr w:type="gramEnd"/>
+      <w:r>
+        <w:t xml:space="preserve"> e anche noto come </w:t>
+      </w:r>
+      <w:proofErr w:type="spellStart"/>
+      <w:r>
+        <w:t>sklearn</w:t>
+      </w:r>
+      <w:proofErr w:type="spellEnd"/>
+      <w:r>
+        <w:t>) è una libreria di machine learning gratuita per il linguaggio di programmazione Python. La libreria include vari algoritmi di classificazione, regressione e clustering, tra cui support-</w:t>
+      </w:r>
+      <w:proofErr w:type="spellStart"/>
+      <w:r>
+        <w:t>vector</w:t>
+      </w:r>
+      <w:proofErr w:type="spellEnd"/>
+      <w:r>
+        <w:t xml:space="preserve"> machine, random forest, </w:t>
+      </w:r>
+      <w:proofErr w:type="spellStart"/>
+      <w:r>
+        <w:t>gradient</w:t>
+      </w:r>
+      <w:proofErr w:type="spellEnd"/>
+      <w:r>
+        <w:t xml:space="preserve"> </w:t>
+      </w:r>
+      <w:proofErr w:type="spellStart"/>
+      <w:r>
+        <w:t>boosting</w:t>
+      </w:r>
+      <w:proofErr w:type="spellEnd"/>
+      <w:r>
+        <w:t>, k-</w:t>
+      </w:r>
+      <w:proofErr w:type="spellStart"/>
+      <w:r>
+        <w:t>means</w:t>
+      </w:r>
+      <w:proofErr w:type="spellEnd"/>
+      <w:r>
+        <w:t xml:space="preserve"> e DBSCAN, ed è progettata per funzionare in combinazione con le librerie numeriche e scientifiche di Python, come </w:t>
+      </w:r>
+      <w:proofErr w:type="spellStart"/>
+      <w:r>
+        <w:t>NumPy</w:t>
+      </w:r>
+      <w:proofErr w:type="spellEnd"/>
+      <w:r>
+        <w:t xml:space="preserve"> e </w:t>
+      </w:r>
+      <w:proofErr w:type="spellStart"/>
+      <w:r>
+        <w:t>SciPy</w:t>
+      </w:r>
+      <w:proofErr w:type="spellEnd"/>
+      <w:r>
+        <w:t xml:space="preserve">. Scikit-learn è un progetto finanziato da </w:t>
+      </w:r>
+      <w:proofErr w:type="spellStart"/>
+      <w:r>
+        <w:t>NumFOCUS</w:t>
+      </w:r>
+      <w:proofErr w:type="spellEnd"/>
+      <w:r>
+        <w:t>.</w:t>
+      </w:r>
+    </w:p>
+    <w:p>
+      <w:pPr>
+        <w:pBdr>
+          <w:bottom w:val="single" w:sz="6" w:space="1" w:color="auto"/>
+        </w:pBdr>
+      </w:pPr>
+      <w:r>
+        <w:t xml:space="preserve">Il progetto </w:t>
+      </w:r>
+      <w:proofErr w:type="spellStart"/>
+      <w:r>
+        <w:t>scikit-learn</w:t>
+      </w:r>
+      <w:proofErr w:type="spellEnd"/>
+      <w:r>
+        <w:t xml:space="preserve"> è nato come un progetto Google </w:t>
+      </w:r>
+      <w:proofErr w:type="spellStart"/>
+      <w:r>
+        <w:t>Summer</w:t>
+      </w:r>
+      <w:proofErr w:type="spellEnd"/>
+      <w:r>
+        <w:t xml:space="preserve"> of Code dal data scientist francese David </w:t>
+      </w:r>
+      <w:proofErr w:type="spellStart"/>
+      <w:r>
+        <w:t>Cournapeau</w:t>
+      </w:r>
+      <w:proofErr w:type="spellEnd"/>
+      <w:r>
+        <w:t xml:space="preserve">, originariamente chiamato </w:t>
+      </w:r>
+      <w:proofErr w:type="spellStart"/>
+      <w:proofErr w:type="gramStart"/>
+      <w:r>
+        <w:t>scikits.learn</w:t>
+      </w:r>
+      <w:proofErr w:type="spellEnd"/>
+      <w:proofErr w:type="gramEnd"/>
+      <w:r>
+        <w:t>. Il nome del progetto deriva dal concetto di "</w:t>
+      </w:r>
+      <w:proofErr w:type="spellStart"/>
+      <w:r>
+        <w:t>SciKit</w:t>
+      </w:r>
+      <w:proofErr w:type="spellEnd"/>
+      <w:r>
+        <w:t>" (</w:t>
+      </w:r>
+      <w:proofErr w:type="spellStart"/>
+      <w:r>
+        <w:t>SciPy</w:t>
+      </w:r>
+      <w:proofErr w:type="spellEnd"/>
+      <w:r>
+        <w:t xml:space="preserve"> Toolkit), un'estensione di terze parti separata e distribuita per </w:t>
+      </w:r>
+      <w:proofErr w:type="spellStart"/>
+      <w:r>
+        <w:t>SciPy</w:t>
+      </w:r>
+      <w:proofErr w:type="spellEnd"/>
+      <w:r>
+        <w:t xml:space="preserve">. Il codice originale è stato successivamente riscritto da altri sviluppatori. Nel 2010, i contribuenti Fabian </w:t>
+      </w:r>
+      <w:proofErr w:type="spellStart"/>
+      <w:r>
+        <w:t>Pedregosa</w:t>
+      </w:r>
+      <w:proofErr w:type="spellEnd"/>
+      <w:r>
+        <w:t xml:space="preserve">, </w:t>
+      </w:r>
+      <w:proofErr w:type="spellStart"/>
+      <w:r>
+        <w:t>Gaël</w:t>
+      </w:r>
+      <w:proofErr w:type="spellEnd"/>
+      <w:r>
+        <w:t xml:space="preserve"> </w:t>
+      </w:r>
+      <w:proofErr w:type="spellStart"/>
+      <w:r>
+        <w:t>Varoquaux</w:t>
+      </w:r>
+      <w:proofErr w:type="spellEnd"/>
+      <w:r>
+        <w:t xml:space="preserve">, Alexandre </w:t>
+      </w:r>
+      <w:proofErr w:type="spellStart"/>
+      <w:r>
+        <w:t>Gramfort</w:t>
+      </w:r>
+      <w:proofErr w:type="spellEnd"/>
+      <w:r>
+        <w:t xml:space="preserve"> e Vincent Michel, dall'Istituto francese per la ricerca in informatica e automazione a Saclay, Francia, hanno preso il comando del progetto e hanno rilasciato la prima versione pubblica della libreria il </w:t>
+      </w:r>
+      <w:proofErr w:type="gramStart"/>
+      <w:r>
+        <w:t>1 febbraio</w:t>
+      </w:r>
+      <w:proofErr w:type="gramEnd"/>
+      <w:r>
+        <w:t xml:space="preserve"> 2010. Nel novembre 2012, </w:t>
+      </w:r>
+      <w:proofErr w:type="spellStart"/>
+      <w:r>
+        <w:t>scikit-learn</w:t>
+      </w:r>
+      <w:proofErr w:type="spellEnd"/>
+      <w:r>
+        <w:t xml:space="preserve"> e </w:t>
+      </w:r>
+      <w:proofErr w:type="spellStart"/>
+      <w:r>
+        <w:t>scikit</w:t>
+      </w:r>
+      <w:proofErr w:type="spellEnd"/>
+      <w:r>
+        <w:t>-image sono stati descritti come due delle "</w:t>
+      </w:r>
+      <w:proofErr w:type="spellStart"/>
+      <w:r>
+        <w:t>scikits</w:t>
+      </w:r>
+      <w:proofErr w:type="spellEnd"/>
+      <w:r>
+        <w:t xml:space="preserve"> library" ben mantenute e popolari. Nel 2019, si è notato che </w:t>
+      </w:r>
+      <w:proofErr w:type="spellStart"/>
+      <w:r>
+        <w:t>scikit-learn</w:t>
+      </w:r>
+      <w:proofErr w:type="spellEnd"/>
+      <w:r>
+        <w:t xml:space="preserve"> è una delle librerie di machine learning più popolari su GitHub.</w:t>
+      </w:r>
+    </w:p>
+    <w:p>
+      <w:pPr>
+        <w:pBdr>
+          <w:bottom w:val="single" w:sz="6" w:space="1" w:color="auto"/>
+        </w:pBdr>
+      </w:pPr>
+      <w:r>
+        <w:t xml:space="preserve">Scikit-learn è principalmente scritto in Python e utilizza ampiamente </w:t>
+      </w:r>
+      <w:proofErr w:type="spellStart"/>
+      <w:r>
+        <w:t>NumPy</w:t>
+      </w:r>
+      <w:proofErr w:type="spellEnd"/>
+      <w:r>
+        <w:t xml:space="preserve"> per l'algebra lineare ad alta prestazione e le operazioni sugli array. Inoltre, alcuni algoritmi core sono scritti in </w:t>
+      </w:r>
+      <w:proofErr w:type="spellStart"/>
+      <w:r>
+        <w:t>Cython</w:t>
+      </w:r>
+      <w:proofErr w:type="spellEnd"/>
+      <w:r>
+        <w:t xml:space="preserve"> per migliorare le prestazioni. Support </w:t>
+      </w:r>
+      <w:proofErr w:type="spellStart"/>
+      <w:r>
+        <w:t>vector</w:t>
+      </w:r>
+      <w:proofErr w:type="spellEnd"/>
+      <w:r>
+        <w:t xml:space="preserve"> machine è implementato da un </w:t>
+      </w:r>
+      <w:proofErr w:type="spellStart"/>
+      <w:r>
+        <w:t>wrapper</w:t>
+      </w:r>
+      <w:proofErr w:type="spellEnd"/>
+      <w:r>
+        <w:t xml:space="preserve"> </w:t>
+      </w:r>
+      <w:proofErr w:type="spellStart"/>
+      <w:r>
+        <w:t>Cython</w:t>
+      </w:r>
+      <w:proofErr w:type="spellEnd"/>
+      <w:r>
+        <w:t xml:space="preserve"> intorno a LIBSVM; la regressione logistica e le macchine a vettori di supporto lineari da un </w:t>
+      </w:r>
+      <w:proofErr w:type="spellStart"/>
+      <w:r>
+        <w:t>wrapper</w:t>
+      </w:r>
+      <w:proofErr w:type="spellEnd"/>
+      <w:r>
+        <w:t xml:space="preserve"> simile intorno a LIBLINEAR. In tali casi, estendere questi metodi con Python potrebbe non essere possibile.</w:t>
+      </w:r>
+    </w:p>
+    <w:p>
+      <w:pPr>
+        <w:pBdr>
+          <w:bottom w:val="single" w:sz="6" w:space="1" w:color="auto"/>
+        </w:pBdr>
+      </w:pPr>
+      <w:r>
+        <w:t xml:space="preserve">Scikit-learn si integra bene con molte altre librerie di Python, come Matplotlib e </w:t>
+      </w:r>
+      <w:proofErr w:type="spellStart"/>
+      <w:r>
+        <w:t>Plotly</w:t>
+      </w:r>
+      <w:proofErr w:type="spellEnd"/>
+      <w:r>
+        <w:t xml:space="preserve"> per la visualizzazione, </w:t>
+      </w:r>
+      <w:proofErr w:type="spellStart"/>
+      <w:r>
+        <w:t>NumPy</w:t>
+      </w:r>
+      <w:proofErr w:type="spellEnd"/>
+      <w:r>
+        <w:t xml:space="preserve"> per la vettorizzazione degli array, Pandas </w:t>
+      </w:r>
+      <w:proofErr w:type="spellStart"/>
+      <w:r>
+        <w:t>dataframes</w:t>
+      </w:r>
+      <w:proofErr w:type="spellEnd"/>
+      <w:r>
+        <w:t xml:space="preserve">, </w:t>
+      </w:r>
+      <w:proofErr w:type="spellStart"/>
+      <w:r>
+        <w:t>SciPy</w:t>
+      </w:r>
+      <w:proofErr w:type="spellEnd"/>
+      <w:r>
+        <w:t xml:space="preserve"> e molte altre.</w:t>
+      </w:r>
+    </w:p>
+    <w:p>
+      <w:pPr>
+        <w:pBdr>
+          <w:bottom w:val="single" w:sz="6" w:space="1" w:color="auto"/>
+        </w:pBdr>
+      </w:pPr>
+      <w:r>
+        <w:rPr>
+          <w:noProof/>
+        </w:rPr>
+        <w:lastRenderedPageBreak/>
+        <w:drawing>
+          <wp:inline distT="0" distB="0" distL="0" distR="0" wp14:anchorId="196F916B" wp14:editId="5E0A016E">
+            <wp:extent cx="6120130" cy="3294380"/>
+            <wp:effectExtent l="0" t="0" r="0" b="1270"/>
+            <wp:docPr id="31052739" name="Immagine 9" descr="scikit-learn - Wikipedia"/>
+            <wp:cNvGraphicFramePr>
+              <a:graphicFrameLocks xmlns:a="http://schemas.openxmlformats.org/drawingml/2006/main" noChangeAspect="1"/>
+            </wp:cNvGraphicFramePr>
+            <a:graphic xmlns:a="http://schemas.openxmlformats.org/drawingml/2006/main">
+              <a:graphicData uri="http://schemas.openxmlformats.org/drawingml/2006/picture">
+                <pic:pic xmlns:pic="http://schemas.openxmlformats.org/drawingml/2006/picture">
+                  <pic:nvPicPr>
+                    <pic:cNvPr id="0" name="Picture 17" descr="scikit-learn - Wikipedia"/>
+                    <pic:cNvPicPr>
+                      <a:picLocks noChangeAspect="1" noChangeArrowheads="1"/>
+                    </pic:cNvPicPr>
+                  </pic:nvPicPr>
+                  <pic:blipFill>
+                    <a:blip r:embed="rId14">
+                      <a:extLst>
+                        <a:ext uri="{28A0092B-C50C-407E-A947-70E740481C1C}">
+                          <a14:useLocalDpi xmlns:a14="http://schemas.microsoft.com/office/drawing/2010/main" val="0"/>
+                        </a:ext>
+                      </a:extLst>
+                    </a:blip>
+                    <a:srcRect/>
+                    <a:stretch>
+                      <a:fillRect/>
+                    </a:stretch>
+                  </pic:blipFill>
+                  <pic:spPr bwMode="auto">
+                    <a:xfrm>
+                      <a:off x="0" y="0"/>
+                      <a:ext cx="6120130" cy="3294380"/>
+                    </a:xfrm>
+                    <a:prstGeom prst="rect">
+                      <a:avLst/>
+                    </a:prstGeom>
+                    <a:noFill/>
+                    <a:ln>
+                      <a:noFill/>
+                    </a:ln>
+                  </pic:spPr>
+                </pic:pic>
+              </a:graphicData>
+            </a:graphic>
+          </wp:inline>
+        </w:drawing>
       </w:r>
     </w:p>
     <w:p>
@@ -946,7 +1821,7 @@
                     </pic:cNvPicPr>
                   </pic:nvPicPr>
                   <pic:blipFill>
-                    <a:blip r:embed="rId5">
+                    <a:blip r:embed="rId15">
                       <a:extLst>
                         <a:ext uri="{28A0092B-C50C-407E-A947-70E740481C1C}">
                           <a14:useLocalDpi xmlns:a14="http://schemas.microsoft.com/office/drawing/2010/main" val="0"/>
@@ -980,6 +1855,7 @@
     </w:p>
     <w:p>
       <w:r>
+        <w:lastRenderedPageBreak/>
         <w:t xml:space="preserve">La random forest è un algoritmo di apprendimento automatico comunemente usato, marchiato da Leo </w:t>
       </w:r>
       <w:proofErr w:type="spellStart"/>
@@ -1071,6 +1947,7 @@
     </w:p>
     <w:p>
       <w:r>
+        <w:lastRenderedPageBreak/>
         <w:t xml:space="preserve">Gli algoritmi delle foreste casuali hanno tre </w:t>
       </w:r>
       <w:proofErr w:type="spellStart"/>
@@ -1123,7 +2000,15 @@
     </w:p>
     <w:p>
       <w:r>
-        <w:t xml:space="preserve">Riduzione del rischio di overfitting: Le alberi di decisione corrono il rischio di overfitting poiché tendono ad adattarsi strettamente a tutti i campioni all'interno dei dati di formazione. Tuttavia, quando ci sono un robusto numero di alberi di decisione in un random forest, il classificatore non sovrastimerà il modello poiché la media di alberi </w:t>
+        <w:t xml:space="preserve">Riduzione del rischio di overfitting: Le alberi di decisione corrono il rischio di overfitting poiché tendono </w:t>
+      </w:r>
+      <w:proofErr w:type="gramStart"/>
+      <w:r>
+        <w:t>ad</w:t>
+      </w:r>
+      <w:proofErr w:type="gramEnd"/>
+      <w:r>
+        <w:t xml:space="preserve"> adattarsi strettamente a tutti i campioni all'interno dei dati di formazione. Tuttavia, quando ci sono un robusto numero di alberi di decisione in un random forest, il classificatore non sovrastimerà il modello poiché la media di alberi </w:t>
       </w:r>
       <w:proofErr w:type="spellStart"/>
       <w:r>
@@ -1165,6 +2050,7 @@
     </w:p>
     <w:p>
       <w:r>
+        <w:lastRenderedPageBreak/>
         <w:t>Richiede più risorse: poiché i random forest elaborano set di dati più grandi, richiedono più risorse per archiviare quei dati.</w:t>
       </w:r>
     </w:p>
@@ -1399,11 +2285,16 @@
       <w:r>
         <w:t xml:space="preserve">con un totale di </w:t>
       </w:r>
+      <w:proofErr w:type="gramStart"/>
       <w:r>
         <w:t xml:space="preserve">74322 </w:t>
       </w:r>
       <w:r>
-        <w:t xml:space="preserve"> immagini (o frame estratti da video) per le quali sono stati generati i dati relativi alle Action Units.</w:t>
+        <w:t xml:space="preserve"> immagini</w:t>
+      </w:r>
+      <w:proofErr w:type="gramEnd"/>
+      <w:r>
+        <w:t xml:space="preserve"> (o frame estratti da video) per le quali sono stati generati i dati relativi alle Action Units.</w:t>
       </w:r>
     </w:p>
     <w:p>
@@ -1453,6 +2344,7 @@
         <w:t>=</w:t>
       </w:r>
       <w:proofErr w:type="spellStart"/>
+      <w:proofErr w:type="gramStart"/>
       <w:r>
         <w:t>bg</w:t>
       </w:r>
@@ -1460,6 +2352,7 @@
       <w:r>
         <w:t>]{</w:t>
       </w:r>
+      <w:proofErr w:type="gramEnd"/>
       <w:r>
         <w:t>python</w:t>
       </w:r>
@@ -1566,6 +2459,7 @@
     </w:p>
     <w:p>
       <w:r>
+        <w:lastRenderedPageBreak/>
         <w:t xml:space="preserve">La frase restituita dall’algoritmo se il valore è maggiore o uguale a cinque è composta dal </w:t>
       </w:r>
       <w:r>
@@ -1885,12 +2779,17 @@
         <w:t>=</w:t>
       </w:r>
       <w:proofErr w:type="spellStart"/>
+      <w:proofErr w:type="gramStart"/>
       <w:r>
         <w:t>bg</w:t>
       </w:r>
       <w:proofErr w:type="spellEnd"/>
       <w:r>
-        <w:t>]{python}</w:t>
+        <w:t>]{</w:t>
+      </w:r>
+      <w:proofErr w:type="gramEnd"/>
+      <w:r>
+        <w:t>python}</w:t>
       </w:r>
     </w:p>
     <w:p>
@@ -1918,11 +2817,19 @@
       </w:r>
       <w:proofErr w:type="spellStart"/>
       <w:r>
-        <w:t>torch.cuda.is_available</w:t>
-      </w:r>
-      <w:proofErr w:type="spellEnd"/>
-      <w:r>
-        <w:t>() else "</w:t>
+        <w:t>torch.cuda.is_</w:t>
+      </w:r>
+      <w:proofErr w:type="gramStart"/>
+      <w:r>
+        <w:t>available</w:t>
+      </w:r>
+      <w:proofErr w:type="spellEnd"/>
+      <w:r>
+        <w:t>(</w:t>
+      </w:r>
+      <w:proofErr w:type="gramEnd"/>
+      <w:r>
+        <w:t>) else "</w:t>
       </w:r>
       <w:proofErr w:type="spellStart"/>
       <w:r>
@@ -1943,15 +2850,25 @@
       </w:r>
       <w:proofErr w:type="spellEnd"/>
       <w:r>
-        <w:t xml:space="preserve"> Detector(</w:t>
-      </w:r>
+        <w:t xml:space="preserve"> </w:t>
+      </w:r>
+      <w:proofErr w:type="gramStart"/>
+      <w:r>
+        <w:t>Detector(</w:t>
+      </w:r>
+      <w:proofErr w:type="gramEnd"/>
     </w:p>
     <w:p>
       <w:pPr>
         <w:ind w:left="1416"/>
       </w:pPr>
-      <w:r>
-        <w:t>device=device,</w:t>
+      <w:proofErr w:type="gramStart"/>
+      <w:r>
+        <w:t>device</w:t>
+      </w:r>
+      <w:proofErr w:type="gramEnd"/>
+      <w:r>
+        <w:t>=device,</w:t>
       </w:r>
     </w:p>
     <w:p>
@@ -2093,12 +3010,17 @@
         <w:t>=</w:t>
       </w:r>
       <w:proofErr w:type="spellStart"/>
+      <w:proofErr w:type="gramStart"/>
       <w:r>
         <w:t>bg</w:t>
       </w:r>
       <w:proofErr w:type="spellEnd"/>
       <w:r>
-        <w:t>]{python}{device}</w:t>
+        <w:t>]{</w:t>
+      </w:r>
+      <w:proofErr w:type="gramEnd"/>
+      <w:r>
+        <w:t>python}{device}</w:t>
       </w:r>
       <w:r>
         <w:t xml:space="preserve">, questo permette di eseguire le operazioni utilizzando la tecnologia </w:t>
@@ -2261,7 +3183,15 @@
       </w:r>
       <w:proofErr w:type="spellEnd"/>
       <w:r>
-        <w:t xml:space="preserve"> da i datasets </w:t>
+        <w:t xml:space="preserve"> </w:t>
+      </w:r>
+      <w:proofErr w:type="gramStart"/>
+      <w:r>
+        <w:t>da i</w:t>
+      </w:r>
+      <w:proofErr w:type="gramEnd"/>
+      <w:r>
+        <w:t xml:space="preserve"> datasets </w:t>
       </w:r>
       <w:r>
         <w:t>BP4D, DISFA, CK+, UNBC-</w:t>
@@ -2308,6 +3238,7 @@
     </w:p>
     <w:p>
       <w:r>
+        <w:lastRenderedPageBreak/>
         <w:t>Il</w:t>
       </w:r>
       <w:r>
@@ -2381,7 +3312,15 @@
         <w:t xml:space="preserve"> </w:t>
       </w:r>
       <w:r>
-        <w:t>\mintinline[bgcolor=bg]{python}{</w:t>
+        <w:t>\mintinline[bgcolor=</w:t>
+      </w:r>
+      <w:proofErr w:type="gramStart"/>
+      <w:r>
+        <w:t>bg]{</w:t>
+      </w:r>
+      <w:proofErr w:type="gramEnd"/>
+      <w:r>
+        <w:t>python}{</w:t>
       </w:r>
       <w:r>
         <w:t>detector.detect_image(imagePath)</w:t>
@@ -2603,7 +3542,15 @@
         <w:t xml:space="preserve">I risultati ottenuti sono poi stati trasformati in formato json attraverso il metodo </w:t>
       </w:r>
       <w:r>
-        <w:t>\mintinline[bgcolor=bg]{python}{</w:t>
+        <w:t>\mintinline[bgcolor=</w:t>
+      </w:r>
+      <w:proofErr w:type="gramStart"/>
+      <w:r>
+        <w:t>bg]{</w:t>
+      </w:r>
+      <w:proofErr w:type="gramEnd"/>
+      <w:r>
+        <w:t>python}{</w:t>
       </w:r>
       <w:r>
         <w:t>detector.detect_image(imagePath).to_json()</w:t>
@@ -2656,30 +3603,336 @@
         <w:t>=</w:t>
       </w:r>
       <w:proofErr w:type="spellStart"/>
+      <w:proofErr w:type="gramStart"/>
       <w:r>
         <w:t>bg</w:t>
       </w:r>
       <w:proofErr w:type="spellEnd"/>
       <w:r>
+        <w:t>]{</w:t>
+      </w:r>
+      <w:proofErr w:type="gramEnd"/>
+      <w:r>
+        <w:t>python}{</w:t>
+      </w:r>
+      <w:proofErr w:type="spellStart"/>
+      <w:r>
+        <w:t>detector.</w:t>
+      </w:r>
+      <w:r>
+        <w:t>detect_video</w:t>
+      </w:r>
+      <w:proofErr w:type="spellEnd"/>
+      <w:r>
+        <w:t>(</w:t>
+      </w:r>
+      <w:proofErr w:type="spellStart"/>
+      <w:r>
+        <w:t>video</w:t>
+      </w:r>
+      <w:r>
+        <w:t>Path</w:t>
+      </w:r>
+      <w:proofErr w:type="spellEnd"/>
+      <w:r>
+        <w:t xml:space="preserve">, </w:t>
+      </w:r>
+      <w:proofErr w:type="spellStart"/>
+      <w:r>
+        <w:t>skip_frames</w:t>
+      </w:r>
+      <w:proofErr w:type="spellEnd"/>
+      <w:r>
+        <w:t>)</w:t>
+      </w:r>
+      <w:r>
+        <w:t>}</w:t>
+      </w:r>
+      <w:r>
+        <w:t>.</w:t>
+      </w:r>
+    </w:p>
+    <w:p>
+      <w:r>
+        <w:t xml:space="preserve">Il parametro </w:t>
+      </w:r>
+      <w:r>
+        <w:t>\</w:t>
+      </w:r>
+      <w:proofErr w:type="spellStart"/>
+      <w:r>
+        <w:t>mintinline</w:t>
+      </w:r>
+      <w:proofErr w:type="spellEnd"/>
+      <w:r>
+        <w:t>[</w:t>
+      </w:r>
+      <w:proofErr w:type="spellStart"/>
+      <w:r>
+        <w:t>bgcolor</w:t>
+      </w:r>
+      <w:proofErr w:type="spellEnd"/>
+      <w:r>
+        <w:t>=</w:t>
+      </w:r>
+      <w:proofErr w:type="spellStart"/>
+      <w:proofErr w:type="gramStart"/>
+      <w:r>
+        <w:t>bg</w:t>
+      </w:r>
+      <w:proofErr w:type="spellEnd"/>
+      <w:r>
+        <w:t>]{</w:t>
+      </w:r>
+      <w:proofErr w:type="gramEnd"/>
+      <w:r>
+        <w:t>python}{</w:t>
+      </w:r>
+      <w:proofErr w:type="spellStart"/>
+      <w:r>
+        <w:t>videoPath</w:t>
+      </w:r>
+      <w:proofErr w:type="spellEnd"/>
+      <w:r>
+        <w:t xml:space="preserve">} si riferisce ovviamente al percorso del video dal quale estrarre i dati; mentre il parametro </w:t>
+      </w:r>
+      <w:r>
+        <w:t>\</w:t>
+      </w:r>
+      <w:proofErr w:type="spellStart"/>
+      <w:r>
+        <w:t>mintinline</w:t>
+      </w:r>
+      <w:proofErr w:type="spellEnd"/>
+      <w:r>
+        <w:t>[</w:t>
+      </w:r>
+      <w:proofErr w:type="spellStart"/>
+      <w:r>
+        <w:t>bgcolor</w:t>
+      </w:r>
+      <w:proofErr w:type="spellEnd"/>
+      <w:r>
+        <w:t>=</w:t>
+      </w:r>
+      <w:proofErr w:type="spellStart"/>
+      <w:r>
+        <w:t>bg</w:t>
+      </w:r>
+      <w:proofErr w:type="spellEnd"/>
+      <w:r>
         <w:t>]{python}{</w:t>
       </w:r>
       <w:proofErr w:type="spellStart"/>
       <w:r>
-        <w:t>detector.</w:t>
-      </w:r>
-      <w:r>
-        <w:t>detect_video</w:t>
-      </w:r>
-      <w:proofErr w:type="spellEnd"/>
-      <w:r>
-        <w:t>(</w:t>
-      </w:r>
-      <w:proofErr w:type="spellStart"/>
-      <w:r>
-        <w:t>video</w:t>
-      </w:r>
-      <w:r>
-        <w:t>Path</w:t>
+        <w:t>skip_frames</w:t>
+      </w:r>
+      <w:proofErr w:type="spellEnd"/>
+      <w:r>
+        <w:t xml:space="preserve">} è </w:t>
+      </w:r>
+      <w:r>
+        <w:t>un intero che determina ogni quanti frame estrapolare l’immagine per calcolarne i relativi valori.</w:t>
+      </w:r>
+    </w:p>
+    <w:p>
+      <w:r>
+        <w:t xml:space="preserve">Ho deciso di estrarre un’immagine per ogni secondo di video, ed ho quindi scritto un metodo attraverso il quale estrarre il </w:t>
+      </w:r>
+      <w:proofErr w:type="spellStart"/>
+      <w:r>
+        <w:t>framerate</w:t>
+      </w:r>
+      <w:proofErr w:type="spellEnd"/>
+      <w:r>
+        <w:t xml:space="preserve"> </w:t>
+      </w:r>
+      <w:r>
+        <w:t>ognuno</w:t>
+      </w:r>
+      <w:r>
+        <w:t xml:space="preserve"> dei video:</w:t>
+      </w:r>
+    </w:p>
+    <w:p>
+      <w:r>
+        <w:t>\</w:t>
+      </w:r>
+      <w:proofErr w:type="spellStart"/>
+      <w:r>
+        <w:t>begin</w:t>
+      </w:r>
+      <w:proofErr w:type="spellEnd"/>
+      <w:r>
+        <w:t>{</w:t>
+      </w:r>
+      <w:proofErr w:type="spellStart"/>
+      <w:r>
+        <w:t>minted</w:t>
+      </w:r>
+      <w:proofErr w:type="spellEnd"/>
+      <w:r>
+        <w:t>}[</w:t>
+      </w:r>
+      <w:proofErr w:type="spellStart"/>
+      <w:r>
+        <w:t>bgcolor</w:t>
+      </w:r>
+      <w:proofErr w:type="spellEnd"/>
+      <w:r>
+        <w:t>=</w:t>
+      </w:r>
+      <w:proofErr w:type="spellStart"/>
+      <w:proofErr w:type="gramStart"/>
+      <w:r>
+        <w:t>bg</w:t>
+      </w:r>
+      <w:proofErr w:type="spellEnd"/>
+      <w:r>
+        <w:t>]{</w:t>
+      </w:r>
+      <w:proofErr w:type="gramEnd"/>
+      <w:r>
+        <w:t>python}</w:t>
+      </w:r>
+    </w:p>
+    <w:p>
+      <w:pPr>
+        <w:ind w:left="708"/>
+      </w:pPr>
+      <w:proofErr w:type="spellStart"/>
+      <w:r>
+        <w:lastRenderedPageBreak/>
+        <w:t>def</w:t>
+      </w:r>
+      <w:proofErr w:type="spellEnd"/>
+      <w:r>
+        <w:t xml:space="preserve"> </w:t>
+      </w:r>
+      <w:proofErr w:type="spellStart"/>
+      <w:r>
+        <w:t>getFPS</w:t>
+      </w:r>
+      <w:proofErr w:type="spellEnd"/>
+      <w:r>
+        <w:t xml:space="preserve"> (</w:t>
+      </w:r>
+      <w:proofErr w:type="spellStart"/>
+      <w:r>
+        <w:t>videoPath</w:t>
+      </w:r>
+      <w:proofErr w:type="spellEnd"/>
+      <w:r>
+        <w:t>):</w:t>
+      </w:r>
+    </w:p>
+    <w:p>
+      <w:pPr>
+        <w:ind w:left="1416"/>
+      </w:pPr>
+      <w:r>
+        <w:t xml:space="preserve">    </w:t>
+      </w:r>
+      <w:proofErr w:type="spellStart"/>
+      <w:r>
+        <w:t>cap</w:t>
+      </w:r>
+      <w:proofErr w:type="spellEnd"/>
+      <w:r>
+        <w:t xml:space="preserve"> = cv2.VideoCapture(</w:t>
+      </w:r>
+      <w:proofErr w:type="spellStart"/>
+      <w:r>
+        <w:t>videoPath</w:t>
+      </w:r>
+      <w:proofErr w:type="spellEnd"/>
+      <w:r>
+        <w:t>)</w:t>
+      </w:r>
+    </w:p>
+    <w:p>
+      <w:pPr>
+        <w:ind w:left="1416"/>
+      </w:pPr>
+      <w:r>
+        <w:t xml:space="preserve">    fps = </w:t>
+      </w:r>
+      <w:proofErr w:type="spellStart"/>
+      <w:r>
+        <w:t>cap.get</w:t>
+      </w:r>
+      <w:proofErr w:type="spellEnd"/>
+      <w:r>
+        <w:t>(cv2.CAP_PROP_FPS)</w:t>
+      </w:r>
+    </w:p>
+    <w:p>
+      <w:pPr>
+        <w:ind w:left="1416"/>
+      </w:pPr>
+      <w:r>
+        <w:t xml:space="preserve">    </w:t>
+      </w:r>
+      <w:proofErr w:type="spellStart"/>
+      <w:proofErr w:type="gramStart"/>
+      <w:r>
+        <w:t>cap.release</w:t>
+      </w:r>
+      <w:proofErr w:type="spellEnd"/>
+      <w:proofErr w:type="gramEnd"/>
+      <w:r>
+        <w:t>()</w:t>
+      </w:r>
+    </w:p>
+    <w:p>
+      <w:pPr>
+        <w:ind w:left="708" w:firstLine="708"/>
+      </w:pPr>
+      <w:r>
+        <w:t xml:space="preserve">    </w:t>
+      </w:r>
+      <w:proofErr w:type="spellStart"/>
+      <w:r>
+        <w:t>return</w:t>
+      </w:r>
+      <w:proofErr w:type="spellEnd"/>
+      <w:r>
+        <w:t xml:space="preserve"> fps</w:t>
+      </w:r>
+    </w:p>
+    <w:p>
+      <w:r>
+        <w:t>\end{</w:t>
+      </w:r>
+      <w:proofErr w:type="spellStart"/>
+      <w:r>
+        <w:t>minted</w:t>
+      </w:r>
+      <w:proofErr w:type="spellEnd"/>
+      <w:r>
+        <w:t>}</w:t>
+      </w:r>
+    </w:p>
+    <w:p>
+      <w:r>
+        <w:t>Il risultato di questo metodo è stato poi dato in input al metodo per effettuare l’analisi del video.</w:t>
+      </w:r>
+    </w:p>
+    <w:p>
+      <w:r>
+        <w:t xml:space="preserve">Le analisi dei video </w:t>
+      </w:r>
+      <w:proofErr w:type="gramStart"/>
+      <w:r>
+        <w:t>sono organizzati</w:t>
+      </w:r>
+      <w:proofErr w:type="gramEnd"/>
+      <w:r>
+        <w:t xml:space="preserve"> in modo diverso rispetto alle analisi per le immagini in quanto ognuno dei campi citati prima (</w:t>
+      </w:r>
+      <w:proofErr w:type="spellStart"/>
+      <w:r>
+        <w:t>FaceRectX</w:t>
       </w:r>
       <w:proofErr w:type="spellEnd"/>
       <w:r>
@@ -2687,33 +3940,205 @@
       </w:r>
       <w:proofErr w:type="spellStart"/>
       <w:r>
-        <w:t>skip_frames</w:t>
-      </w:r>
-      <w:proofErr w:type="spellEnd"/>
-      <w:r>
-        <w:t>)</w:t>
+        <w:t>FaceRectY</w:t>
+      </w:r>
+      <w:proofErr w:type="spellEnd"/>
+      <w:r>
+        <w:t>, …) contengono al loro interno i campi per i singoli frame</w:t>
+      </w:r>
+      <w:r>
+        <w:t>, esempio:</w:t>
+      </w:r>
+    </w:p>
+    <w:p>
+      <w:r>
+        <w:t>\</w:t>
+      </w:r>
+      <w:proofErr w:type="spellStart"/>
+      <w:r>
+        <w:t>begin</w:t>
+      </w:r>
+      <w:proofErr w:type="spellEnd"/>
+      <w:r>
+        <w:t>{</w:t>
+      </w:r>
+      <w:proofErr w:type="spellStart"/>
+      <w:r>
+        <w:t>minted</w:t>
+      </w:r>
+      <w:proofErr w:type="spellEnd"/>
+      <w:r>
+        <w:t>}[</w:t>
+      </w:r>
+      <w:proofErr w:type="spellStart"/>
+      <w:r>
+        <w:t>bgcolor</w:t>
+      </w:r>
+      <w:proofErr w:type="spellEnd"/>
+      <w:r>
+        <w:t>=</w:t>
+      </w:r>
+      <w:proofErr w:type="spellStart"/>
+      <w:proofErr w:type="gramStart"/>
+      <w:r>
+        <w:t>bg</w:t>
+      </w:r>
+      <w:proofErr w:type="spellEnd"/>
+      <w:r>
+        <w:t>]{</w:t>
+      </w:r>
+      <w:proofErr w:type="gramEnd"/>
+      <w:r>
+        <w:t>json</w:t>
       </w:r>
       <w:r>
         <w:t>}</w:t>
       </w:r>
-      <w:r>
-        <w:t>.</w:t>
-      </w:r>
-    </w:p>
-    <w:p>
-      <w:r>
-        <w:t xml:space="preserve">Il parametro </w:t>
-      </w:r>
+    </w:p>
+    <w:p>
+      <w:pPr>
+        <w:ind w:left="708"/>
+      </w:pPr>
+      <w:r>
+        <w:t>"</w:t>
+      </w:r>
+      <w:proofErr w:type="spellStart"/>
+      <w:r>
+        <w:t>FaceRectX</w:t>
+      </w:r>
+      <w:proofErr w:type="spellEnd"/>
+      <w:r>
+        <w:t>": {</w:t>
+      </w:r>
+    </w:p>
+    <w:p>
+      <w:pPr>
+        <w:ind w:left="708"/>
+      </w:pPr>
+      <w:r>
+        <w:t xml:space="preserve">                "0.0": 334.3970982143,</w:t>
+      </w:r>
+    </w:p>
+    <w:p>
+      <w:pPr>
+        <w:ind w:left="708"/>
+      </w:pPr>
+      <w:r>
+        <w:t xml:space="preserve">                "30.0": 325.8671875,</w:t>
+      </w:r>
+    </w:p>
+    <w:p>
+      <w:pPr>
+        <w:ind w:left="708"/>
+      </w:pPr>
+      <w:r>
+        <w:t xml:space="preserve">                "60.0": 319.8182291667,</w:t>
+      </w:r>
+    </w:p>
+    <w:p>
+      <w:pPr>
+        <w:ind w:left="708"/>
+      </w:pPr>
+      <w:r>
+        <w:t xml:space="preserve">                "90.0": 314.8222470238,</w:t>
+      </w:r>
+    </w:p>
+    <w:p>
+      <w:pPr>
+        <w:ind w:left="708"/>
+      </w:pPr>
+      <w:r>
+        <w:t xml:space="preserve">                "120.0": 313.5849330357,</w:t>
+      </w:r>
+    </w:p>
+    <w:p>
+      <w:pPr>
+        <w:ind w:left="708"/>
+      </w:pPr>
+      <w:r>
+        <w:t xml:space="preserve">                "150.0": 312.7389136905,</w:t>
+      </w:r>
+    </w:p>
+    <w:p>
+      <w:pPr>
+        <w:ind w:left="708"/>
+      </w:pPr>
+      <w:r>
+        <w:t xml:space="preserve">                "180.0": 312.5695684524,</w:t>
+      </w:r>
+    </w:p>
+    <w:p>
+      <w:pPr>
+        <w:ind w:left="708"/>
+      </w:pPr>
+      <w:r>
+        <w:t xml:space="preserve">                "210.0": 307.6665178571,</w:t>
+      </w:r>
+    </w:p>
+    <w:p>
+      <w:pPr>
+        <w:ind w:left="708"/>
+      </w:pPr>
+      <w:r>
+        <w:t xml:space="preserve">                "240.0": 310.235639881,</w:t>
+      </w:r>
+    </w:p>
+    <w:p>
+      <w:pPr>
+        <w:ind w:left="708"/>
+      </w:pPr>
+      <w:r>
+        <w:t xml:space="preserve">                "270.0": 312.9242931548</w:t>
+      </w:r>
+    </w:p>
+    <w:p>
+      <w:r>
+        <w:t xml:space="preserve">            },</w:t>
+      </w:r>
+    </w:p>
+    <w:p>
+      <w:r>
+        <w:t>\end{</w:t>
+      </w:r>
+      <w:proofErr w:type="spellStart"/>
+      <w:r>
+        <w:t>minted</w:t>
+      </w:r>
+      <w:proofErr w:type="spellEnd"/>
+      <w:r>
+        <w:t>}</w:t>
+      </w:r>
+    </w:p>
+    <w:p>
+      <w:r>
+        <w:t xml:space="preserve">È </w:t>
+      </w:r>
+      <w:r>
+        <w:t xml:space="preserve">quindi stato necessario effettuare una rielaborazione dei file ottenuti per portare </w:t>
+      </w:r>
+      <w:r>
+        <w:t>ognuno dei dati estratti nello stesso formato delle immagini:</w:t>
+      </w:r>
+    </w:p>
+    <w:p>
       <w:r>
         <w:t>\</w:t>
       </w:r>
       <w:proofErr w:type="spellStart"/>
       <w:r>
-        <w:t>mintinline</w:t>
-      </w:r>
-      <w:proofErr w:type="spellEnd"/>
-      <w:r>
-        <w:t>[</w:t>
+        <w:t>begin</w:t>
+      </w:r>
+      <w:proofErr w:type="spellEnd"/>
+      <w:r>
+        <w:t>{</w:t>
+      </w:r>
+      <w:proofErr w:type="spellStart"/>
+      <w:r>
+        <w:t>minted</w:t>
+      </w:r>
+      <w:proofErr w:type="spellEnd"/>
+      <w:r>
+        <w:t>}[</w:t>
       </w:r>
       <w:proofErr w:type="spellStart"/>
       <w:r>
@@ -2724,238 +4149,36 @@
         <w:t>=</w:t>
       </w:r>
       <w:proofErr w:type="spellStart"/>
+      <w:proofErr w:type="gramStart"/>
       <w:r>
         <w:t>bg</w:t>
       </w:r>
       <w:proofErr w:type="spellEnd"/>
       <w:r>
-        <w:t>]{python}{</w:t>
-      </w:r>
-      <w:proofErr w:type="spellStart"/>
-      <w:r>
-        <w:t>videoPath</w:t>
-      </w:r>
-      <w:proofErr w:type="spellEnd"/>
-      <w:r>
-        <w:t xml:space="preserve">} si riferisce ovviamente al percorso del video dal quale estrarre i dati; mentre il parametro </w:t>
-      </w:r>
-      <w:r>
-        <w:t>\</w:t>
-      </w:r>
-      <w:proofErr w:type="spellStart"/>
-      <w:r>
-        <w:t>mintinline</w:t>
-      </w:r>
-      <w:proofErr w:type="spellEnd"/>
-      <w:r>
-        <w:t>[</w:t>
-      </w:r>
-      <w:proofErr w:type="spellStart"/>
-      <w:r>
-        <w:t>bgcolor</w:t>
-      </w:r>
-      <w:proofErr w:type="spellEnd"/>
-      <w:r>
-        <w:t>=</w:t>
-      </w:r>
-      <w:proofErr w:type="spellStart"/>
-      <w:r>
-        <w:t>bg</w:t>
-      </w:r>
-      <w:proofErr w:type="spellEnd"/>
-      <w:r>
-        <w:t>]{python}{</w:t>
-      </w:r>
-      <w:proofErr w:type="spellStart"/>
-      <w:r>
-        <w:t>skip_frames</w:t>
-      </w:r>
-      <w:proofErr w:type="spellEnd"/>
-      <w:r>
-        <w:t xml:space="preserve">} è </w:t>
-      </w:r>
-      <w:r>
-        <w:t>un intero che determina ogni quanti frame estrapolare l’immagine per calcolarne i relativi valori.</w:t>
-      </w:r>
-    </w:p>
-    <w:p>
-      <w:r>
-        <w:t xml:space="preserve">Ho deciso di estrarre un’immagine per ogni secondo di video, ed ho quindi scritto un metodo attraverso il quale estrarre il </w:t>
-      </w:r>
-      <w:proofErr w:type="spellStart"/>
-      <w:r>
-        <w:t>framerate</w:t>
-      </w:r>
-      <w:proofErr w:type="spellEnd"/>
-      <w:r>
-        <w:t xml:space="preserve"> </w:t>
-      </w:r>
-      <w:r>
-        <w:t>ognuno</w:t>
-      </w:r>
-      <w:r>
-        <w:t xml:space="preserve"> dei video:</w:t>
-      </w:r>
-    </w:p>
-    <w:p>
-      <w:r>
-        <w:t>\</w:t>
-      </w:r>
-      <w:proofErr w:type="spellStart"/>
-      <w:r>
-        <w:t>begin</w:t>
-      </w:r>
-      <w:proofErr w:type="spellEnd"/>
+        <w:t>]{</w:t>
+      </w:r>
+      <w:proofErr w:type="gramEnd"/>
+      <w:r>
+        <w:t>json</w:t>
+      </w:r>
+      <w:r>
+        <w:t>}</w:t>
+      </w:r>
+    </w:p>
+    <w:p>
+      <w:pPr>
+        <w:ind w:left="708"/>
+      </w:pPr>
       <w:r>
         <w:t>{</w:t>
       </w:r>
-      <w:proofErr w:type="spellStart"/>
-      <w:r>
-        <w:t>minted</w:t>
-      </w:r>
-      <w:proofErr w:type="spellEnd"/>
-      <w:r>
-        <w:t>}[</w:t>
-      </w:r>
-      <w:proofErr w:type="spellStart"/>
-      <w:r>
-        <w:t>bgcolor</w:t>
-      </w:r>
-      <w:proofErr w:type="spellEnd"/>
-      <w:r>
-        <w:t>=</w:t>
-      </w:r>
-      <w:proofErr w:type="spellStart"/>
-      <w:r>
-        <w:t>bg</w:t>
-      </w:r>
-      <w:proofErr w:type="spellEnd"/>
-      <w:r>
-        <w:t>]{python}</w:t>
-      </w:r>
     </w:p>
     <w:p>
       <w:pPr>
         <w:ind w:left="708"/>
       </w:pPr>
-      <w:proofErr w:type="spellStart"/>
-      <w:r>
-        <w:t>def</w:t>
-      </w:r>
-      <w:proofErr w:type="spellEnd"/>
-      <w:r>
-        <w:t xml:space="preserve"> </w:t>
-      </w:r>
-      <w:proofErr w:type="spellStart"/>
-      <w:r>
-        <w:t>getFPS</w:t>
-      </w:r>
-      <w:proofErr w:type="spellEnd"/>
-      <w:r>
-        <w:t xml:space="preserve"> (</w:t>
-      </w:r>
-      <w:proofErr w:type="spellStart"/>
-      <w:r>
-        <w:t>videoPath</w:t>
-      </w:r>
-      <w:proofErr w:type="spellEnd"/>
-      <w:r>
-        <w:t>):</w:t>
-      </w:r>
-    </w:p>
-    <w:p>
-      <w:pPr>
-        <w:ind w:left="1416"/>
-      </w:pPr>
-      <w:r>
-        <w:t xml:space="preserve">    </w:t>
-      </w:r>
-      <w:proofErr w:type="spellStart"/>
-      <w:r>
-        <w:t>cap</w:t>
-      </w:r>
-      <w:proofErr w:type="spellEnd"/>
-      <w:r>
-        <w:t xml:space="preserve"> = cv2.VideoCapture(</w:t>
-      </w:r>
-      <w:proofErr w:type="spellStart"/>
-      <w:r>
-        <w:t>videoPath</w:t>
-      </w:r>
-      <w:proofErr w:type="spellEnd"/>
-      <w:r>
-        <w:t>)</w:t>
-      </w:r>
-    </w:p>
-    <w:p>
-      <w:pPr>
-        <w:ind w:left="1416"/>
-      </w:pPr>
-      <w:r>
-        <w:t xml:space="preserve">    fps = </w:t>
-      </w:r>
-      <w:proofErr w:type="spellStart"/>
-      <w:r>
-        <w:t>cap.get</w:t>
-      </w:r>
-      <w:proofErr w:type="spellEnd"/>
-      <w:r>
-        <w:t>(cv2.CAP_PROP_FPS)</w:t>
-      </w:r>
-    </w:p>
-    <w:p>
-      <w:pPr>
-        <w:ind w:left="1416"/>
-      </w:pPr>
-      <w:r>
-        <w:t xml:space="preserve">    </w:t>
-      </w:r>
-      <w:proofErr w:type="spellStart"/>
-      <w:r>
-        <w:t>cap.release</w:t>
-      </w:r>
-      <w:proofErr w:type="spellEnd"/>
-      <w:r>
-        <w:t>()</w:t>
-      </w:r>
-    </w:p>
-    <w:p>
-      <w:pPr>
-        <w:ind w:left="708" w:firstLine="708"/>
-      </w:pPr>
-      <w:r>
-        <w:t xml:space="preserve">    </w:t>
-      </w:r>
-      <w:proofErr w:type="spellStart"/>
-      <w:r>
-        <w:t>return</w:t>
-      </w:r>
-      <w:proofErr w:type="spellEnd"/>
-      <w:r>
-        <w:t xml:space="preserve"> fps</w:t>
-      </w:r>
-    </w:p>
-    <w:p>
-      <w:r>
-        <w:t>\end{</w:t>
-      </w:r>
-      <w:proofErr w:type="spellStart"/>
-      <w:r>
-        <w:t>minted</w:t>
-      </w:r>
-      <w:proofErr w:type="spellEnd"/>
-      <w:r>
-        <w:t>}</w:t>
-      </w:r>
-    </w:p>
-    <w:p>
-      <w:r>
-        <w:t>Il risultato di questo metodo è stato poi dato in input al metodo per effettuare l’analisi del video.</w:t>
-      </w:r>
-    </w:p>
-    <w:p>
-      <w:r>
-        <w:t>Le analisi dei video sono organizzati in modo diverso rispetto alle analisi per le immagini in quanto ognuno dei campi citati prima (</w:t>
+      <w:r>
+        <w:t xml:space="preserve">        "</w:t>
       </w:r>
       <w:proofErr w:type="spellStart"/>
       <w:r>
@@ -2963,7 +4186,15 @@
       </w:r>
       <w:proofErr w:type="spellEnd"/>
       <w:r>
-        <w:t xml:space="preserve">, </w:t>
+        <w:t>": 2.4332027435,</w:t>
+      </w:r>
+    </w:p>
+    <w:p>
+      <w:pPr>
+        <w:ind w:left="708"/>
+      </w:pPr>
+      <w:r>
+        <w:t xml:space="preserve">        "</w:t>
       </w:r>
       <w:proofErr w:type="spellStart"/>
       <w:r>
@@ -2971,53 +4202,7 @@
       </w:r>
       <w:proofErr w:type="spellEnd"/>
       <w:r>
-        <w:t>, …) contengono al loro interno i campi per i singoli frame</w:t>
-      </w:r>
-      <w:r>
-        <w:t>, esempio:</w:t>
-      </w:r>
-    </w:p>
-    <w:p>
-      <w:r>
-        <w:t>\</w:t>
-      </w:r>
-      <w:proofErr w:type="spellStart"/>
-      <w:r>
-        <w:t>begin</w:t>
-      </w:r>
-      <w:proofErr w:type="spellEnd"/>
-      <w:r>
-        <w:t>{</w:t>
-      </w:r>
-      <w:proofErr w:type="spellStart"/>
-      <w:r>
-        <w:t>minted</w:t>
-      </w:r>
-      <w:proofErr w:type="spellEnd"/>
-      <w:r>
-        <w:t>}[</w:t>
-      </w:r>
-      <w:proofErr w:type="spellStart"/>
-      <w:r>
-        <w:t>bgcolor</w:t>
-      </w:r>
-      <w:proofErr w:type="spellEnd"/>
-      <w:r>
-        <w:t>=</w:t>
-      </w:r>
-      <w:proofErr w:type="spellStart"/>
-      <w:r>
-        <w:t>bg</w:t>
-      </w:r>
-      <w:proofErr w:type="spellEnd"/>
-      <w:r>
-        <w:t>]{</w:t>
-      </w:r>
-      <w:r>
-        <w:t>json</w:t>
-      </w:r>
-      <w:r>
-        <w:t>}</w:t>
+        <w:t>": 1.9402399063,</w:t>
       </w:r>
     </w:p>
     <w:p>
@@ -3025,15 +4210,15 @@
         <w:ind w:left="708"/>
       </w:pPr>
       <w:r>
-        <w:t>"</w:t>
-      </w:r>
-      <w:proofErr w:type="spellStart"/>
-      <w:r>
-        <w:t>FaceRectX</w:t>
-      </w:r>
-      <w:proofErr w:type="spellEnd"/>
-      <w:r>
-        <w:t>": {</w:t>
+        <w:t xml:space="preserve">        "</w:t>
+      </w:r>
+      <w:proofErr w:type="spellStart"/>
+      <w:r>
+        <w:t>FaceRectWidth</w:t>
+      </w:r>
+      <w:proofErr w:type="spellEnd"/>
+      <w:r>
+        <w:t>": 39.422876358,</w:t>
       </w:r>
     </w:p>
     <w:p>
@@ -3041,7 +4226,15 @@
         <w:ind w:left="708"/>
       </w:pPr>
       <w:r>
-        <w:t xml:space="preserve">                "0.0": 334.3970982143,</w:t>
+        <w:t xml:space="preserve">        "</w:t>
+      </w:r>
+      <w:proofErr w:type="spellStart"/>
+      <w:r>
+        <w:t>FaceRectHeight</w:t>
+      </w:r>
+      <w:proofErr w:type="spellEnd"/>
+      <w:r>
+        <w:t>": 42.0940465927,</w:t>
       </w:r>
     </w:p>
     <w:p>
@@ -3049,7 +4242,15 @@
         <w:ind w:left="708"/>
       </w:pPr>
       <w:r>
-        <w:t xml:space="preserve">                "30.0": 325.8671875,</w:t>
+        <w:t xml:space="preserve">        "</w:t>
+      </w:r>
+      <w:proofErr w:type="spellStart"/>
+      <w:r>
+        <w:t>FaceScore</w:t>
+      </w:r>
+      <w:proofErr w:type="spellEnd"/>
+      <w:r>
+        <w:t>": 0.6566667557,</w:t>
       </w:r>
     </w:p>
     <w:p>
@@ -3057,230 +4258,7 @@
         <w:ind w:left="708"/>
       </w:pPr>
       <w:r>
-        <w:t xml:space="preserve">                "60.0": 319.8182291667,</w:t>
-      </w:r>
-    </w:p>
-    <w:p>
-      <w:pPr>
-        <w:ind w:left="708"/>
-      </w:pPr>
-      <w:r>
-        <w:t xml:space="preserve">                "90.0": 314.8222470238,</w:t>
-      </w:r>
-    </w:p>
-    <w:p>
-      <w:pPr>
-        <w:ind w:left="708"/>
-      </w:pPr>
-      <w:r>
-        <w:t xml:space="preserve">                "120.0": 313.5849330357,</w:t>
-      </w:r>
-    </w:p>
-    <w:p>
-      <w:pPr>
-        <w:ind w:left="708"/>
-      </w:pPr>
-      <w:r>
-        <w:t xml:space="preserve">                "150.0": 312.7389136905,</w:t>
-      </w:r>
-    </w:p>
-    <w:p>
-      <w:pPr>
-        <w:ind w:left="708"/>
-      </w:pPr>
-      <w:r>
-        <w:t xml:space="preserve">                "180.0": 312.5695684524,</w:t>
-      </w:r>
-    </w:p>
-    <w:p>
-      <w:pPr>
-        <w:ind w:left="708"/>
-      </w:pPr>
-      <w:r>
-        <w:t xml:space="preserve">                "210.0": 307.6665178571,</w:t>
-      </w:r>
-    </w:p>
-    <w:p>
-      <w:pPr>
-        <w:ind w:left="708"/>
-      </w:pPr>
-      <w:r>
-        <w:t xml:space="preserve">                "240.0": 310.235639881,</w:t>
-      </w:r>
-    </w:p>
-    <w:p>
-      <w:pPr>
-        <w:ind w:left="708"/>
-      </w:pPr>
-      <w:r>
-        <w:t xml:space="preserve">                "270.0": 312.9242931548</w:t>
-      </w:r>
-    </w:p>
-    <w:p>
-      <w:r>
-        <w:t xml:space="preserve">            },</w:t>
-      </w:r>
-    </w:p>
-    <w:p>
-      <w:r>
-        <w:t>\end{</w:t>
-      </w:r>
-      <w:proofErr w:type="spellStart"/>
-      <w:r>
-        <w:t>minted</w:t>
-      </w:r>
-      <w:proofErr w:type="spellEnd"/>
-      <w:r>
-        <w:t>}</w:t>
-      </w:r>
-    </w:p>
-    <w:p>
-      <w:r>
-        <w:t xml:space="preserve">È </w:t>
-      </w:r>
-      <w:r>
-        <w:t xml:space="preserve">quindi stato necessario effettuare una rielaborazione dei file ottenuti per portare </w:t>
-      </w:r>
-      <w:r>
-        <w:t>ognuno dei dati estratti nello stesso formato delle immagini:</w:t>
-      </w:r>
-    </w:p>
-    <w:p>
-      <w:r>
-        <w:t>\</w:t>
-      </w:r>
-      <w:proofErr w:type="spellStart"/>
-      <w:r>
-        <w:t>begin</w:t>
-      </w:r>
-      <w:proofErr w:type="spellEnd"/>
-      <w:r>
-        <w:t>{</w:t>
-      </w:r>
-      <w:proofErr w:type="spellStart"/>
-      <w:r>
-        <w:t>minted</w:t>
-      </w:r>
-      <w:proofErr w:type="spellEnd"/>
-      <w:r>
-        <w:t>}[</w:t>
-      </w:r>
-      <w:proofErr w:type="spellStart"/>
-      <w:r>
-        <w:t>bgcolor</w:t>
-      </w:r>
-      <w:proofErr w:type="spellEnd"/>
-      <w:r>
-        <w:t>=</w:t>
-      </w:r>
-      <w:proofErr w:type="spellStart"/>
-      <w:r>
-        <w:t>bg</w:t>
-      </w:r>
-      <w:proofErr w:type="spellEnd"/>
-      <w:r>
-        <w:t>]{</w:t>
-      </w:r>
-      <w:r>
-        <w:t>json</w:t>
-      </w:r>
-      <w:r>
-        <w:t>}</w:t>
-      </w:r>
-    </w:p>
-    <w:p>
-      <w:pPr>
-        <w:ind w:left="708"/>
-      </w:pPr>
-      <w:r>
-        <w:t>{</w:t>
-      </w:r>
-    </w:p>
-    <w:p>
-      <w:pPr>
-        <w:ind w:left="708"/>
-      </w:pPr>
-      <w:r>
-        <w:t xml:space="preserve">        "</w:t>
-      </w:r>
-      <w:proofErr w:type="spellStart"/>
-      <w:r>
-        <w:t>FaceRectX</w:t>
-      </w:r>
-      <w:proofErr w:type="spellEnd"/>
-      <w:r>
-        <w:t>": 2.4332027435,</w:t>
-      </w:r>
-    </w:p>
-    <w:p>
-      <w:pPr>
-        <w:ind w:left="708"/>
-      </w:pPr>
-      <w:r>
-        <w:t xml:space="preserve">        "</w:t>
-      </w:r>
-      <w:proofErr w:type="spellStart"/>
-      <w:r>
-        <w:t>FaceRectY</w:t>
-      </w:r>
-      <w:proofErr w:type="spellEnd"/>
-      <w:r>
-        <w:t>": 1.9402399063,</w:t>
-      </w:r>
-    </w:p>
-    <w:p>
-      <w:pPr>
-        <w:ind w:left="708"/>
-      </w:pPr>
-      <w:r>
-        <w:t xml:space="preserve">        "</w:t>
-      </w:r>
-      <w:proofErr w:type="spellStart"/>
-      <w:r>
-        <w:t>FaceRectWidth</w:t>
-      </w:r>
-      <w:proofErr w:type="spellEnd"/>
-      <w:r>
-        <w:t>": 39.422876358,</w:t>
-      </w:r>
-    </w:p>
-    <w:p>
-      <w:pPr>
-        <w:ind w:left="708"/>
-      </w:pPr>
-      <w:r>
-        <w:t xml:space="preserve">        "</w:t>
-      </w:r>
-      <w:proofErr w:type="spellStart"/>
-      <w:r>
-        <w:t>FaceRectHeight</w:t>
-      </w:r>
-      <w:proofErr w:type="spellEnd"/>
-      <w:r>
-        <w:t>": 42.0940465927,</w:t>
-      </w:r>
-    </w:p>
-    <w:p>
-      <w:pPr>
-        <w:ind w:left="708"/>
-      </w:pPr>
-      <w:r>
-        <w:t xml:space="preserve">        "</w:t>
-      </w:r>
-      <w:proofErr w:type="spellStart"/>
-      <w:r>
-        <w:t>FaceScore</w:t>
-      </w:r>
-      <w:proofErr w:type="spellEnd"/>
-      <w:r>
-        <w:t>": 0.6566667557,</w:t>
-      </w:r>
-    </w:p>
-    <w:p>
-      <w:pPr>
-        <w:ind w:left="708"/>
-      </w:pPr>
-      <w:r>
+        <w:lastRenderedPageBreak/>
         <w:t xml:space="preserve">        "x_0": 6.6779442048,</w:t>
       </w:r>
     </w:p>
@@ -3376,12 +4354,17 @@
         <w:t>=</w:t>
       </w:r>
       <w:proofErr w:type="spellStart"/>
+      <w:proofErr w:type="gramStart"/>
       <w:r>
         <w:t>bg</w:t>
       </w:r>
       <w:proofErr w:type="spellEnd"/>
       <w:r>
-        <w:t>]{python}</w:t>
+        <w:t>]{</w:t>
+      </w:r>
+      <w:proofErr w:type="gramEnd"/>
+      <w:r>
+        <w:t>python}</w:t>
       </w:r>
       <w:r>
         <w:t>{</w:t>
@@ -3440,12 +4423,17 @@
         <w:t>=</w:t>
       </w:r>
       <w:proofErr w:type="spellStart"/>
+      <w:proofErr w:type="gramStart"/>
       <w:r>
         <w:t>bg</w:t>
       </w:r>
       <w:proofErr w:type="spellEnd"/>
       <w:r>
-        <w:t>]{python}{</w:t>
+        <w:t>]{</w:t>
+      </w:r>
+      <w:proofErr w:type="gramEnd"/>
+      <w:r>
+        <w:t>python}{</w:t>
       </w:r>
       <w:r>
         <w:t xml:space="preserve">AU01} </w:t>
@@ -3529,6 +4517,7 @@
         <w:t>=</w:t>
       </w:r>
       <w:proofErr w:type="spellStart"/>
+      <w:proofErr w:type="gramStart"/>
       <w:r>
         <w:t>bg</w:t>
       </w:r>
@@ -3536,6 +4525,7 @@
       <w:r>
         <w:t>]{</w:t>
       </w:r>
+      <w:proofErr w:type="gramEnd"/>
       <w:r>
         <w:t>python</w:t>
       </w:r>
@@ -3557,10 +4547,12 @@
         <w:t xml:space="preserve"> = </w:t>
       </w:r>
       <w:proofErr w:type="spellStart"/>
+      <w:proofErr w:type="gramStart"/>
       <w:r>
         <w:t>df.isnull</w:t>
       </w:r>
       <w:proofErr w:type="spellEnd"/>
+      <w:proofErr w:type="gramEnd"/>
       <w:r>
         <w:t>()</w:t>
       </w:r>
@@ -3577,12 +4569,17 @@
         <w:ind w:left="2124"/>
       </w:pPr>
       <w:proofErr w:type="spellStart"/>
+      <w:proofErr w:type="gramStart"/>
       <w:r>
         <w:t>print</w:t>
       </w:r>
       <w:proofErr w:type="spellEnd"/>
       <w:r>
-        <w:t>("Numero di valori nulli per ogni colonna:")</w:t>
+        <w:t>(</w:t>
+      </w:r>
+      <w:proofErr w:type="gramEnd"/>
+      <w:r>
+        <w:t>"Numero di valori nulli per ogni colonna:")</w:t>
       </w:r>
     </w:p>
     <w:p>
@@ -3599,12 +4596,17 @@
         <w:t>(</w:t>
       </w:r>
       <w:proofErr w:type="spellStart"/>
+      <w:proofErr w:type="gramStart"/>
       <w:r>
         <w:t>nullVals.sum</w:t>
       </w:r>
       <w:proofErr w:type="spellEnd"/>
       <w:r>
-        <w:t>())</w:t>
+        <w:t>(</w:t>
+      </w:r>
+      <w:proofErr w:type="gramEnd"/>
+      <w:r>
+        <w:t>))</w:t>
       </w:r>
     </w:p>
     <w:p>
@@ -3653,6 +4655,7 @@
         <w:rPr>
           <w:noProof/>
         </w:rPr>
+        <w:lastRenderedPageBreak/>
         <w:drawing>
           <wp:inline distT="0" distB="0" distL="0" distR="0" wp14:anchorId="5B3E91AB" wp14:editId="58726515">
             <wp:extent cx="2978150" cy="4160388"/>
@@ -3669,7 +4672,7 @@
                     <pic:cNvPicPr/>
                   </pic:nvPicPr>
                   <pic:blipFill>
-                    <a:blip r:embed="rId6"/>
+                    <a:blip r:embed="rId16"/>
                     <a:stretch>
                       <a:fillRect/>
                     </a:stretch>
@@ -4000,20 +5003,15 @@
         <w:t xml:space="preserve"> descritta precedentemente</w:t>
       </w:r>
     </w:p>
+    <w:p>
+      <w:pPr>
+        <w:pBdr>
+          <w:bottom w:val="single" w:sz="6" w:space="1" w:color="auto"/>
+        </w:pBdr>
+      </w:pPr>
+    </w:p>
     <w:p/>
     <w:p/>
-    <w:p/>
-    <w:p/>
-    <w:p/>
-    <w:p/>
-    <w:p/>
-    <w:p/>
-    <w:p>
-      <w:pPr>
-        <w:pStyle w:val="Paragrafoelenco"/>
-        <w:ind w:left="1440"/>
-      </w:pPr>
-    </w:p>
     <w:p>
       <w:pPr>
         <w:pStyle w:val="Paragrafoelenco"/>
@@ -5025,6 +6023,29 @@
       <w:contextualSpacing/>
     </w:pPr>
   </w:style>
+  <w:style w:type="character" w:styleId="Collegamentoipertestuale">
+    <w:name w:val="Hyperlink"/>
+    <w:basedOn w:val="Carpredefinitoparagrafo"/>
+    <w:uiPriority w:val="99"/>
+    <w:unhideWhenUsed/>
+    <w:rsid w:val="002452C6"/>
+    <w:rPr>
+      <w:color w:val="0563C1" w:themeColor="hyperlink"/>
+      <w:u w:val="single"/>
+    </w:rPr>
+  </w:style>
+  <w:style w:type="character" w:styleId="Menzionenonrisolta">
+    <w:name w:val="Unresolved Mention"/>
+    <w:basedOn w:val="Carpredefinitoparagrafo"/>
+    <w:uiPriority w:val="99"/>
+    <w:semiHidden/>
+    <w:unhideWhenUsed/>
+    <w:rsid w:val="002452C6"/>
+    <w:rPr>
+      <w:color w:val="605E5C"/>
+      <w:shd w:val="clear" w:color="auto" w:fill="E1DFDD"/>
+    </w:rPr>
+  </w:style>
 </w:styles>
 </file>
 

</xml_diff>

<commit_message>
correzzioni capitolo 2 [WIP]
</commit_message>
<xml_diff>
--- a/testo di tesi/capitolo 2 tesi.docx
+++ b/testo di tesi/capitolo 2 tesi.docx
@@ -382,6 +382,7 @@
     </w:p>
     <w:p>
       <w:r>
+        <w:lastRenderedPageBreak/>
         <w:t xml:space="preserve">Nelle applicazioni </w:t>
       </w:r>
       <w:r>
@@ -567,6 +568,7 @@
         <w:rPr>
           <w:noProof/>
         </w:rPr>
+        <w:lastRenderedPageBreak/>
         <w:drawing>
           <wp:inline distT="0" distB="0" distL="0" distR="0" wp14:anchorId="484CF8EB" wp14:editId="7CE7D29B">
             <wp:extent cx="2660650" cy="2660650"/>
@@ -856,6 +858,7 @@
         </w:pBdr>
       </w:pPr>
       <w:r>
+        <w:lastRenderedPageBreak/>
         <w:t xml:space="preserve">La libreria Python tqdm è uno strumento molto utile per la visualizzazione di barre di avanzamento durante i cicli di elaborazione nel codice. </w:t>
       </w:r>
     </w:p>
@@ -1144,6 +1147,7 @@
         </w:pBdr>
       </w:pPr>
       <w:r>
+        <w:lastRenderedPageBreak/>
         <w:t xml:space="preserve">Tuttavia, è importante notare che non tutti gli oggetti possono essere serializzati correttamente, come ad esempio le funzioni e le istanze di oggetti di alcune librerie Python. </w:t>
       </w:r>
     </w:p>
@@ -1366,6 +1370,7 @@
         <w:rPr>
           <w:noProof/>
         </w:rPr>
+        <w:lastRenderedPageBreak/>
         <w:drawing>
           <wp:inline distT="0" distB="0" distL="0" distR="0" wp14:anchorId="184A4F14" wp14:editId="4C4D6B02">
             <wp:extent cx="6120130" cy="3060065"/>
@@ -1769,6 +1774,7 @@
         </w:pBdr>
       </w:pPr>
       <w:r>
+        <w:lastRenderedPageBreak/>
         <w:t xml:space="preserve">Esso è impiegato </w:t>
       </w:r>
       <w:r>
@@ -2038,7 +2044,11 @@
         </w:pBdr>
       </w:pPr>
       <w:r>
-        <w:t>Inoltre, alcuni algoritmi core sono scritti in Cython per migliorare le prestazioni. Support vector machine è implementato da un wrapper Cython intorno a LIBSVM; la regressione logistica e le macchine a vettori di supporto lineari da un wrapper simile intorno a LIBLINEAR. In tali casi, estendere questi metodi con Python potrebbe non essere possibile.</w:t>
+        <w:t xml:space="preserve">Inoltre, alcuni algoritmi core sono scritti in Cython per migliorare le prestazioni. Support vector machine è implementato da un wrapper Cython intorno a LIBSVM; la regressione logistica e le macchine a vettori di </w:t>
+      </w:r>
+      <w:r>
+        <w:lastRenderedPageBreak/>
+        <w:t>supporto lineari da un wrapper simile intorno a LIBLINEAR. In tali casi, estendere questi metodi con Python potrebbe non essere possibile.</w:t>
       </w:r>
     </w:p>
     <w:p>
@@ -2277,6 +2287,7 @@
     </w:p>
     <w:p>
       <w:r>
+        <w:lastRenderedPageBreak/>
         <w:t xml:space="preserve">Dato che il modello di random forest è composto da più alberi decisionali, </w:t>
       </w:r>
       <w:r>
@@ -2577,6 +2588,7 @@
     </w:p>
     <w:p>
       <w:r>
+        <w:lastRenderedPageBreak/>
         <w:t xml:space="preserve">L'algoritmo della </w:t>
       </w:r>
       <w:r>
@@ -3016,6 +3028,7 @@
         <w:rPr>
           <w:noProof/>
         </w:rPr>
+        <w:lastRenderedPageBreak/>
         <w:drawing>
           <wp:inline distT="0" distB="0" distL="0" distR="0" wp14:anchorId="75FD973C" wp14:editId="3251DB6F">
             <wp:extent cx="5242560" cy="4122420"/>
@@ -3350,6 +3363,7 @@
         <w:rPr>
           <w:lang w:val="en-US"/>
         </w:rPr>
+        <w:lastRenderedPageBreak/>
         <w:t>Pur non riscuotendo un tale successo</w:t>
       </w:r>
       <w:r>
@@ -3690,6 +3704,7 @@
         <w:rPr>
           <w:noProof/>
         </w:rPr>
+        <w:lastRenderedPageBreak/>
         <w:drawing>
           <wp:inline distT="0" distB="0" distL="0" distR="0" wp14:anchorId="299929A7" wp14:editId="3961E0BC">
             <wp:extent cx="3331029" cy="1873704"/>
@@ -3936,6 +3951,7 @@
         <w:rPr>
           <w:noProof/>
         </w:rPr>
+        <w:lastRenderedPageBreak/>
         <w:drawing>
           <wp:inline distT="0" distB="0" distL="0" distR="0" wp14:anchorId="652473FE" wp14:editId="6DBC0EE9">
             <wp:extent cx="3412469" cy="1919514"/>
@@ -4439,6 +4455,7 @@
         <w:ind w:firstLine="708"/>
       </w:pPr>
       <w:r>
+        <w:lastRenderedPageBreak/>
         <w:t>L'algoritmo funziona calcolando le espressioni geniche più probabili.</w:t>
       </w:r>
     </w:p>
@@ -4881,15 +4898,6 @@
         <w:ind w:left="114"/>
       </w:pPr>
       <w:r>
-        <w:t>TODO riprendi correzione con asia da qui</w:t>
-      </w:r>
-    </w:p>
-    <w:p>
-      <w:pPr>
-        <w:pStyle w:val="Corpotesto"/>
-        <w:ind w:left="114"/>
-      </w:pPr>
-      <w:r>
         <w:t>\subsection{</w:t>
       </w:r>
       <w:r>
@@ -4993,15 +5001,6 @@
         <w:t xml:space="preserve"> </w:t>
       </w:r>
       <w:r>
-        <w:t>ingenuo</w:t>
-      </w:r>
-      <w:r>
-        <w:rPr>
-          <w:spacing w:val="-5"/>
-        </w:rPr>
-        <w:t xml:space="preserve"> </w:t>
-      </w:r>
-      <w:r>
         <w:t>è</w:t>
       </w:r>
       <w:r>
@@ -5187,6 +5186,9 @@
         <w:ind w:left="114"/>
       </w:pPr>
       <w:r>
+        <w:t>\subsubsection{</w:t>
+      </w:r>
+      <w:r>
         <w:t>Teorema</w:t>
       </w:r>
       <w:r>
@@ -5205,7 +5207,10 @@
         <w:t xml:space="preserve"> </w:t>
       </w:r>
       <w:r>
-        <w:t>Bayes:</w:t>
+        <w:t>Bayes</w:t>
+      </w:r>
+      <w:r>
+        <w:t>}</w:t>
       </w:r>
     </w:p>
     <w:p>
@@ -5213,6 +5218,9 @@
         <w:pStyle w:val="Corpotesto"/>
         <w:spacing w:before="169" w:line="247" w:lineRule="auto"/>
         <w:ind w:left="114" w:right="291"/>
+        <w:rPr>
+          <w:spacing w:val="-3"/>
+        </w:rPr>
       </w:pPr>
       <w:r>
         <w:t>Utilizzando il teorema di Bayes, possiamo trovare la probabilità che A accada, conseguentemente</w:t>
@@ -5224,6 +5232,7 @@
         <w:t xml:space="preserve"> </w:t>
       </w:r>
       <w:r>
+        <w:lastRenderedPageBreak/>
         <w:t>all’avvenimento</w:t>
       </w:r>
       <w:r>
@@ -5331,6 +5340,13 @@
         </w:rPr>
         <w:t xml:space="preserve"> </w:t>
       </w:r>
+    </w:p>
+    <w:p>
+      <w:pPr>
+        <w:pStyle w:val="Corpotesto"/>
+        <w:spacing w:before="169" w:line="247" w:lineRule="auto"/>
+        <w:ind w:left="114" w:right="291"/>
+      </w:pPr>
       <w:r>
         <w:t>L'assunzione</w:t>
       </w:r>
@@ -5404,13 +5420,10 @@
         <w:t xml:space="preserve"> </w:t>
       </w:r>
       <w:r>
-        <w:t>predittori/</w:t>
-      </w:r>
-      <w:r>
-        <w:rPr>
-          <w:spacing w:val="-47"/>
-        </w:rPr>
-        <w:t xml:space="preserve"> </w:t>
+        <w:t>predittori</w:t>
+      </w:r>
+      <w:r>
+        <w:t xml:space="preserve"> e le </w:t>
       </w:r>
       <w:r>
         <w:t>caratteristiche</w:t>
@@ -5530,43 +5543,10 @@
         <w:t xml:space="preserve"> </w:t>
       </w:r>
       <w:r>
-        <w:t>inﬂuisce</w:t>
-      </w:r>
-      <w:r>
-        <w:rPr>
-          <w:spacing w:val="-47"/>
-        </w:rPr>
-        <w:t xml:space="preserve"> </w:t>
+        <w:t xml:space="preserve">influisce </w:t>
       </w:r>
       <w:r>
         <w:t>sull'altra.</w:t>
-      </w:r>
-      <w:r>
-        <w:rPr>
-          <w:spacing w:val="-1"/>
-        </w:rPr>
-        <w:t xml:space="preserve"> </w:t>
-      </w:r>
-      <w:r>
-        <w:t>Pertanto, viene</w:t>
-      </w:r>
-      <w:r>
-        <w:rPr>
-          <w:spacing w:val="-1"/>
-        </w:rPr>
-        <w:t xml:space="preserve"> </w:t>
-      </w:r>
-      <w:r>
-        <w:t>riconosciuto in quanto</w:t>
-      </w:r>
-      <w:r>
-        <w:rPr>
-          <w:spacing w:val="-1"/>
-        </w:rPr>
-        <w:t xml:space="preserve"> </w:t>
-      </w:r>
-      <w:r>
-        <w:t>ingenuo.</w:t>
       </w:r>
     </w:p>
     <w:p>
@@ -5786,6 +5766,9 @@
         <w:t>golf.</w:t>
       </w:r>
       <w:r>
+        <w:t xml:space="preserve"> </w:t>
+      </w:r>
+      <w:r>
         <w:rPr>
           <w:spacing w:val="-47"/>
         </w:rPr>
@@ -6155,361 +6138,354 @@
         <w:pStyle w:val="Corpotesto"/>
         <w:spacing w:line="247" w:lineRule="auto"/>
         <w:ind w:left="114" w:right="222"/>
-      </w:pPr>
-      <w:r>
-        <w:t>Prendendo</w:t>
-      </w:r>
-      <w:r>
-        <w:rPr>
-          <w:spacing w:val="-3"/>
-        </w:rPr>
-        <w:t xml:space="preserve"> </w:t>
-      </w:r>
-      <w:r>
-        <w:t>a</w:t>
-      </w:r>
-      <w:r>
-        <w:rPr>
-          <w:spacing w:val="-2"/>
-        </w:rPr>
-        <w:t xml:space="preserve"> </w:t>
-      </w:r>
-      <w:r>
-        <w:t>campione</w:t>
-      </w:r>
-      <w:r>
-        <w:rPr>
-          <w:spacing w:val="-3"/>
-        </w:rPr>
-        <w:t xml:space="preserve"> </w:t>
-      </w:r>
-      <w:r>
-        <w:t>la</w:t>
-      </w:r>
-      <w:r>
-        <w:rPr>
-          <w:spacing w:val="-2"/>
-        </w:rPr>
-        <w:t xml:space="preserve"> </w:t>
-      </w:r>
-      <w:r>
-        <w:t>prima</w:t>
-      </w:r>
-      <w:r>
-        <w:rPr>
-          <w:spacing w:val="-3"/>
-        </w:rPr>
-        <w:t xml:space="preserve"> </w:t>
-      </w:r>
-      <w:r>
-        <w:t>riga</w:t>
-      </w:r>
-      <w:r>
-        <w:rPr>
-          <w:spacing w:val="-2"/>
-        </w:rPr>
-        <w:t xml:space="preserve"> </w:t>
-      </w:r>
-      <w:r>
-        <w:t>del</w:t>
-      </w:r>
-      <w:r>
-        <w:rPr>
-          <w:spacing w:val="-3"/>
-        </w:rPr>
-        <w:t xml:space="preserve"> </w:t>
-      </w:r>
-      <w:r>
-        <w:t>dataset,</w:t>
-      </w:r>
-      <w:r>
-        <w:rPr>
-          <w:spacing w:val="-3"/>
-        </w:rPr>
-        <w:t xml:space="preserve"> </w:t>
-      </w:r>
-      <w:r>
-        <w:t>possiamo</w:t>
-      </w:r>
-      <w:r>
-        <w:rPr>
-          <w:spacing w:val="-3"/>
-        </w:rPr>
-        <w:t xml:space="preserve"> </w:t>
-      </w:r>
-      <w:r>
-        <w:t>osservare</w:t>
-      </w:r>
-      <w:r>
-        <w:rPr>
-          <w:spacing w:val="-2"/>
-        </w:rPr>
-        <w:t xml:space="preserve"> </w:t>
-      </w:r>
-      <w:r>
-        <w:t>che</w:t>
-      </w:r>
-      <w:r>
-        <w:rPr>
-          <w:spacing w:val="-3"/>
-        </w:rPr>
-        <w:t xml:space="preserve"> </w:t>
-      </w:r>
-      <w:r>
-        <w:t>non</w:t>
-      </w:r>
-      <w:r>
-        <w:rPr>
-          <w:spacing w:val="-2"/>
-        </w:rPr>
-        <w:t xml:space="preserve"> </w:t>
-      </w:r>
-      <w:r>
-        <w:t>è</w:t>
-      </w:r>
-      <w:r>
-        <w:rPr>
-          <w:spacing w:val="-2"/>
-        </w:rPr>
-        <w:t xml:space="preserve"> </w:t>
-      </w:r>
-      <w:r>
-        <w:t>adatta</w:t>
-      </w:r>
-      <w:r>
-        <w:rPr>
-          <w:spacing w:val="-3"/>
-        </w:rPr>
-        <w:t xml:space="preserve"> </w:t>
-      </w:r>
-      <w:r>
-        <w:t>per</w:t>
-      </w:r>
-      <w:r>
-        <w:rPr>
-          <w:spacing w:val="-2"/>
-        </w:rPr>
-        <w:t xml:space="preserve"> </w:t>
-      </w:r>
-      <w:r>
-        <w:t>giocare</w:t>
-      </w:r>
-      <w:r>
-        <w:rPr>
-          <w:spacing w:val="-3"/>
-        </w:rPr>
-        <w:t xml:space="preserve"> </w:t>
-      </w:r>
-      <w:r>
-        <w:t>a</w:t>
-      </w:r>
-      <w:r>
-        <w:rPr>
-          <w:spacing w:val="-2"/>
-        </w:rPr>
-        <w:t xml:space="preserve"> </w:t>
-      </w:r>
-      <w:r>
-        <w:t>golf</w:t>
-      </w:r>
-      <w:r>
-        <w:rPr>
-          <w:spacing w:val="-3"/>
-        </w:rPr>
-        <w:t xml:space="preserve"> </w:t>
-      </w:r>
-      <w:r>
-        <w:t>se</w:t>
-      </w:r>
-      <w:r>
-        <w:rPr>
-          <w:spacing w:val="-47"/>
-        </w:rPr>
-        <w:t xml:space="preserve"> </w:t>
-      </w:r>
-      <w:r>
-        <w:t>il</w:t>
-      </w:r>
-      <w:r>
-        <w:rPr>
-          <w:spacing w:val="-2"/>
-        </w:rPr>
-        <w:t xml:space="preserve"> </w:t>
-      </w:r>
-      <w:r>
-        <w:t>cielo</w:t>
-      </w:r>
-      <w:r>
-        <w:rPr>
-          <w:spacing w:val="-2"/>
-        </w:rPr>
-        <w:t xml:space="preserve"> </w:t>
-      </w:r>
-      <w:r>
-        <w:t>è</w:t>
-      </w:r>
-      <w:r>
-        <w:rPr>
-          <w:spacing w:val="-2"/>
-        </w:rPr>
-        <w:t xml:space="preserve"> </w:t>
-      </w:r>
-      <w:r>
-        <w:t>nuvoloso,</w:t>
-      </w:r>
-      <w:r>
-        <w:rPr>
-          <w:spacing w:val="-2"/>
-        </w:rPr>
-        <w:t xml:space="preserve"> </w:t>
-      </w:r>
-      <w:r>
-        <w:t>la</w:t>
-      </w:r>
-      <w:r>
-        <w:rPr>
-          <w:spacing w:val="-2"/>
-        </w:rPr>
-        <w:t xml:space="preserve"> </w:t>
-      </w:r>
-      <w:r>
-        <w:t>temperatura</w:t>
-      </w:r>
-      <w:r>
-        <w:rPr>
-          <w:spacing w:val="-2"/>
-        </w:rPr>
-        <w:t xml:space="preserve"> </w:t>
-      </w:r>
-      <w:r>
-        <w:t>è</w:t>
-      </w:r>
-      <w:r>
-        <w:rPr>
-          <w:spacing w:val="-2"/>
-        </w:rPr>
-        <w:t xml:space="preserve"> </w:t>
-      </w:r>
-      <w:r>
-        <w:t>calda,</w:t>
-      </w:r>
-      <w:r>
-        <w:rPr>
-          <w:spacing w:val="-3"/>
-        </w:rPr>
-        <w:t xml:space="preserve"> </w:t>
-      </w:r>
-      <w:r>
-        <w:t>l'umidità</w:t>
-      </w:r>
-      <w:r>
-        <w:rPr>
-          <w:spacing w:val="-2"/>
-        </w:rPr>
-        <w:t xml:space="preserve"> </w:t>
-      </w:r>
-      <w:r>
-        <w:t>è</w:t>
-      </w:r>
-      <w:r>
-        <w:rPr>
-          <w:spacing w:val="-2"/>
-        </w:rPr>
-        <w:t xml:space="preserve"> </w:t>
-      </w:r>
-      <w:r>
-        <w:t>alta</w:t>
-      </w:r>
-      <w:r>
-        <w:rPr>
-          <w:spacing w:val="-2"/>
-        </w:rPr>
-        <w:t xml:space="preserve"> </w:t>
-      </w:r>
-      <w:r>
-        <w:t>e</w:t>
-      </w:r>
-      <w:r>
-        <w:rPr>
-          <w:spacing w:val="-2"/>
-        </w:rPr>
-        <w:t xml:space="preserve"> </w:t>
-      </w:r>
-      <w:r>
-        <w:t>non</w:t>
-      </w:r>
-      <w:r>
-        <w:rPr>
-          <w:spacing w:val="-2"/>
-        </w:rPr>
-        <w:t xml:space="preserve"> </w:t>
-      </w:r>
-      <w:r>
-        <w:t>c'è</w:t>
-      </w:r>
-      <w:r>
-        <w:rPr>
-          <w:spacing w:val="-2"/>
-        </w:rPr>
-        <w:t xml:space="preserve"> </w:t>
-      </w:r>
-      <w:r>
-        <w:t>vento.</w:t>
-      </w:r>
-      <w:r>
-        <w:rPr>
-          <w:spacing w:val="-2"/>
-        </w:rPr>
-        <w:t xml:space="preserve"> </w:t>
-      </w:r>
-      <w:r>
-        <w:t>Qui</w:t>
-      </w:r>
-      <w:r>
-        <w:rPr>
-          <w:spacing w:val="-2"/>
-        </w:rPr>
-        <w:t xml:space="preserve"> </w:t>
-      </w:r>
-      <w:r>
-        <w:t>facciamo</w:t>
-      </w:r>
-      <w:r>
-        <w:rPr>
-          <w:spacing w:val="-2"/>
-        </w:rPr>
-        <w:t xml:space="preserve"> </w:t>
-      </w:r>
-      <w:r>
-        <w:t>due</w:t>
-      </w:r>
-      <w:r>
-        <w:rPr>
-          <w:spacing w:val="-2"/>
-        </w:rPr>
-        <w:t xml:space="preserve"> </w:t>
-      </w:r>
-      <w:r>
-        <w:t>assunzioni:</w:t>
-      </w:r>
-    </w:p>
-    <w:p>
-      <w:pPr>
-        <w:spacing w:line="247" w:lineRule="auto"/>
         <w:sectPr>
           <w:pgSz w:w="11900" w:h="16840"/>
           <w:pgMar w:top="1320" w:right="1020" w:bottom="280" w:left="1020" w:header="720" w:footer="720" w:gutter="0"/>
           <w:cols w:space="720"/>
         </w:sectPr>
       </w:pPr>
+      <w:r>
+        <w:t>Prendendo</w:t>
+      </w:r>
+      <w:r>
+        <w:rPr>
+          <w:spacing w:val="-3"/>
+        </w:rPr>
+        <w:t xml:space="preserve"> </w:t>
+      </w:r>
+      <w:r>
+        <w:t>a</w:t>
+      </w:r>
+      <w:r>
+        <w:rPr>
+          <w:spacing w:val="-2"/>
+        </w:rPr>
+        <w:t xml:space="preserve"> </w:t>
+      </w:r>
+      <w:r>
+        <w:t>campione</w:t>
+      </w:r>
+      <w:r>
+        <w:rPr>
+          <w:spacing w:val="-3"/>
+        </w:rPr>
+        <w:t xml:space="preserve"> </w:t>
+      </w:r>
+      <w:r>
+        <w:t>la</w:t>
+      </w:r>
+      <w:r>
+        <w:rPr>
+          <w:spacing w:val="-2"/>
+        </w:rPr>
+        <w:t xml:space="preserve"> </w:t>
+      </w:r>
+      <w:r>
+        <w:t>prima</w:t>
+      </w:r>
+      <w:r>
+        <w:rPr>
+          <w:spacing w:val="-3"/>
+        </w:rPr>
+        <w:t xml:space="preserve"> </w:t>
+      </w:r>
+      <w:r>
+        <w:t>riga</w:t>
+      </w:r>
+      <w:r>
+        <w:rPr>
+          <w:spacing w:val="-2"/>
+        </w:rPr>
+        <w:t xml:space="preserve"> </w:t>
+      </w:r>
+      <w:r>
+        <w:t>del</w:t>
+      </w:r>
+      <w:r>
+        <w:rPr>
+          <w:spacing w:val="-3"/>
+        </w:rPr>
+        <w:t xml:space="preserve"> </w:t>
+      </w:r>
+      <w:r>
+        <w:t>dataset,</w:t>
+      </w:r>
+      <w:r>
+        <w:rPr>
+          <w:spacing w:val="-3"/>
+        </w:rPr>
+        <w:t xml:space="preserve"> </w:t>
+      </w:r>
+      <w:r>
+        <w:t>possiamo</w:t>
+      </w:r>
+      <w:r>
+        <w:rPr>
+          <w:spacing w:val="-3"/>
+        </w:rPr>
+        <w:t xml:space="preserve"> </w:t>
+      </w:r>
+      <w:r>
+        <w:t>osservare</w:t>
+      </w:r>
+      <w:r>
+        <w:rPr>
+          <w:spacing w:val="-2"/>
+        </w:rPr>
+        <w:t xml:space="preserve"> </w:t>
+      </w:r>
+      <w:r>
+        <w:t>che</w:t>
+      </w:r>
+      <w:r>
+        <w:rPr>
+          <w:spacing w:val="-3"/>
+        </w:rPr>
+        <w:t xml:space="preserve"> </w:t>
+      </w:r>
+      <w:r>
+        <w:t>non</w:t>
+      </w:r>
+      <w:r>
+        <w:rPr>
+          <w:spacing w:val="-2"/>
+        </w:rPr>
+        <w:t xml:space="preserve"> </w:t>
+      </w:r>
+      <w:r>
+        <w:t>è</w:t>
+      </w:r>
+      <w:r>
+        <w:rPr>
+          <w:spacing w:val="-2"/>
+        </w:rPr>
+        <w:t xml:space="preserve"> </w:t>
+      </w:r>
+      <w:r>
+        <w:t>adatta</w:t>
+      </w:r>
+      <w:r>
+        <w:rPr>
+          <w:spacing w:val="-3"/>
+        </w:rPr>
+        <w:t xml:space="preserve"> </w:t>
+      </w:r>
+      <w:r>
+        <w:t>per</w:t>
+      </w:r>
+      <w:r>
+        <w:rPr>
+          <w:spacing w:val="-2"/>
+        </w:rPr>
+        <w:t xml:space="preserve"> </w:t>
+      </w:r>
+      <w:r>
+        <w:t>giocare</w:t>
+      </w:r>
+      <w:r>
+        <w:rPr>
+          <w:spacing w:val="-3"/>
+        </w:rPr>
+        <w:t xml:space="preserve"> </w:t>
+      </w:r>
+      <w:r>
+        <w:t>a</w:t>
+      </w:r>
+      <w:r>
+        <w:rPr>
+          <w:spacing w:val="-2"/>
+        </w:rPr>
+        <w:t xml:space="preserve"> </w:t>
+      </w:r>
+      <w:r>
+        <w:t>golf</w:t>
+      </w:r>
+      <w:r>
+        <w:rPr>
+          <w:spacing w:val="-3"/>
+        </w:rPr>
+        <w:t xml:space="preserve"> </w:t>
+      </w:r>
+      <w:r>
+        <w:rPr>
+          <w:spacing w:val="-3"/>
+        </w:rPr>
+        <w:t xml:space="preserve">se </w:t>
+      </w:r>
+      <w:r>
+        <w:t>il</w:t>
+      </w:r>
+      <w:r>
+        <w:rPr>
+          <w:spacing w:val="-2"/>
+        </w:rPr>
+        <w:t xml:space="preserve"> </w:t>
+      </w:r>
+      <w:r>
+        <w:t>cielo</w:t>
+      </w:r>
+      <w:r>
+        <w:rPr>
+          <w:spacing w:val="-2"/>
+        </w:rPr>
+        <w:t xml:space="preserve"> </w:t>
+      </w:r>
+      <w:r>
+        <w:t>è</w:t>
+      </w:r>
+      <w:r>
+        <w:rPr>
+          <w:spacing w:val="-2"/>
+        </w:rPr>
+        <w:t xml:space="preserve"> </w:t>
+      </w:r>
+      <w:r>
+        <w:t>nuvoloso,</w:t>
+      </w:r>
+      <w:r>
+        <w:rPr>
+          <w:spacing w:val="-2"/>
+        </w:rPr>
+        <w:t xml:space="preserve"> </w:t>
+      </w:r>
+      <w:r>
+        <w:t>la</w:t>
+      </w:r>
+      <w:r>
+        <w:rPr>
+          <w:spacing w:val="-2"/>
+        </w:rPr>
+        <w:t xml:space="preserve"> </w:t>
+      </w:r>
+      <w:r>
+        <w:t>temperatura</w:t>
+      </w:r>
+      <w:r>
+        <w:rPr>
+          <w:spacing w:val="-2"/>
+        </w:rPr>
+        <w:t xml:space="preserve"> </w:t>
+      </w:r>
+      <w:r>
+        <w:t>è</w:t>
+      </w:r>
+      <w:r>
+        <w:rPr>
+          <w:spacing w:val="-2"/>
+        </w:rPr>
+        <w:t xml:space="preserve"> </w:t>
+      </w:r>
+      <w:r>
+        <w:t>calda,</w:t>
+      </w:r>
+      <w:r>
+        <w:rPr>
+          <w:spacing w:val="-3"/>
+        </w:rPr>
+        <w:t xml:space="preserve"> </w:t>
+      </w:r>
+      <w:r>
+        <w:t>l'umidità</w:t>
+      </w:r>
+      <w:r>
+        <w:rPr>
+          <w:spacing w:val="-2"/>
+        </w:rPr>
+        <w:t xml:space="preserve"> </w:t>
+      </w:r>
+      <w:r>
+        <w:t>è</w:t>
+      </w:r>
+      <w:r>
+        <w:rPr>
+          <w:spacing w:val="-2"/>
+        </w:rPr>
+        <w:t xml:space="preserve"> </w:t>
+      </w:r>
+      <w:r>
+        <w:t>alta</w:t>
+      </w:r>
+      <w:r>
+        <w:rPr>
+          <w:spacing w:val="-2"/>
+        </w:rPr>
+        <w:t xml:space="preserve"> </w:t>
+      </w:r>
+      <w:r>
+        <w:t>e</w:t>
+      </w:r>
+      <w:r>
+        <w:rPr>
+          <w:spacing w:val="-2"/>
+        </w:rPr>
+        <w:t xml:space="preserve"> </w:t>
+      </w:r>
+      <w:r>
+        <w:t>non</w:t>
+      </w:r>
+      <w:r>
+        <w:rPr>
+          <w:spacing w:val="-2"/>
+        </w:rPr>
+        <w:t xml:space="preserve"> </w:t>
+      </w:r>
+      <w:r>
+        <w:t>c'è</w:t>
+      </w:r>
+      <w:r>
+        <w:rPr>
+          <w:spacing w:val="-2"/>
+        </w:rPr>
+        <w:t xml:space="preserve"> </w:t>
+      </w:r>
+      <w:r>
+        <w:t>vento.</w:t>
+      </w:r>
+      <w:r>
+        <w:rPr>
+          <w:spacing w:val="-2"/>
+        </w:rPr>
+        <w:t xml:space="preserve"> </w:t>
+      </w:r>
+      <w:r>
+        <w:t>Qui</w:t>
+      </w:r>
+      <w:r>
+        <w:rPr>
+          <w:spacing w:val="-2"/>
+        </w:rPr>
+        <w:t xml:space="preserve"> </w:t>
+      </w:r>
+      <w:r>
+        <w:t>facciamo</w:t>
+      </w:r>
+      <w:r>
+        <w:rPr>
+          <w:spacing w:val="-2"/>
+        </w:rPr>
+        <w:t xml:space="preserve"> </w:t>
+      </w:r>
+      <w:r>
+        <w:t>due</w:t>
+      </w:r>
+      <w:r>
+        <w:rPr>
+          <w:spacing w:val="-2"/>
+        </w:rPr>
+        <w:t xml:space="preserve"> </w:t>
+      </w:r>
+      <w:r>
+        <w:t>assunzioni:</w:t>
+      </w:r>
     </w:p>
     <w:p>
       <w:pPr>
         <w:pStyle w:val="Corpotesto"/>
         <w:spacing w:before="44" w:line="247" w:lineRule="auto"/>
-        <w:ind w:left="114" w:right="274"/>
-      </w:pPr>
-      <w:r>
+        <w:ind w:right="274"/>
+      </w:pPr>
+      <w:r>
+        <w:lastRenderedPageBreak/>
         <w:t>come già detto, consideriamo che questi predittori siano indipendenti (ovvero, se la temperatura è calda,</w:t>
       </w:r>
       <w:r>
@@ -6693,6 +6669,9 @@
         <w:t>nella</w:t>
       </w:r>
       <w:r>
+        <w:t xml:space="preserve"> </w:t>
+      </w:r>
+      <w:r>
         <w:rPr>
           <w:spacing w:val="-47"/>
         </w:rPr>
@@ -6717,16 +6696,7 @@
         <w:t xml:space="preserve"> </w:t>
       </w:r>
       <w:r>
-        <w:t>golf o meno. (?.???.????</w:t>
-      </w:r>
-      <w:r>
-        <w:rPr>
-          <w:spacing w:val="-1"/>
-        </w:rPr>
-        <w:t xml:space="preserve"> </w:t>
-      </w:r>
-      <w:r>
-        <w:t>NON CAPISCO!FORMULA MEGLIO)</w:t>
+        <w:t xml:space="preserve">golf o meno. </w:t>
       </w:r>
     </w:p>
     <w:p>
@@ -7113,13 +7083,7 @@
         <w:t xml:space="preserve"> </w:t>
       </w:r>
       <w:r>
-        <w:t>o</w:t>
-      </w:r>
-      <w:r>
-        <w:rPr>
-          <w:spacing w:val="-46"/>
-        </w:rPr>
-        <w:t xml:space="preserve"> </w:t>
+        <w:t xml:space="preserve">o </w:t>
       </w:r>
       <w:r>
         <w:t>meno</w:t>
@@ -7933,13 +7897,10 @@
         <w:t xml:space="preserve"> </w:t>
       </w:r>
       <w:r>
-        <w:t>rimosso</w:t>
-      </w:r>
-      <w:r>
-        <w:rPr>
-          <w:spacing w:val="-47"/>
-        </w:rPr>
-        <w:t xml:space="preserve"> </w:t>
+        <w:rPr>
+          <w:spacing w:val="-5"/>
+        </w:rPr>
+        <w:t xml:space="preserve">rimosso </w:t>
       </w:r>
       <w:r>
         <w:t>e</w:t>
@@ -8158,13 +8119,10 @@
         <w:t xml:space="preserve"> </w:t>
       </w:r>
       <w:r>
-        <w:t>massima</w:t>
-      </w:r>
-      <w:r>
-        <w:rPr>
-          <w:spacing w:val="-47"/>
-        </w:rPr>
-        <w:t xml:space="preserve"> </w:t>
+        <w:rPr>
+          <w:spacing w:val="-4"/>
+        </w:rPr>
+        <w:t xml:space="preserve">massima </w:t>
       </w:r>
       <w:r>
         <w:t>probabilità.</w:t>
@@ -8262,6 +8220,7 @@
         <w:ind w:left="114"/>
       </w:pPr>
       <w:r>
+        <w:lastRenderedPageBreak/>
         <w:t>Utilizzando</w:t>
       </w:r>
       <w:r>
@@ -8394,6 +8353,9 @@
         <w:ind w:left="114"/>
       </w:pPr>
       <w:r>
+        <w:t>\subsubsection{</w:t>
+      </w:r>
+      <w:r>
         <w:t>Tipi</w:t>
       </w:r>
       <w:r>
@@ -8424,269 +8386,265 @@
         <w:t>Bayesiani</w:t>
       </w:r>
       <w:r>
+        <w:t>}</w:t>
+      </w:r>
+    </w:p>
+    <w:p>
+      <w:pPr>
+        <w:pStyle w:val="Corpotesto"/>
+        <w:numPr>
+          <w:ilvl w:val="0"/>
+          <w:numId w:val="21"/>
+        </w:numPr>
+        <w:spacing w:before="168"/>
+      </w:pPr>
+      <w:r>
+        <w:t>Classificatore</w:t>
+      </w:r>
+      <w:r>
+        <w:rPr>
+          <w:spacing w:val="-7"/>
+        </w:rPr>
+        <w:t xml:space="preserve"> </w:t>
+      </w:r>
+      <w:r>
+        <w:t>Bayesiano</w:t>
+      </w:r>
+      <w:r>
+        <w:rPr>
+          <w:spacing w:val="-7"/>
+        </w:rPr>
+        <w:t xml:space="preserve"> </w:t>
+      </w:r>
+      <w:r>
+        <w:t>Multinomiale:</w:t>
+      </w:r>
+    </w:p>
+    <w:p>
+      <w:pPr>
+        <w:pStyle w:val="Corpotesto"/>
+        <w:numPr>
+          <w:ilvl w:val="1"/>
+          <w:numId w:val="21"/>
+        </w:numPr>
+        <w:spacing w:before="168" w:line="247" w:lineRule="auto"/>
+        <w:ind w:right="967"/>
+      </w:pPr>
+      <w:r>
+        <w:t>Esso è principalmente utilizzato per problemi di classificazione dei documenti; ad esempio, se un</w:t>
+      </w:r>
+      <w:r>
+        <w:rPr>
+          <w:spacing w:val="1"/>
+        </w:rPr>
+        <w:t xml:space="preserve"> </w:t>
+      </w:r>
+      <w:r>
+        <w:t>documento</w:t>
+      </w:r>
+      <w:r>
+        <w:rPr>
+          <w:spacing w:val="-7"/>
+        </w:rPr>
+        <w:t xml:space="preserve"> </w:t>
+      </w:r>
+      <w:r>
+        <w:t>appartiene</w:t>
+      </w:r>
+      <w:r>
+        <w:rPr>
+          <w:spacing w:val="-7"/>
+        </w:rPr>
+        <w:t xml:space="preserve"> </w:t>
+      </w:r>
+      <w:r>
+        <w:t>alla</w:t>
+      </w:r>
+      <w:r>
+        <w:rPr>
+          <w:spacing w:val="-6"/>
+        </w:rPr>
+        <w:t xml:space="preserve"> </w:t>
+      </w:r>
+      <w:r>
+        <w:t>categoria</w:t>
+      </w:r>
+      <w:r>
+        <w:rPr>
+          <w:spacing w:val="-7"/>
+        </w:rPr>
+        <w:t xml:space="preserve"> </w:t>
+      </w:r>
+      <w:r>
+        <w:t>di</w:t>
+      </w:r>
+      <w:r>
+        <w:rPr>
+          <w:spacing w:val="-6"/>
+        </w:rPr>
+        <w:t xml:space="preserve"> </w:t>
+      </w:r>
+      <w:r>
+        <w:t>sport,</w:t>
+      </w:r>
+      <w:r>
+        <w:rPr>
+          <w:spacing w:val="-8"/>
+        </w:rPr>
+        <w:t xml:space="preserve"> </w:t>
+      </w:r>
+      <w:r>
+        <w:t>politica,</w:t>
+      </w:r>
+      <w:r>
+        <w:rPr>
+          <w:spacing w:val="-7"/>
+        </w:rPr>
+        <w:t xml:space="preserve"> </w:t>
+      </w:r>
+      <w:r>
+        <w:t>tecnologia,</w:t>
+      </w:r>
+      <w:r>
+        <w:rPr>
+          <w:spacing w:val="-8"/>
+        </w:rPr>
+        <w:t xml:space="preserve"> </w:t>
+      </w:r>
+      <w:r>
+        <w:t>ecc.</w:t>
+      </w:r>
+      <w:r>
+        <w:rPr>
+          <w:spacing w:val="-6"/>
+        </w:rPr>
+        <w:t xml:space="preserve"> </w:t>
+      </w:r>
+      <w:r>
+        <w:t>Le</w:t>
+      </w:r>
+      <w:r>
+        <w:rPr>
+          <w:spacing w:val="-7"/>
+        </w:rPr>
+        <w:t xml:space="preserve"> </w:t>
+      </w:r>
+      <w:r>
+        <w:t>caratteristiche/predittori</w:t>
+      </w:r>
+      <w:r>
+        <w:rPr>
+          <w:spacing w:val="-46"/>
+        </w:rPr>
+        <w:t xml:space="preserve"> </w:t>
+      </w:r>
+      <w:r>
+        <w:t>impiegati</w:t>
+      </w:r>
+      <w:r>
+        <w:rPr>
+          <w:spacing w:val="-2"/>
+        </w:rPr>
+        <w:t xml:space="preserve"> </w:t>
+      </w:r>
+      <w:r>
+        <w:t>dal</w:t>
+      </w:r>
+      <w:r>
+        <w:rPr>
+          <w:spacing w:val="-2"/>
+        </w:rPr>
+        <w:t xml:space="preserve"> </w:t>
+      </w:r>
+      <w:r>
+        <w:t>classificatore</w:t>
+      </w:r>
+      <w:r>
+        <w:rPr>
+          <w:spacing w:val="-2"/>
+        </w:rPr>
+        <w:t xml:space="preserve"> </w:t>
+      </w:r>
+      <w:r>
+        <w:t>saranno</w:t>
+      </w:r>
+      <w:r>
+        <w:rPr>
+          <w:spacing w:val="-2"/>
+        </w:rPr>
+        <w:t xml:space="preserve"> </w:t>
+      </w:r>
+      <w:r>
+        <w:t>la</w:t>
+      </w:r>
+      <w:r>
+        <w:rPr>
+          <w:spacing w:val="-2"/>
+        </w:rPr>
+        <w:t xml:space="preserve"> </w:t>
+      </w:r>
+      <w:r>
+        <w:t>frequenza</w:t>
+      </w:r>
+      <w:r>
+        <w:rPr>
+          <w:spacing w:val="-2"/>
+        </w:rPr>
+        <w:t xml:space="preserve"> </w:t>
+      </w:r>
+      <w:r>
+        <w:t>delle</w:t>
+      </w:r>
+      <w:r>
+        <w:rPr>
+          <w:spacing w:val="-1"/>
+        </w:rPr>
+        <w:t xml:space="preserve"> </w:t>
+      </w:r>
+      <w:r>
+        <w:t>parole</w:t>
+      </w:r>
+      <w:r>
+        <w:rPr>
+          <w:spacing w:val="-2"/>
+        </w:rPr>
+        <w:t xml:space="preserve"> </w:t>
+      </w:r>
+      <w:r>
+        <w:t>presenti</w:t>
+      </w:r>
+      <w:r>
+        <w:rPr>
+          <w:spacing w:val="-2"/>
+        </w:rPr>
+        <w:t xml:space="preserve"> </w:t>
+      </w:r>
+      <w:r>
+        <w:t>nel</w:t>
+      </w:r>
+      <w:r>
         <w:rPr>
           <w:spacing w:val="-3"/>
         </w:rPr>
         <w:t xml:space="preserve"> </w:t>
       </w:r>
       <w:r>
-        <w:t>Ingenui:</w:t>
-      </w:r>
-    </w:p>
-    <w:p>
-      <w:pPr>
-        <w:pStyle w:val="Corpotesto"/>
-        <w:spacing w:before="168"/>
-        <w:ind w:left="114"/>
-      </w:pPr>
-      <w:r>
-        <w:t>Classificatore</w:t>
-      </w:r>
-      <w:r>
-        <w:rPr>
-          <w:spacing w:val="-7"/>
-        </w:rPr>
-        <w:t xml:space="preserve"> </w:t>
-      </w:r>
-      <w:r>
-        <w:t>Bayesiano</w:t>
-      </w:r>
-      <w:r>
-        <w:rPr>
-          <w:spacing w:val="-7"/>
-        </w:rPr>
-        <w:t xml:space="preserve"> </w:t>
-      </w:r>
-      <w:r>
-        <w:t>Multinomiale:</w:t>
-      </w:r>
-    </w:p>
-    <w:p>
-      <w:pPr>
-        <w:pStyle w:val="Corpotesto"/>
-        <w:spacing w:before="168" w:line="247" w:lineRule="auto"/>
-        <w:ind w:left="114" w:right="967"/>
-      </w:pPr>
-      <w:r>
-        <w:t>Esso è principalmente utilizzato per problemi di classificazione dei documenti; ad esempio, se un</w:t>
-      </w:r>
-      <w:r>
-        <w:rPr>
-          <w:spacing w:val="1"/>
-        </w:rPr>
-        <w:t xml:space="preserve"> </w:t>
-      </w:r>
-      <w:r>
-        <w:t>documento</w:t>
-      </w:r>
-      <w:r>
-        <w:rPr>
-          <w:spacing w:val="-7"/>
-        </w:rPr>
-        <w:t xml:space="preserve"> </w:t>
-      </w:r>
-      <w:r>
-        <w:t>appartiene</w:t>
-      </w:r>
-      <w:r>
-        <w:rPr>
-          <w:spacing w:val="-7"/>
-        </w:rPr>
-        <w:t xml:space="preserve"> </w:t>
-      </w:r>
-      <w:r>
-        <w:t>alla</w:t>
-      </w:r>
-      <w:r>
-        <w:rPr>
-          <w:spacing w:val="-6"/>
-        </w:rPr>
-        <w:t xml:space="preserve"> </w:t>
-      </w:r>
-      <w:r>
-        <w:t>categoria</w:t>
-      </w:r>
-      <w:r>
-        <w:rPr>
-          <w:spacing w:val="-7"/>
-        </w:rPr>
-        <w:t xml:space="preserve"> </w:t>
-      </w:r>
-      <w:r>
-        <w:t>di</w:t>
-      </w:r>
-      <w:r>
-        <w:rPr>
-          <w:spacing w:val="-6"/>
-        </w:rPr>
-        <w:t xml:space="preserve"> </w:t>
-      </w:r>
-      <w:r>
-        <w:t>sport,</w:t>
-      </w:r>
-      <w:r>
-        <w:rPr>
-          <w:spacing w:val="-8"/>
-        </w:rPr>
-        <w:t xml:space="preserve"> </w:t>
-      </w:r>
-      <w:r>
-        <w:t>politica,</w:t>
-      </w:r>
-      <w:r>
-        <w:rPr>
-          <w:spacing w:val="-7"/>
-        </w:rPr>
-        <w:t xml:space="preserve"> </w:t>
-      </w:r>
-      <w:r>
-        <w:t>tecnologia,</w:t>
-      </w:r>
-      <w:r>
-        <w:rPr>
-          <w:spacing w:val="-8"/>
-        </w:rPr>
-        <w:t xml:space="preserve"> </w:t>
-      </w:r>
-      <w:r>
-        <w:t>ecc.</w:t>
-      </w:r>
-      <w:r>
-        <w:rPr>
-          <w:spacing w:val="-6"/>
-        </w:rPr>
-        <w:t xml:space="preserve"> </w:t>
-      </w:r>
-      <w:r>
-        <w:t>Le</w:t>
-      </w:r>
-      <w:r>
-        <w:rPr>
-          <w:spacing w:val="-7"/>
-        </w:rPr>
-        <w:t xml:space="preserve"> </w:t>
-      </w:r>
-      <w:r>
-        <w:t>caratteristiche/predittori</w:t>
-      </w:r>
-      <w:r>
-        <w:rPr>
-          <w:spacing w:val="-46"/>
-        </w:rPr>
-        <w:t xml:space="preserve"> </w:t>
-      </w:r>
-      <w:r>
-        <w:t>impiegati</w:t>
-      </w:r>
-      <w:r>
-        <w:rPr>
-          <w:spacing w:val="-2"/>
-        </w:rPr>
-        <w:t xml:space="preserve"> </w:t>
-      </w:r>
-      <w:r>
-        <w:t>dal</w:t>
-      </w:r>
-      <w:r>
-        <w:rPr>
-          <w:spacing w:val="-2"/>
-        </w:rPr>
-        <w:t xml:space="preserve"> </w:t>
-      </w:r>
-      <w:r>
-        <w:t>classificatore</w:t>
-      </w:r>
-      <w:r>
-        <w:rPr>
-          <w:spacing w:val="-2"/>
-        </w:rPr>
-        <w:t xml:space="preserve"> </w:t>
-      </w:r>
-      <w:r>
-        <w:t>saranno</w:t>
-      </w:r>
-      <w:r>
-        <w:rPr>
-          <w:spacing w:val="-2"/>
-        </w:rPr>
-        <w:t xml:space="preserve"> </w:t>
-      </w:r>
-      <w:r>
-        <w:t>la</w:t>
-      </w:r>
-      <w:r>
-        <w:rPr>
-          <w:spacing w:val="-2"/>
-        </w:rPr>
-        <w:t xml:space="preserve"> </w:t>
-      </w:r>
-      <w:r>
-        <w:t>frequenza</w:t>
-      </w:r>
-      <w:r>
-        <w:rPr>
-          <w:spacing w:val="-2"/>
-        </w:rPr>
-        <w:t xml:space="preserve"> </w:t>
-      </w:r>
-      <w:r>
-        <w:t>delle</w:t>
-      </w:r>
-      <w:r>
-        <w:rPr>
-          <w:spacing w:val="-1"/>
-        </w:rPr>
-        <w:t xml:space="preserve"> </w:t>
-      </w:r>
-      <w:r>
-        <w:t>parole</w:t>
-      </w:r>
-      <w:r>
-        <w:rPr>
-          <w:spacing w:val="-2"/>
-        </w:rPr>
-        <w:t xml:space="preserve"> </w:t>
-      </w:r>
-      <w:r>
-        <w:t>presenti</w:t>
-      </w:r>
-      <w:r>
-        <w:rPr>
-          <w:spacing w:val="-2"/>
-        </w:rPr>
-        <w:t xml:space="preserve"> </w:t>
-      </w:r>
-      <w:r>
-        <w:t>nel</w:t>
-      </w:r>
-      <w:r>
-        <w:rPr>
-          <w:spacing w:val="-3"/>
-        </w:rPr>
-        <w:t xml:space="preserve"> </w:t>
-      </w:r>
-      <w:r>
         <w:t>documento.</w:t>
       </w:r>
-    </w:p>
-    <w:p>
-      <w:pPr>
-        <w:pStyle w:val="Corpotesto"/>
-      </w:pPr>
     </w:p>
     <w:p>
       <w:pPr>
         <w:pStyle w:val="Corpotesto"/>
         <w:spacing w:before="11"/>
-        <w:rPr>
-          <w:sz w:val="26"/>
-        </w:rPr>
       </w:pPr>
     </w:p>
     <w:p>
       <w:pPr>
         <w:pStyle w:val="Corpotesto"/>
-        <w:ind w:left="114"/>
+        <w:numPr>
+          <w:ilvl w:val="0"/>
+          <w:numId w:val="21"/>
+        </w:numPr>
       </w:pPr>
       <w:r>
         <w:t>Classificatore</w:t>
@@ -8722,8 +8680,12 @@
     <w:p>
       <w:pPr>
         <w:pStyle w:val="Corpotesto"/>
+        <w:numPr>
+          <w:ilvl w:val="1"/>
+          <w:numId w:val="21"/>
+        </w:numPr>
         <w:spacing w:before="168" w:line="247" w:lineRule="auto"/>
-        <w:ind w:left="114" w:right="763"/>
+        <w:ind w:right="763"/>
         <w:jc w:val="both"/>
       </w:pPr>
       <w:r>
@@ -8853,12 +8815,12 @@
         <w:t xml:space="preserve"> </w:t>
       </w:r>
       <w:r>
-        <w:t>parametri che usiamo per prevedere la variabile di classe assumono solo valori sì o no (se una parola</w:t>
-      </w:r>
-      <w:r>
-        <w:rPr>
-          <w:spacing w:val="-47"/>
-        </w:rPr>
+        <w:t>parametri che usiamo per prevedere la variabile di classe assumono solo valori sì o no (se un</w:t>
+      </w:r>
+      <w:r>
+        <w:t>a parola</w:t>
+      </w:r>
+      <w:r>
         <w:t xml:space="preserve"> </w:t>
       </w:r>
       <w:r>
@@ -8873,11 +8835,6 @@
       <w:r>
         <w:t>nel testo o meno).</w:t>
       </w:r>
-    </w:p>
-    <w:p>
-      <w:pPr>
-        <w:pStyle w:val="Corpotesto"/>
-      </w:pPr>
     </w:p>
     <w:p>
       <w:pPr>
@@ -8891,8 +8848,11 @@
     <w:p>
       <w:pPr>
         <w:pStyle w:val="Corpotesto"/>
+        <w:numPr>
+          <w:ilvl w:val="0"/>
+          <w:numId w:val="22"/>
+        </w:numPr>
         <w:spacing w:before="1"/>
-        <w:ind w:left="114"/>
       </w:pPr>
       <w:r>
         <w:t>Classificatore</w:t>
@@ -8919,8 +8879,12 @@
     <w:p>
       <w:pPr>
         <w:pStyle w:val="Corpotesto"/>
+        <w:numPr>
+          <w:ilvl w:val="1"/>
+          <w:numId w:val="22"/>
+        </w:numPr>
         <w:spacing w:before="168" w:line="247" w:lineRule="auto"/>
-        <w:ind w:left="114" w:right="184"/>
+        <w:ind w:right="184"/>
       </w:pPr>
       <w:r>
         <w:t>Quando</w:t>
@@ -9058,13 +9022,10 @@
         <w:t xml:space="preserve"> </w:t>
       </w:r>
       <w:r>
-        <w:t>estratti</w:t>
-      </w:r>
-      <w:r>
-        <w:rPr>
-          <w:spacing w:val="-47"/>
-        </w:rPr>
-        <w:t xml:space="preserve"> </w:t>
+        <w:rPr>
+          <w:spacing w:val="-5"/>
+        </w:rPr>
+        <w:t xml:space="preserve">estratti </w:t>
       </w:r>
       <w:r>
         <w:t>da</w:t>
@@ -9093,59 +9054,6 @@
       <w:pPr>
         <w:pStyle w:val="Corpotesto"/>
       </w:pPr>
-      <w:r>
-        <w:rPr>
-          <w:noProof/>
-        </w:rPr>
-        <w:drawing>
-          <wp:inline distT="0" distB="0" distL="0" distR="0" wp14:anchorId="0A3B2F4F" wp14:editId="39E00001">
-            <wp:extent cx="3230880" cy="2286000"/>
-            <wp:effectExtent l="0" t="0" r="7620" b="0"/>
-            <wp:docPr id="748109277" name="Immagine 6"/>
-            <wp:cNvGraphicFramePr>
-              <a:graphicFrameLocks xmlns:a="http://schemas.openxmlformats.org/drawingml/2006/main" noChangeAspect="1"/>
-            </wp:cNvGraphicFramePr>
-            <a:graphic xmlns:a="http://schemas.openxmlformats.org/drawingml/2006/main">
-              <a:graphicData uri="http://schemas.openxmlformats.org/drawingml/2006/picture">
-                <pic:pic xmlns:pic="http://schemas.openxmlformats.org/drawingml/2006/picture">
-                  <pic:nvPicPr>
-                    <pic:cNvPr id="0" name="Picture 2"/>
-                    <pic:cNvPicPr>
-                      <a:picLocks noChangeAspect="1" noChangeArrowheads="1"/>
-                    </pic:cNvPicPr>
-                  </pic:nvPicPr>
-                  <pic:blipFill>
-                    <a:blip r:embed="rId31">
-                      <a:extLst>
-                        <a:ext uri="{28A0092B-C50C-407E-A947-70E740481C1C}">
-                          <a14:useLocalDpi xmlns:a14="http://schemas.microsoft.com/office/drawing/2010/main" val="0"/>
-                        </a:ext>
-                      </a:extLst>
-                    </a:blip>
-                    <a:srcRect/>
-                    <a:stretch>
-                      <a:fillRect/>
-                    </a:stretch>
-                  </pic:blipFill>
-                  <pic:spPr bwMode="auto">
-                    <a:xfrm>
-                      <a:off x="0" y="0"/>
-                      <a:ext cx="3230880" cy="2286000"/>
-                    </a:xfrm>
-                    <a:prstGeom prst="rect">
-                      <a:avLst/>
-                    </a:prstGeom>
-                    <a:noFill/>
-                    <a:ln>
-                      <a:noFill/>
-                    </a:ln>
-                  </pic:spPr>
-                </pic:pic>
-              </a:graphicData>
-            </a:graphic>
-          </wp:inline>
-        </w:drawing>
-      </w:r>
     </w:p>
     <w:p>
       <w:pPr>
@@ -9225,19 +9133,10 @@
         <w:t>sono</w:t>
       </w:r>
       <w:r>
-        <w:rPr>
-          <w:spacing w:val="-46"/>
-        </w:rPr>
-        <w:t xml:space="preserve"> </w:t>
-      </w:r>
-      <w:r>
-        <w:t>presenti</w:t>
-      </w:r>
-      <w:r>
-        <w:rPr>
-          <w:spacing w:val="-2"/>
-        </w:rPr>
-        <w:t xml:space="preserve"> </w:t>
+        <w:t xml:space="preserve"> </w:t>
+      </w:r>
+      <w:r>
+        <w:t xml:space="preserve">presenti </w:t>
       </w:r>
       <w:r>
         <w:t>nel</w:t>
@@ -9387,7 +9286,7 @@
                     <pic:cNvPicPr/>
                   </pic:nvPicPr>
                   <pic:blipFill>
-                    <a:blip r:embed="rId32" cstate="print"/>
+                    <a:blip r:embed="rId31" cstate="print"/>
                     <a:stretch>
                       <a:fillRect/>
                     </a:stretch>
@@ -9423,7 +9322,13 @@
         <w:ind w:left="114"/>
       </w:pPr>
       <w:r>
-        <w:t>Conclusione:</w:t>
+        <w:t>\subsubsection{</w:t>
+      </w:r>
+      <w:r>
+        <w:t>Conclusione</w:t>
+      </w:r>
+      <w:r>
+        <w:t>}</w:t>
       </w:r>
     </w:p>
     <w:p>
@@ -9442,6 +9347,7 @@
         <w:ind w:left="114" w:right="394"/>
       </w:pPr>
       <w:r>
+        <w:lastRenderedPageBreak/>
         <w:t>Gli</w:t>
       </w:r>
       <w:r>
@@ -9469,7 +9375,16 @@
         <w:t xml:space="preserve"> </w:t>
       </w:r>
       <w:r>
-        <w:t>Ingenui</w:t>
+        <w:t>sono</w:t>
+      </w:r>
+      <w:r>
+        <w:rPr>
+          <w:spacing w:val="-3"/>
+        </w:rPr>
+        <w:t xml:space="preserve"> </w:t>
+      </w:r>
+      <w:r>
+        <w:t>principalmente</w:t>
       </w:r>
       <w:r>
         <w:rPr>
@@ -9478,7 +9393,7 @@
         <w:t xml:space="preserve"> </w:t>
       </w:r>
       <w:r>
-        <w:t>sono</w:t>
+        <w:t>utilizzati</w:t>
       </w:r>
       <w:r>
         <w:rPr>
@@ -9487,7 +9402,7 @@
         <w:t xml:space="preserve"> </w:t>
       </w:r>
       <w:r>
-        <w:t>principalmente</w:t>
+        <w:t>nell'analisi</w:t>
       </w:r>
       <w:r>
         <w:rPr>
@@ -9496,7 +9411,7 @@
         <w:t xml:space="preserve"> </w:t>
       </w:r>
       <w:r>
-        <w:t>utilizzati</w:t>
+        <w:t>del</w:t>
       </w:r>
       <w:r>
         <w:rPr>
@@ -9505,7 +9420,25 @@
         <w:t xml:space="preserve"> </w:t>
       </w:r>
       <w:r>
-        <w:t>nell'analisi</w:t>
+        <w:t>sentiment,</w:t>
+      </w:r>
+      <w:r>
+        <w:rPr>
+          <w:spacing w:val="-5"/>
+        </w:rPr>
+        <w:t xml:space="preserve"> </w:t>
+      </w:r>
+      <w:r>
+        <w:t>nel</w:t>
+      </w:r>
+      <w:r>
+        <w:rPr>
+          <w:spacing w:val="-3"/>
+        </w:rPr>
+        <w:t xml:space="preserve"> </w:t>
+      </w:r>
+      <w:r>
+        <w:t>filtraggio</w:t>
       </w:r>
       <w:r>
         <w:rPr>
@@ -9514,25 +9447,59 @@
         <w:t xml:space="preserve"> </w:t>
       </w:r>
       <w:r>
-        <w:t>del</w:t>
-      </w:r>
-      <w:r>
+        <w:rPr>
+          <w:spacing w:val="-4"/>
+        </w:rPr>
+        <w:t xml:space="preserve">dello </w:t>
+      </w:r>
+      <w:r>
+        <w:t xml:space="preserve">spam, nei </w:t>
+      </w:r>
+      <w:r>
+        <w:t>reccomender systems</w:t>
+      </w:r>
+      <w:r>
+        <w:t xml:space="preserve">, ecc. </w:t>
+      </w:r>
+    </w:p>
+    <w:p>
+      <w:pPr>
+        <w:pStyle w:val="Corpotesto"/>
+        <w:spacing w:before="44" w:line="247" w:lineRule="auto"/>
+        <w:ind w:left="114" w:right="394"/>
         <w:rPr>
           <w:spacing w:val="-3"/>
         </w:rPr>
-        <w:t xml:space="preserve"> </w:t>
-      </w:r>
-      <w:r>
-        <w:t>sentiment,</w:t>
-      </w:r>
-      <w:r>
-        <w:rPr>
-          <w:spacing w:val="-5"/>
-        </w:rPr>
-        <w:t xml:space="preserve"> </w:t>
-      </w:r>
-      <w:r>
-        <w:t>nel</w:t>
+      </w:pPr>
+      <w:r>
+        <w:t>Sono veloci e facili da implementare, ma il loro più grande</w:t>
+      </w:r>
+      <w:r>
+        <w:rPr>
+          <w:spacing w:val="1"/>
+        </w:rPr>
+        <w:t xml:space="preserve"> </w:t>
+      </w:r>
+      <w:r>
+        <w:t>svantaggio</w:t>
+      </w:r>
+      <w:r>
+        <w:rPr>
+          <w:spacing w:val="-4"/>
+        </w:rPr>
+        <w:t xml:space="preserve"> </w:t>
+      </w:r>
+      <w:r>
+        <w:t>è</w:t>
+      </w:r>
+      <w:r>
+        <w:rPr>
+          <w:spacing w:val="-4"/>
+        </w:rPr>
+        <w:t xml:space="preserve"> </w:t>
+      </w:r>
+      <w:r>
+        <w:t>la</w:t>
       </w:r>
       <w:r>
         <w:rPr>
@@ -9541,7 +9508,7 @@
         <w:t xml:space="preserve"> </w:t>
       </w:r>
       <w:r>
-        <w:t>filtraggio</w:t>
+        <w:t>necessità</w:t>
       </w:r>
       <w:r>
         <w:rPr>
@@ -9550,25 +9517,16 @@
         <w:t xml:space="preserve"> </w:t>
       </w:r>
       <w:r>
-        <w:t>dello</w:t>
-      </w:r>
-      <w:r>
-        <w:rPr>
-          <w:spacing w:val="-46"/>
-        </w:rPr>
-        <w:t xml:space="preserve"> </w:t>
-      </w:r>
-      <w:r>
-        <w:t>spam, nei sistemi di raccomandazione, ecc. Sono veloci ed facili da implementare, ma il loro più grande</w:t>
-      </w:r>
-      <w:r>
-        <w:rPr>
-          <w:spacing w:val="1"/>
-        </w:rPr>
-        <w:t xml:space="preserve"> </w:t>
-      </w:r>
-      <w:r>
-        <w:t>svantaggio</w:t>
+        <w:t>che</w:t>
+      </w:r>
+      <w:r>
+        <w:rPr>
+          <w:spacing w:val="-3"/>
+        </w:rPr>
+        <w:t xml:space="preserve"> </w:t>
+      </w:r>
+      <w:r>
+        <w:t>i</w:t>
       </w:r>
       <w:r>
         <w:rPr>
@@ -9577,7 +9535,16 @@
         <w:t xml:space="preserve"> </w:t>
       </w:r>
       <w:r>
-        <w:t>è</w:t>
+        <w:t>predittori</w:t>
+      </w:r>
+      <w:r>
+        <w:rPr>
+          <w:spacing w:val="-3"/>
+        </w:rPr>
+        <w:t xml:space="preserve"> </w:t>
+      </w:r>
+      <w:r>
+        <w:t>siano</w:t>
       </w:r>
       <w:r>
         <w:rPr>
@@ -9586,7 +9553,7 @@
         <w:t xml:space="preserve"> </w:t>
       </w:r>
       <w:r>
-        <w:t>la</w:t>
+        <w:t>indipendenti.</w:t>
       </w:r>
       <w:r>
         <w:rPr>
@@ -9594,8 +9561,15 @@
         </w:rPr>
         <w:t xml:space="preserve"> </w:t>
       </w:r>
-      <w:r>
-        <w:t>necessità</w:t>
+    </w:p>
+    <w:p>
+      <w:pPr>
+        <w:pStyle w:val="Corpotesto"/>
+        <w:spacing w:before="44" w:line="247" w:lineRule="auto"/>
+        <w:ind w:left="114" w:right="394"/>
+      </w:pPr>
+      <w:r>
+        <w:t>Nella</w:t>
       </w:r>
       <w:r>
         <w:rPr>
@@ -9604,7 +9578,7 @@
         <w:t xml:space="preserve"> </w:t>
       </w:r>
       <w:r>
-        <w:t>che</w:t>
+        <w:t>maggior</w:t>
       </w:r>
       <w:r>
         <w:rPr>
@@ -9613,112 +9587,55 @@
         <w:t xml:space="preserve"> </w:t>
       </w:r>
       <w:r>
+        <w:t>parte</w:t>
+      </w:r>
+      <w:r>
+        <w:rPr>
+          <w:spacing w:val="-4"/>
+        </w:rPr>
+        <w:t xml:space="preserve"> </w:t>
+      </w:r>
+      <w:r>
+        <w:t>dei</w:t>
+      </w:r>
+      <w:r>
+        <w:rPr>
+          <w:spacing w:val="-4"/>
+        </w:rPr>
+        <w:t xml:space="preserve"> </w:t>
+      </w:r>
+      <w:r>
+        <w:t>casi</w:t>
+      </w:r>
+      <w:r>
+        <w:rPr>
+          <w:spacing w:val="-3"/>
+        </w:rPr>
+        <w:t xml:space="preserve"> </w:t>
+      </w:r>
+      <w:r>
+        <w:t>reali,</w:t>
+      </w:r>
+      <w:r>
+        <w:rPr>
+          <w:spacing w:val="-4"/>
+        </w:rPr>
+        <w:t xml:space="preserve"> </w:t>
+      </w:r>
+      <w:r>
         <w:t>i</w:t>
       </w:r>
       <w:r>
         <w:rPr>
-          <w:spacing w:val="-4"/>
-        </w:rPr>
-        <w:t xml:space="preserve"> </w:t>
-      </w:r>
-      <w:r>
-        <w:t>predittori</w:t>
-      </w:r>
-      <w:r>
-        <w:rPr>
           <w:spacing w:val="-3"/>
         </w:rPr>
         <w:t xml:space="preserve"> </w:t>
       </w:r>
       <w:r>
-        <w:t>siano</w:t>
-      </w:r>
-      <w:r>
-        <w:rPr>
-          <w:spacing w:val="-4"/>
-        </w:rPr>
-        <w:t xml:space="preserve"> </w:t>
-      </w:r>
-      <w:r>
-        <w:t>indipendenti.</w:t>
-      </w:r>
-      <w:r>
         <w:rPr>
           <w:spacing w:val="-3"/>
         </w:rPr>
-        <w:t xml:space="preserve"> </w:t>
-      </w:r>
-      <w:r>
-        <w:t>Nella</w:t>
-      </w:r>
-      <w:r>
-        <w:rPr>
-          <w:spacing w:val="-4"/>
-        </w:rPr>
-        <w:t xml:space="preserve"> </w:t>
-      </w:r>
-      <w:r>
-        <w:t>maggior</w:t>
-      </w:r>
-      <w:r>
-        <w:rPr>
-          <w:spacing w:val="-3"/>
-        </w:rPr>
-        <w:t xml:space="preserve"> </w:t>
-      </w:r>
-      <w:r>
-        <w:t>parte</w:t>
-      </w:r>
-      <w:r>
-        <w:rPr>
-          <w:spacing w:val="-4"/>
-        </w:rPr>
-        <w:t xml:space="preserve"> </w:t>
-      </w:r>
-      <w:r>
-        <w:t>dei</w:t>
-      </w:r>
-      <w:r>
-        <w:rPr>
-          <w:spacing w:val="-4"/>
-        </w:rPr>
-        <w:t xml:space="preserve"> </w:t>
-      </w:r>
-      <w:r>
-        <w:t>casi</w:t>
-      </w:r>
-      <w:r>
-        <w:rPr>
-          <w:spacing w:val="-3"/>
-        </w:rPr>
-        <w:t xml:space="preserve"> </w:t>
-      </w:r>
-      <w:r>
-        <w:t>reali,</w:t>
-      </w:r>
-      <w:r>
-        <w:rPr>
-          <w:spacing w:val="-4"/>
-        </w:rPr>
-        <w:t xml:space="preserve"> </w:t>
-      </w:r>
-      <w:r>
-        <w:t>i</w:t>
-      </w:r>
-      <w:r>
-        <w:rPr>
-          <w:spacing w:val="-3"/>
-        </w:rPr>
-        <w:t xml:space="preserve"> </w:t>
-      </w:r>
-      <w:r>
-        <w:t>predittori</w:t>
-      </w:r>
-      <w:r>
-        <w:rPr>
-          <w:spacing w:val="-47"/>
-        </w:rPr>
-        <w:t xml:space="preserve"> </w:t>
+        <w:t xml:space="preserve">predittori </w:t>
       </w:r>
       <w:r>
         <w:t>sono</w:t>
@@ -9913,6 +9830,9 @@
         <w:ind w:left="114"/>
       </w:pPr>
       <w:r>
+        <w:t>\subsection{</w:t>
+      </w:r>
+      <w:r>
         <w:t>Support</w:t>
       </w:r>
       <w:r>
@@ -9932,6 +9852,9 @@
       </w:r>
       <w:r>
         <w:t>Machine</w:t>
+      </w:r>
+      <w:r>
+        <w:t>}</w:t>
       </w:r>
     </w:p>
     <w:p>
@@ -9939,9 +9862,12 @@
         <w:pStyle w:val="Corpotesto"/>
         <w:spacing w:before="169" w:line="247" w:lineRule="auto"/>
         <w:ind w:left="114" w:right="154"/>
-      </w:pPr>
-      <w:r>
-        <w:t>Il support vector machine è un altro algoritmo semplice che ogni esperto di machine learning dovrebbe far</w:t>
+        <w:rPr>
+          <w:spacing w:val="-6"/>
+        </w:rPr>
+      </w:pPr>
+      <w:r>
+        <w:t>Il support vector machine è favorito maggiormente data la produzione di</w:t>
       </w:r>
       <w:r>
         <w:rPr>
@@ -9950,15 +9876,6 @@
         <w:t xml:space="preserve"> </w:t>
       </w:r>
       <w:r>
-        <w:t>rientrare nel proprio arsenale. Il support vector machine è favorito maggiormente data la produzione di</w:t>
-      </w:r>
-      <w:r>
-        <w:rPr>
-          <w:spacing w:val="1"/>
-        </w:rPr>
-        <w:t xml:space="preserve"> </w:t>
-      </w:r>
-      <w:r>
         <w:t>una</w:t>
       </w:r>
       <w:r>
@@ -10039,6 +9956,13 @@
         </w:rPr>
         <w:t xml:space="preserve"> </w:t>
       </w:r>
+    </w:p>
+    <w:p>
+      <w:pPr>
+        <w:pStyle w:val="Corpotesto"/>
+        <w:spacing w:before="169" w:line="247" w:lineRule="auto"/>
+        <w:ind w:left="114" w:right="154"/>
+      </w:pPr>
       <w:r>
         <w:t>Il</w:t>
       </w:r>
@@ -10076,13 +10000,10 @@
         <w:t xml:space="preserve"> </w:t>
       </w:r>
       <w:r>
-        <w:t>abbreviato</w:t>
-      </w:r>
-      <w:r>
-        <w:rPr>
-          <w:spacing w:val="-47"/>
-        </w:rPr>
-        <w:t xml:space="preserve"> </w:t>
+        <w:rPr>
+          <w:spacing w:val="-5"/>
+        </w:rPr>
+        <w:t xml:space="preserve">abbreviato </w:t>
       </w:r>
       <w:r>
         <w:t>come SVM, può essere utilizzato sia per compiti di regressione che di classificazione. Tuttavia, viene</w:t>
@@ -10131,6 +10052,9 @@
         <w:ind w:left="114"/>
       </w:pPr>
       <w:r>
+        <w:t>\subsubsection{</w:t>
+      </w:r>
+      <w:r>
         <w:t>Cosa</w:t>
       </w:r>
       <w:r>
@@ -10177,6 +10101,9 @@
       </w:r>
       <w:r>
         <w:t>Machine?</w:t>
+      </w:r>
+      <w:r>
+        <w:t>}</w:t>
       </w:r>
     </w:p>
     <w:p>
@@ -10484,7 +10411,7 @@
                           </pic:cNvPicPr>
                         </pic:nvPicPr>
                         <pic:blipFill>
-                          <a:blip r:embed="rId33">
+                          <a:blip r:embed="rId32">
                             <a:extLst>
                               <a:ext uri="{28A0092B-C50C-407E-A947-70E740481C1C}">
                                 <a14:useLocalDpi xmlns:a14="http://schemas.microsoft.com/office/drawing/2010/main" val="0"/>
@@ -10537,7 +10464,7 @@
                           </pic:cNvPicPr>
                         </pic:nvPicPr>
                         <pic:blipFill>
-                          <a:blip r:embed="rId34">
+                          <a:blip r:embed="rId33">
                             <a:extLst>
                               <a:ext uri="{28A0092B-C50C-407E-A947-70E740481C1C}">
                                 <a14:useLocalDpi xmlns:a14="http://schemas.microsoft.com/office/drawing/2010/main" val="0"/>
@@ -10959,7 +10886,21 @@
         <w:ind w:left="114" w:right="270"/>
       </w:pPr>
       <w:r>
-        <w:t>Gli iperpiani sono i confini decisionali che aiutano a classificare i punti dati. I punti dati che cadono su</w:t>
+        <w:lastRenderedPageBreak/>
+        <w:t xml:space="preserve">Gli iperpiani sono i confini decisionali che aiutano a classificare i punti dati. </w:t>
+      </w:r>
+    </w:p>
+    <w:p>
+      <w:pPr>
+        <w:pStyle w:val="Corpotesto"/>
+        <w:spacing w:before="44" w:line="247" w:lineRule="auto"/>
+        <w:ind w:left="114" w:right="270"/>
+        <w:rPr>
+          <w:spacing w:val="-3"/>
+        </w:rPr>
+      </w:pPr>
+      <w:r>
+        <w:t>I punti dati che cadono su</w:t>
       </w:r>
       <w:r>
         <w:rPr>
@@ -11057,6 +10998,13 @@
         </w:rPr>
         <w:t xml:space="preserve"> </w:t>
       </w:r>
+    </w:p>
+    <w:p>
+      <w:pPr>
+        <w:pStyle w:val="Corpotesto"/>
+        <w:spacing w:before="44" w:line="247" w:lineRule="auto"/>
+        <w:ind w:left="114" w:right="270"/>
+      </w:pPr>
       <w:r>
         <w:t>Inoltre,</w:t>
       </w:r>
@@ -11079,13 +11027,7 @@
         <w:t>dimensione</w:t>
       </w:r>
       <w:r>
-        <w:rPr>
-          <w:spacing w:val="-4"/>
-        </w:rPr>
-        <w:t xml:space="preserve"> </w:t>
-      </w:r>
-      <w:r>
-        <w:t>dell'iperpiano</w:t>
+        <w:t xml:space="preserve"> dell’iperpiano </w:t>
       </w:r>
       <w:r>
         <w:rPr>
@@ -11094,7 +11036,17 @@
         <w:t xml:space="preserve"> </w:t>
       </w:r>
       <w:r>
-        <w:t>dipende dal numero di caratteristiche. Se il numero di caratteristiche di input è 2, l'iperpiano è solo una</w:t>
+        <w:t xml:space="preserve">dipende dal numero di caratteristiche. </w:t>
+      </w:r>
+    </w:p>
+    <w:p>
+      <w:pPr>
+        <w:pStyle w:val="Corpotesto"/>
+        <w:spacing w:before="44" w:line="247" w:lineRule="auto"/>
+        <w:ind w:left="114" w:right="270"/>
+      </w:pPr>
+      <w:r>
+        <w:t>Se il numero di caratteristiche di input è 2, l'iperpiano è solo una</w:t>
       </w:r>
       <w:r>
         <w:rPr>
@@ -11256,9 +11208,6 @@
         <w:rPr>
           <w:spacing w:val="-6"/>
         </w:rPr>
-        <w:t xml:space="preserve"> </w:t>
-      </w:r>
-      <w:r>
         <w:t>.</w:t>
       </w:r>
       <w:r>
@@ -11277,7 +11226,7 @@
         <w:t xml:space="preserve"> </w:t>
       </w:r>
       <w:r>
-        <w:t>questi</w:t>
+        <w:t>i</w:t>
       </w:r>
       <w:r>
         <w:rPr>
@@ -11343,13 +11292,7 @@
         <w:t>classificatore.</w:t>
       </w:r>
       <w:r>
-        <w:rPr>
-          <w:spacing w:val="-5"/>
-        </w:rPr>
-        <w:t xml:space="preserve"> </w:t>
-      </w:r>
-      <w:r>
-        <w:t>L'eliminazione</w:t>
+        <w:t xml:space="preserve"> L’eliminazione </w:t>
       </w:r>
       <w:r>
         <w:rPr>
@@ -11358,25 +11301,7 @@
         <w:t xml:space="preserve"> </w:t>
       </w:r>
       <w:r>
-        <w:t>dei support vector cambierà la posizione dell'iperpiano. Questi sono i punti che supportano la costruzione</w:t>
-      </w:r>
-      <w:r>
-        <w:rPr>
-          <w:spacing w:val="1"/>
-        </w:rPr>
-        <w:t xml:space="preserve"> </w:t>
-      </w:r>
-      <w:r>
-        <w:t>del</w:t>
-      </w:r>
-      <w:r>
-        <w:rPr>
-          <w:spacing w:val="-1"/>
-        </w:rPr>
-        <w:t xml:space="preserve"> </w:t>
-      </w:r>
-      <w:r>
-        <w:t>nostro SVM.</w:t>
+        <w:t xml:space="preserve">dei support vector cambierà la posizione dell'iperpiano. </w:t>
       </w:r>
     </w:p>
     <w:p>
@@ -11399,6 +11324,9 @@
         <w:ind w:left="114"/>
       </w:pPr>
       <w:r>
+        <w:t>\subsubsection{</w:t>
+      </w:r>
+      <w:r>
         <w:t>Intuizione</w:t>
       </w:r>
       <w:r>
@@ -11427,6 +11355,9 @@
       </w:r>
       <w:r>
         <w:t>margine</w:t>
+      </w:r>
+      <w:r>
+        <w:t>}</w:t>
       </w:r>
     </w:p>
     <w:p>
@@ -11517,7 +11448,7 @@
         <w:t xml:space="preserve"> </w:t>
       </w:r>
       <w:r>
-        <w:t>schiacciamo</w:t>
+        <w:t>normalizziamo</w:t>
       </w:r>
       <w:r>
         <w:rPr>
@@ -11553,7 +11484,23 @@
         <w:t xml:space="preserve"> </w:t>
       </w:r>
       <w:r>
-        <w:t>di [0,1] utilizzando la funzione sigmoide. Se il valore schiacciato è maggiore di un valore soglia (0,5), gli</w:t>
+        <w:t xml:space="preserve"> [0,1] utilizzando la funzione sigmoide. </w:t>
+      </w:r>
+    </w:p>
+    <w:p>
+      <w:pPr>
+        <w:pStyle w:val="Corpotesto"/>
+        <w:spacing w:before="168" w:line="247" w:lineRule="auto"/>
+        <w:ind w:left="114" w:right="294"/>
+      </w:pPr>
+      <w:r>
+        <w:t xml:space="preserve">Se il valore </w:t>
+      </w:r>
+      <w:r>
+        <w:t xml:space="preserve">normalizzato </w:t>
+      </w:r>
+      <w:r>
+        <w:t>è maggiore di un valore soglia (0,5), gli</w:t>
       </w:r>
       <w:r>
         <w:rPr>
@@ -11562,7 +11509,26 @@
         <w:t xml:space="preserve"> </w:t>
       </w:r>
       <w:r>
-        <w:t>assegnamo una etichetta 1, altrimenti gli assegnamo un'etichetta 0. Nell'SVM, prendiamo l'output della</w:t>
+        <w:t>assegniamo</w:t>
+      </w:r>
+      <w:r>
+        <w:t xml:space="preserve"> una etichetta 1, altrimenti gli </w:t>
+      </w:r>
+      <w:r>
+        <w:t>assegniamo</w:t>
+      </w:r>
+      <w:r>
+        <w:t xml:space="preserve"> un'etichetta 0. </w:t>
+      </w:r>
+    </w:p>
+    <w:p>
+      <w:pPr>
+        <w:pStyle w:val="Corpotesto"/>
+        <w:spacing w:before="168" w:line="247" w:lineRule="auto"/>
+        <w:ind w:left="114" w:right="294"/>
+      </w:pPr>
+      <w:r>
+        <w:t>Nell'SVM, prendiamo l'output della</w:t>
       </w:r>
       <w:r>
         <w:rPr>
@@ -11571,7 +11537,19 @@
         <w:t xml:space="preserve"> </w:t>
       </w:r>
       <w:r>
-        <w:t>funzione lineare e se quell'output è maggiore di 1, lo identifichiamo con una classe e se l'output è -1, lo</w:t>
+        <w:t>funzione lineare e</w:t>
+      </w:r>
+      <w:r>
+        <w:t>,</w:t>
+      </w:r>
+      <w:r>
+        <w:t xml:space="preserve"> se quell'output è maggiore di 1, lo identifichiamo con una classe</w:t>
+      </w:r>
+      <w:r>
+        <w:t>, mentre</w:t>
+      </w:r>
+      <w:r>
+        <w:t xml:space="preserve"> se l'output è -1, lo</w:t>
       </w:r>
       <w:r>
         <w:rPr>
@@ -11580,7 +11558,17 @@
         <w:t xml:space="preserve"> </w:t>
       </w:r>
       <w:r>
-        <w:t>identifichiamo con un'altra classe. Poiché i valori della soglia sono cambiati in 1 e -1 nell'SVM, otteniamo</w:t>
+        <w:t xml:space="preserve">identifichiamo con un'altra classe. </w:t>
+      </w:r>
+    </w:p>
+    <w:p>
+      <w:pPr>
+        <w:pStyle w:val="Corpotesto"/>
+        <w:spacing w:before="168" w:line="247" w:lineRule="auto"/>
+        <w:ind w:left="114" w:right="294"/>
+      </w:pPr>
+      <w:r>
+        <w:t>Poiché i valori della soglia sono cambiati in 1 e -1 nell'SVM, otteniamo</w:t>
       </w:r>
       <w:r>
         <w:rPr>
@@ -11640,6 +11628,9 @@
         <w:ind w:left="114"/>
       </w:pPr>
       <w:r>
+        <w:t>\subsubsection{</w:t>
+      </w:r>
+      <w:r>
         <w:t>Funzione</w:t>
       </w:r>
       <w:r>
@@ -11695,6 +11686,9 @@
       </w:r>
       <w:r>
         <w:t>gradiente</w:t>
+      </w:r>
+      <w:r>
+        <w:t>}</w:t>
       </w:r>
     </w:p>
     <w:p>
@@ -12152,8 +12146,12 @@
         <w:pStyle w:val="Corpotesto"/>
         <w:spacing w:before="44" w:line="247" w:lineRule="auto"/>
         <w:ind w:left="114" w:right="497"/>
-      </w:pPr>
-      <w:r>
+        <w:rPr>
+          <w:spacing w:val="-4"/>
+        </w:rPr>
+      </w:pPr>
+      <w:r>
+        <w:lastRenderedPageBreak/>
         <w:t>parametro</w:t>
       </w:r>
       <w:r>
@@ -12270,6 +12268,13 @@
         </w:rPr>
         <w:t xml:space="preserve"> </w:t>
       </w:r>
+    </w:p>
+    <w:p>
+      <w:pPr>
+        <w:pStyle w:val="Corpotesto"/>
+        <w:spacing w:before="44" w:line="247" w:lineRule="auto"/>
+        <w:ind w:left="114" w:right="497"/>
+      </w:pPr>
       <w:r>
         <w:t>Dopo</w:t>
       </w:r>
@@ -12446,7 +12451,10 @@
         <w:ind w:left="114" w:right="162"/>
       </w:pPr>
       <w:r>
-        <w:t>Ora che abbiamo acquisito</w:t>
+        <w:t xml:space="preserve">Ora che abbiamo </w:t>
+      </w:r>
+      <w:r>
+        <w:t>ottenuto</w:t>
       </w:r>
       <w:r>
         <w:rPr>
@@ -12473,7 +12481,17 @@
         <w:t xml:space="preserve"> </w:t>
       </w:r>
       <w:r>
-        <w:t>gradienti. Così facendo,</w:t>
+        <w:t xml:space="preserve">gradienti. </w:t>
+      </w:r>
+    </w:p>
+    <w:p>
+      <w:pPr>
+        <w:pStyle w:val="Corpotesto"/>
+        <w:spacing w:line="247" w:lineRule="auto"/>
+        <w:ind w:left="114" w:right="162"/>
+      </w:pPr>
+      <w:r>
+        <w:t>Così facendo,</w:t>
       </w:r>
       <w:r>
         <w:rPr>
@@ -12482,16 +12500,7 @@
         <w:t xml:space="preserve"> </w:t>
       </w:r>
       <w:r>
-        <w:t>possiamo aggiornare i nostri</w:t>
-      </w:r>
-      <w:r>
-        <w:rPr>
-          <w:spacing w:val="-1"/>
-        </w:rPr>
-        <w:t xml:space="preserve"> </w:t>
-      </w:r>
-      <w:r>
-        <w:t>pesi.</w:t>
+        <w:t>possiamo aggiornare i pesi.</w:t>
       </w:r>
     </w:p>
     <w:p>
@@ -13158,7 +13167,31 @@
         <w:t xml:space="preserve">due </w:t>
       </w:r>
       <w:r>
-        <w:t>dataset Student engagement dataset e DAiSEE.</w:t>
+        <w:t>dataset Student engagement dataset</w:t>
+      </w:r>
+      <w:r>
+        <w:t>\cite{</w:t>
+      </w:r>
+      <w:r>
+        <w:t>StudEngagDataset</w:t>
+      </w:r>
+      <w:r>
+        <w:t>}</w:t>
+      </w:r>
+      <w:r>
+        <w:t xml:space="preserve"> e DAiSEE</w:t>
+      </w:r>
+      <w:r>
+        <w:t>\cite{</w:t>
+      </w:r>
+      <w:r>
+        <w:t>DAiSEE</w:t>
+      </w:r>
+      <w:r>
+        <w:t>}</w:t>
+      </w:r>
+      <w:r>
+        <w:t>.</w:t>
       </w:r>
     </w:p>
     <w:p>
@@ -13166,7 +13199,13 @@
         <w:t>In principio l</w:t>
       </w:r>
       <w:r>
-        <w:t>e immagini al loro interno sono state</w:t>
+        <w:t xml:space="preserve">e immagini </w:t>
+      </w:r>
+      <w:r>
+        <w:t xml:space="preserve">e i video </w:t>
+      </w:r>
+      <w:r>
+        <w:t>al loro interno sono state</w:t>
       </w:r>
       <w:r>
         <w:t xml:space="preserve"> </w:t>
@@ -13180,7 +13219,13 @@
     </w:p>
     <w:p>
       <w:r>
-        <w:t xml:space="preserve">Le labels risultanti e il numero di valore per </w:t>
+        <w:t xml:space="preserve">Le labels risultanti e il numero di </w:t>
+      </w:r>
+      <w:r>
+        <w:t>sample</w:t>
+      </w:r>
+      <w:r>
+        <w:t xml:space="preserve"> per </w:t>
       </w:r>
       <w:r>
         <w:t>ognuna</w:t>
@@ -13269,7 +13314,13 @@
     </w:p>
     <w:p>
       <w:r>
-        <w:t>con un totale di 74322  immagini (o frame estratti da video) per le quali sono stati generati i dati relativi alle Action Units.</w:t>
+        <w:t xml:space="preserve">con un totale di </w:t>
+      </w:r>
+      <w:r>
+        <w:t>74322 immagini</w:t>
+      </w:r>
+      <w:r>
+        <w:t xml:space="preserve"> (o frame estratti da video) per le quali sono stati generati i dati relativi alle Action Units.</w:t>
       </w:r>
     </w:p>
     <w:p>
@@ -13282,8 +13333,14 @@
     <w:p/>
     <w:p>
       <w:r>
+        <w:t>\section{</w:t>
+      </w:r>
+      <w:r>
         <w:t>Generazione descrizione in linguaggio naturale</w:t>
       </w:r>
+      <w:r>
+        <w:t>}</w:t>
+      </w:r>
     </w:p>
     <w:p>
       <w:r>
@@ -13379,7 +13436,13 @@
         <w:t xml:space="preserve"> </w:t>
       </w:r>
       <w:r>
-        <w:t xml:space="preserve">in caso contrario consegnerà </w:t>
+        <w:t xml:space="preserve">in caso contrario </w:t>
+      </w:r>
+      <w:r>
+        <w:t>restituirà</w:t>
+      </w:r>
+      <w:r>
+        <w:t xml:space="preserve"> </w:t>
       </w:r>
       <w:r>
         <w:t>una stringa vuota.</w:t>
@@ -13399,27 +13462,66 @@
         <w:t xml:space="preserve">nel caso in cui il valore sia </w:t>
       </w:r>
       <w:r>
-        <w:t>maggiore o uguale a cinque</w:t>
+        <w:t xml:space="preserve">maggiore o uguale a </w:t>
+      </w:r>
+      <w:r>
+        <w:t>0.5</w:t>
       </w:r>
       <w:r>
         <w:t>,</w:t>
       </w:r>
       <w:r>
-        <w:t xml:space="preserve"> è composta dal nome FACS della relativa Action Unit, </w:t>
+        <w:t xml:space="preserve"> è composta dal </w:t>
+      </w:r>
+      <w:r>
+        <w:rPr>
+          <w:highlight w:val="yellow"/>
+        </w:rPr>
+        <w:t>nome FACS</w:t>
+      </w:r>
+      <w:r>
+        <w:t xml:space="preserve"> della relativa </w:t>
+      </w:r>
+      <w:r>
+        <w:rPr>
+          <w:highlight w:val="yellow"/>
+        </w:rPr>
+        <w:t>Action Unit</w:t>
+      </w:r>
+      <w:r>
+        <w:t xml:space="preserve">, </w:t>
       </w:r>
       <w:r>
         <w:t xml:space="preserve">con la successiva aggiunta del </w:t>
       </w:r>
       <w:r>
-        <w:t>muscolo analizzato da questa Action Unit e il valore che è stato prelevato.</w:t>
-      </w:r>
-    </w:p>
-    <w:p>
-      <w:r>
-        <w:t xml:space="preserve">La frase presente nel dataset per ognuno dei samples è il </w:t>
-      </w:r>
-      <w:r>
-        <w:t xml:space="preserve"> risultato del </w:t>
+        <w:rPr>
+          <w:highlight w:val="blue"/>
+        </w:rPr>
+        <w:t>muscolo analizzato da questa Action Unit</w:t>
+      </w:r>
+      <w:r>
+        <w:t xml:space="preserve"> e il </w:t>
+      </w:r>
+      <w:r>
+        <w:rPr>
+          <w:highlight w:val="green"/>
+        </w:rPr>
+        <w:t>valore che è stato prelevato</w:t>
+      </w:r>
+      <w:r>
+        <w:t>.</w:t>
+      </w:r>
+    </w:p>
+    <w:p>
+      <w:r>
+        <w:t xml:space="preserve">La frase presente nel dataset per ognuno dei samples è </w:t>
+      </w:r>
+      <w:r>
+        <w:t>il risultato</w:t>
+      </w:r>
+      <w:r>
+        <w:t xml:space="preserve"> del </w:t>
       </w:r>
       <w:r>
         <w:t xml:space="preserve">concatenamento delle frasi generate per ogni </w:t>
@@ -13432,16 +13534,115 @@
       </w:r>
       <w:r>
         <w:br/>
-        <w:t xml:space="preserve">Upper Lip Raiser, using the muscles: Levator Labii Superioris, with a value of </w:t>
+      </w:r>
+      <w:r>
+        <w:rPr>
+          <w:highlight w:val="yellow"/>
+        </w:rPr>
+        <w:t>Upper Lip Raiser</w:t>
+      </w:r>
+      <w:r>
+        <w:t xml:space="preserve">, using the muscles: </w:t>
+      </w:r>
+      <w:r>
+        <w:rPr>
+          <w:highlight w:val="blue"/>
+        </w:rPr>
+        <w:t>Levator Labii Superioris</w:t>
+      </w:r>
+      <w:r>
+        <w:t xml:space="preserve">, with a value of </w:t>
       </w:r>
       <w:r>
         <w:rPr>
           <w:color w:val="000000" w:themeColor="text1"/>
+          <w:highlight w:val="green"/>
         </w:rPr>
         <w:t>0.6412415504</w:t>
       </w:r>
       <w:r>
-        <w:t>; Dimpler, using the muscles: Buccinator, with a value of 0.6336596608; Chin Raiser, using the muscles: Mentalis, with a value of 0.6474888921; Lip Pressor, using the muscles: Orbicularis Oris, with a value of 0.582298696;</w:t>
+        <w:t xml:space="preserve">; </w:t>
+      </w:r>
+      <w:r>
+        <w:rPr>
+          <w:highlight w:val="yellow"/>
+        </w:rPr>
+        <w:t>Dimpler</w:t>
+      </w:r>
+      <w:r>
+        <w:t xml:space="preserve">, using the muscles: </w:t>
+      </w:r>
+      <w:r>
+        <w:rPr>
+          <w:highlight w:val="blue"/>
+        </w:rPr>
+        <w:t>Buccinator</w:t>
+      </w:r>
+      <w:r>
+        <w:t xml:space="preserve">, with a value of </w:t>
+      </w:r>
+      <w:r>
+        <w:rPr>
+          <w:highlight w:val="green"/>
+        </w:rPr>
+        <w:t>0.6336596608</w:t>
+      </w:r>
+      <w:r>
+        <w:t xml:space="preserve">; </w:t>
+      </w:r>
+      <w:r>
+        <w:rPr>
+          <w:highlight w:val="yellow"/>
+        </w:rPr>
+        <w:t>Chin Raiser</w:t>
+      </w:r>
+      <w:r>
+        <w:t xml:space="preserve">, using the muscles: </w:t>
+      </w:r>
+      <w:r>
+        <w:rPr>
+          <w:highlight w:val="blue"/>
+        </w:rPr>
+        <w:t>Mentalis</w:t>
+      </w:r>
+      <w:r>
+        <w:t xml:space="preserve">, with a value of </w:t>
+      </w:r>
+      <w:r>
+        <w:rPr>
+          <w:highlight w:val="green"/>
+        </w:rPr>
+        <w:t>0.6474888921</w:t>
+      </w:r>
+      <w:r>
+        <w:t xml:space="preserve">; </w:t>
+      </w:r>
+      <w:r>
+        <w:rPr>
+          <w:highlight w:val="yellow"/>
+        </w:rPr>
+        <w:t>Lip Pressor</w:t>
+      </w:r>
+      <w:r>
+        <w:t xml:space="preserve">, using the muscles: </w:t>
+      </w:r>
+      <w:r>
+        <w:rPr>
+          <w:highlight w:val="blue"/>
+        </w:rPr>
+        <w:t>Orbicularis Oris</w:t>
+      </w:r>
+      <w:r>
+        <w:t xml:space="preserve">, with a value of </w:t>
+      </w:r>
+      <w:r>
+        <w:rPr>
+          <w:highlight w:val="green"/>
+        </w:rPr>
+        <w:t>0.582298696</w:t>
+      </w:r>
+      <w:r>
+        <w:t>;</w:t>
       </w:r>
     </w:p>
     <w:p>
@@ -13454,8 +13655,14 @@
     <w:p/>
     <w:p>
       <w:r>
+        <w:t>\section{</w:t>
+      </w:r>
+      <w:r>
         <w:t>Estrazione delle Action Units utilizzando la libreria Py-feat</w:t>
       </w:r>
+      <w:r>
+        <w:t>}</w:t>
+      </w:r>
     </w:p>
     <w:p>
       <w:r>
@@ -13711,7 +13918,11 @@
         <w:t>.</w:t>
       </w:r>
     </w:p>
-    <w:p/>
+    <w:p>
+      <w:r>
+        <w:t>\subsection{Dati ulteriori alle action units estratti da py-feat}</w:t>
+      </w:r>
+    </w:p>
     <w:p>
       <w:r>
         <w:t>Py-feat permette di estrarre i valori delle Action units attraverso il metodo</w:t>
@@ -13753,6 +13964,7 @@
         </w:numPr>
       </w:pPr>
       <w:r>
+        <w:lastRenderedPageBreak/>
         <w:t>FaceRectY: la coordinata Y dell'angolo in alto a sinistra del rettangolo del viso rilevato nell'immagine di input</w:t>
       </w:r>
     </w:p>
@@ -13888,6 +14100,12 @@
         <w:t>frame: l'indice del frame elaborato (se si sta elaborando più di un frame)</w:t>
       </w:r>
     </w:p>
+    <w:p/>
+    <w:p>
+      <w:r>
+        <w:t>\subsection{Estrazione Action Units dalle immagini}</w:t>
+      </w:r>
+    </w:p>
     <w:p>
       <w:r>
         <w:t xml:space="preserve">I risultati ottenuti sono poi stati </w:t>
@@ -13920,6 +14138,11 @@
     <w:p/>
     <w:p>
       <w:r>
+        <w:t>\subsection{Estrazione Action Units dai video}</w:t>
+      </w:r>
+    </w:p>
+    <w:p>
+      <w:r>
         <w:t>Per quanto riguarda i video analizzati dal dataset DAiSEE la libreria offre il metodo \mintinline[bgcolor=bg]{python}{detector.detect_video(videoPath, skip_frames)}</w:t>
       </w:r>
       <w:r>
@@ -13963,6 +14186,9 @@
         <w:t xml:space="preserve">un metodo attraverso il quale estrarre il framerate </w:t>
       </w:r>
       <w:r>
+        <w:t xml:space="preserve">di </w:t>
+      </w:r>
+      <w:r>
         <w:t>ognuno</w:t>
       </w:r>
       <w:r>
@@ -14026,6 +14252,7 @@
     </w:p>
     <w:p>
       <w:r>
+        <w:lastRenderedPageBreak/>
         <w:t xml:space="preserve">Le analisi dei video </w:t>
       </w:r>
       <w:r>
@@ -14151,6 +14378,12 @@
     <w:p>
       <w:r>
         <w:t>\end{minted}</w:t>
+      </w:r>
+    </w:p>
+    <w:p/>
+    <w:p>
+      <w:r>
+        <w:t>\subsection{Pulizia dei dati}</w:t>
       </w:r>
     </w:p>
     <w:p>
@@ -14287,6 +14520,7 @@
         </w:numPr>
       </w:pPr>
       <w:r>
+        <w:lastRenderedPageBreak/>
         <w:t>pulizia dei valori nulli:</w:t>
       </w:r>
     </w:p>
@@ -14600,6 +14834,9 @@
       <w:r>
         <w:t xml:space="preserve"> alla fine del valore della colonna di input il frame dal quale sono state estratte le analisi</w:t>
       </w:r>
+      <w:r>
+        <w:t>.</w:t>
+      </w:r>
     </w:p>
     <w:p>
       <w:pPr>
@@ -14655,7 +14892,23 @@
         </w:numPr>
       </w:pPr>
       <w:r>
-        <w:t xml:space="preserve">le analisi inizialmente estrapolate non presentavano già le relative label e le ho quindi dovute aggiungere </w:t>
+        <w:lastRenderedPageBreak/>
+        <w:t>le analisi inizialmente estrapolate non presentavano già le relative label</w:t>
+      </w:r>
+      <w:r>
+        <w:t xml:space="preserve">; è stato </w:t>
+      </w:r>
+      <w:r>
+        <w:t xml:space="preserve">quindi </w:t>
+      </w:r>
+      <w:r>
+        <w:t xml:space="preserve">opportuno </w:t>
+      </w:r>
+      <w:r>
+        <w:t>aggiungere</w:t>
+      </w:r>
+      <w:r>
+        <w:t>.</w:t>
       </w:r>
     </w:p>
     <w:p>
@@ -14822,11 +15075,17 @@
     </w:p>
     <w:p>
       <w:r>
+        <w:t>\section{</w:t>
+      </w:r>
+      <w:r>
         <w:t>R</w:t>
       </w:r>
       <w:r>
         <w:t>andom forest classifier</w:t>
       </w:r>
+      <w:r>
+        <w:t>}</w:t>
+      </w:r>
     </w:p>
     <w:p>
       <w:bookmarkStart w:id="1" w:name="_Hlk134726506"/>
@@ -15075,6 +15334,7 @@
         <w:ind w:firstLine="708"/>
       </w:pPr>
       <w:r>
+        <w:lastRenderedPageBreak/>
         <w:t>randomForestClassifier = RandomForestClassifier(n_estimators=100, verbose=True</w:t>
       </w:r>
       <w:r>
@@ -15307,7 +15567,13 @@
         <w:ind w:left="0"/>
       </w:pPr>
       <w:r>
-        <w:t>-----</w:t>
+        <w:t>\section{</w:t>
+      </w:r>
+      <w:r>
+        <w:t>K-nearest Neighbors Classifier</w:t>
+      </w:r>
+      <w:r>
+        <w:t>}</w:t>
       </w:r>
     </w:p>
     <w:p>
@@ -15315,6 +15581,33 @@
         <w:pStyle w:val="Paragrafoelenco"/>
         <w:ind w:left="0"/>
       </w:pPr>
+      <w:r>
+        <w:t xml:space="preserve">Un </w:t>
+      </w:r>
+      <w:r>
+        <w:rPr>
+          <w:lang w:val="en-US"/>
+        </w:rPr>
+        <w:t>ulteriore</w:t>
+      </w:r>
+      <w:r>
+        <w:t xml:space="preserve"> classificatore realizzato per effettuare predizioni sul dataset è il K-nearest Neighbors Classifier</w:t>
+      </w:r>
+      <w:r>
+        <w:rPr>
+          <w:lang w:val="en-US"/>
+        </w:rPr>
+        <w:t>,</w:t>
+      </w:r>
+      <w:r>
+        <w:t xml:space="preserve"> attraverso il quale ho effettuato delle query fornendo i dati delle Action Units da nuove immagini.</w:t>
+      </w:r>
+    </w:p>
+    <w:p>
+      <w:r>
+        <w:lastRenderedPageBreak/>
+        <w:t>Come per il random forest classifier, per la creazione del classificatore ho in primis letto il file csv contenente il dataset pre-elaborato, rimosso le colonne non necessarie e, infine, ho diviso il dataset in set di addestramento e di test usando la funzione train_test_split della libreria sklearn.model_selection; tramite l’output di questo metodo ho ricavato i pandas’s dataframes Xtrain, Xtest, yTrain, yTest.</w:t>
+      </w:r>
     </w:p>
     <w:p>
       <w:pPr>
@@ -15322,7 +15615,39 @@
         <w:ind w:left="0"/>
       </w:pPr>
       <w:r>
-        <w:t>K-nearest Neighbors Classifier</w:t>
+        <w:t xml:space="preserve">Il metodo </w:t>
+      </w:r>
+      <w:r>
+        <w:rPr>
+          <w:lang w:val="en-US"/>
+        </w:rPr>
+        <w:t>sopracitato</w:t>
+      </w:r>
+      <w:r>
+        <w:t xml:space="preserve"> per l’estrazione di questi dataframe è lo stesso riportato </w:t>
+      </w:r>
+      <w:r>
+        <w:rPr>
+          <w:lang w:val="en-US"/>
+        </w:rPr>
+        <w:t xml:space="preserve">in </w:t>
+      </w:r>
+      <w:r>
+        <w:t>poc</w:t>
+      </w:r>
+      <w:r>
+        <w:rPr>
+          <w:lang w:val="en-US"/>
+        </w:rPr>
+        <w:t>hi paragrafi precedenti</w:t>
+      </w:r>
+      <w:r>
+        <w:t>.</w:t>
+      </w:r>
+    </w:p>
+    <w:p>
+      <w:r>
+        <w:t>Una volta ottenuti questi dataset ho creato il classificatore utilizzando l’oggetto a disposizione fornito dalla libreria sklearn.neighbors.</w:t>
       </w:r>
     </w:p>
     <w:p>
@@ -15331,16 +15656,76 @@
         <w:ind w:left="0"/>
       </w:pPr>
       <w:r>
-        <w:t xml:space="preserve">Un </w:t>
+        <w:t>Il K-nearest Neighbors Classifier viene creato impostando il parametro relativo al numero di elementi vicini da utilizzare settato a 1 e viene addestrato con l’utilizzo dei due dataframe Xtrain e yTrain restituiti dalla funzione getXtrainYTrain().</w:t>
+      </w:r>
+    </w:p>
+    <w:p>
+      <w:pPr>
+        <w:pStyle w:val="Paragrafoelenco"/>
+        <w:ind w:left="0"/>
+      </w:pPr>
+      <w:r>
+        <w:t>Il metodo è il seguente</w:t>
+      </w:r>
+    </w:p>
+    <w:p>
+      <w:r>
+        <w:t>\begin{minted}[bgcolor=bg]{python}</w:t>
+      </w:r>
+    </w:p>
+    <w:p>
+      <w:pPr>
+        <w:ind w:firstLine="708"/>
+      </w:pPr>
+      <w:r>
+        <w:t>KnnClassifier = KNeighborsClassifier(n_neighbors=1)</w:t>
+      </w:r>
+    </w:p>
+    <w:p>
+      <w:pPr>
+        <w:ind w:firstLine="708"/>
+      </w:pPr>
+      <w:r>
+        <w:t>Xtrain, yTrain = getXtrainYTrain ()</w:t>
+      </w:r>
+    </w:p>
+    <w:p>
+      <w:pPr>
+        <w:ind w:firstLine="708"/>
+      </w:pPr>
+      <w:r>
+        <w:t>KnnClassifier.fit(Xtrain, yTrain)</w:t>
+      </w:r>
+    </w:p>
+    <w:p>
+      <w:pPr>
+        <w:ind w:firstLine="708"/>
+      </w:pPr>
+      <w:r>
+        <w:t>return KnnClassifier</w:t>
+      </w:r>
+    </w:p>
+    <w:p>
+      <w:r>
+        <w:t>\end{minted}</w:t>
+      </w:r>
+    </w:p>
+    <w:p>
+      <w:pPr>
+        <w:pStyle w:val="Paragrafoelenco"/>
+        <w:ind w:left="0"/>
+      </w:pPr>
+      <w:r>
+        <w:t xml:space="preserve">Ho </w:t>
       </w:r>
       <w:r>
         <w:rPr>
           <w:lang w:val="en-US"/>
         </w:rPr>
-        <w:t>ulteriore</w:t>
-      </w:r>
-      <w:r>
-        <w:t xml:space="preserve"> classificatore realizzato per effettuare predizioni sul dataset è il K-nearest Neighbors Classifier</w:t>
+        <w:t>ritenuto opportuno</w:t>
+      </w:r>
+      <w:r>
+        <w:t xml:space="preserve"> valorizzare il campo con 1</w:t>
       </w:r>
       <w:r>
         <w:rPr>
@@ -15349,12 +15734,19 @@
         <w:t>,</w:t>
       </w:r>
       <w:r>
-        <w:t xml:space="preserve"> attraverso il quale ho effettuato delle query fornendo i dati delle Action Units da nuove immagini.</w:t>
-      </w:r>
-    </w:p>
-    <w:p>
-      <w:r>
-        <w:t>Come per il random forest classifier, per la creazione del classificatore ho in primis letto il file csv contenente il dataset pre-elaborato, rimosso le colonne non necessarie e, infine, ho diviso il dataset in set di addestramento e di test usando la funzione train_test_split della libreria sklearn.model_selection; tramite l’output di questo metodo ho ricavato i pandas’s dataframes Xtrain, Xtest, yTrain, yTest.</w:t>
+        <w:t xml:space="preserve"> in quanto è risultato il quantitativo necessario per non ottenere delle rilevazioni “ballerine” all’interno dell’interfaccia grafica da me realizzata e, allo stesso tempo, avere </w:t>
+      </w:r>
+      <w:r>
+        <w:t xml:space="preserve">il miglior </w:t>
+      </w:r>
+      <w:r>
+        <w:t>valore di accuracy</w:t>
+      </w:r>
+      <w:r>
+        <w:t xml:space="preserve"> possibile</w:t>
+      </w:r>
+      <w:r>
+        <w:t>, calcolato come mostrato successivamente.</w:t>
       </w:r>
     </w:p>
     <w:p>
@@ -15363,135 +15755,7 @@
         <w:ind w:left="0"/>
       </w:pPr>
       <w:r>
-        <w:t xml:space="preserve">Il metodo </w:t>
-      </w:r>
-      <w:r>
-        <w:rPr>
-          <w:lang w:val="en-US"/>
-        </w:rPr>
-        <w:t>sopracitato</w:t>
-      </w:r>
-      <w:r>
-        <w:t xml:space="preserve"> per l’estrazione di questi dataframe è lo stesso riportato </w:t>
-      </w:r>
-      <w:r>
-        <w:rPr>
-          <w:lang w:val="en-US"/>
-        </w:rPr>
-        <w:t xml:space="preserve">in </w:t>
-      </w:r>
-      <w:r>
-        <w:t>poc</w:t>
-      </w:r>
-      <w:r>
-        <w:rPr>
-          <w:lang w:val="en-US"/>
-        </w:rPr>
-        <w:t>hi paragrafi precedenti</w:t>
-      </w:r>
-      <w:r>
-        <w:t>.</w:t>
-      </w:r>
-    </w:p>
-    <w:p>
-      <w:r>
-        <w:t>Una volta ottenuti questi dataset ho creato il classificatore utilizzando l’oggetto a disposizione fornito dalla libreria sklearn.neighbors.</w:t>
-      </w:r>
-    </w:p>
-    <w:p>
-      <w:pPr>
-        <w:pStyle w:val="Paragrafoelenco"/>
-        <w:ind w:left="0"/>
-      </w:pPr>
-      <w:r>
-        <w:t>Il K-nearest Neighbors Classifier viene creato impostando il parametro relativo al numero di elementi vicini da utilizzare settato a 15 e viene addestrato con l’utilizzo dei due dataframe Xtrain e yTrain restituiti dalla funzione getXtrainYTrain().</w:t>
-      </w:r>
-    </w:p>
-    <w:p>
-      <w:pPr>
-        <w:pStyle w:val="Paragrafoelenco"/>
-        <w:ind w:left="0"/>
-      </w:pPr>
-      <w:r>
-        <w:t>Il metodo è il seguente</w:t>
-      </w:r>
-    </w:p>
-    <w:p>
-      <w:r>
-        <w:t>\begin{minted}[bgcolor=bg]{python}</w:t>
-      </w:r>
-    </w:p>
-    <w:p>
-      <w:pPr>
-        <w:ind w:firstLine="708"/>
-      </w:pPr>
-      <w:r>
-        <w:t>KnnClassifier = KNeighborsClassifier(n_neighbors=1)</w:t>
-      </w:r>
-    </w:p>
-    <w:p>
-      <w:pPr>
-        <w:ind w:firstLine="708"/>
-      </w:pPr>
-      <w:r>
-        <w:t>Xtrain, yTrain = getXtrainYTrain ()</w:t>
-      </w:r>
-    </w:p>
-    <w:p>
-      <w:pPr>
-        <w:ind w:firstLine="708"/>
-      </w:pPr>
-      <w:r>
-        <w:t>KnnClassifier.fit(Xtrain, yTrain)</w:t>
-      </w:r>
-    </w:p>
-    <w:p>
-      <w:pPr>
-        <w:ind w:firstLine="708"/>
-      </w:pPr>
-      <w:r>
-        <w:t>return KnnClassifier</w:t>
-      </w:r>
-    </w:p>
-    <w:p>
-      <w:r>
-        <w:t>\end{minted}</w:t>
-      </w:r>
-    </w:p>
-    <w:p>
-      <w:pPr>
-        <w:pStyle w:val="Paragrafoelenco"/>
-        <w:ind w:left="0"/>
-      </w:pPr>
-      <w:r>
-        <w:t xml:space="preserve">Ho </w:t>
-      </w:r>
-      <w:r>
-        <w:rPr>
-          <w:lang w:val="en-US"/>
-        </w:rPr>
-        <w:t>ritenuto opportuno</w:t>
-      </w:r>
-      <w:r>
-        <w:t xml:space="preserve"> valorizzare il campo con 1</w:t>
-      </w:r>
-      <w:r>
-        <w:rPr>
-          <w:lang w:val="en-US"/>
-        </w:rPr>
-        <w:t>,</w:t>
-      </w:r>
-      <w:r>
-        <w:t xml:space="preserve"> in quanto è risultato il quantitativo necessario per non ottenere delle rilevazioni “ballerine” all’interno dell’interfaccia grafica da me realizzata e, allo stesso tempo, avere un valore di accuracy, calcolato come mostrato successivamente.</w:t>
-      </w:r>
-    </w:p>
-    <w:p>
-      <w:pPr>
-        <w:pStyle w:val="Paragrafoelenco"/>
-        <w:ind w:left="0"/>
-      </w:pPr>
-      <w:r>
-        <w:t>Ho poi eseguito il calcolo dell’accuratezza delle predizioni sul dataframe di test realizzato precedentemente attraverso il seguente codice:</w:t>
+        <w:t>Ho poi eseguito il calcolo dell’accuratezza delle predizioni sul dataframe di test realizzato attraverso il seguente codice:</w:t>
       </w:r>
     </w:p>
     <w:p>
@@ -15591,7 +15855,16 @@
         <w:t>basandosi sulla</w:t>
       </w:r>
       <w:r>
-        <w:t xml:space="preserve"> loro influenza sulla metrica di distanza utilizzata per calcolare la vicinanza tra le istanze. Più le istanze sono vicine, più sono simili. Pertanto, le caratteristiche più importanti sono quelle che contribuiscono </w:t>
+        <w:t xml:space="preserve"> loro influenza sulla metrica di distanza utilizzata per calcolare la vicinanza tra le istanze. </w:t>
+      </w:r>
+    </w:p>
+    <w:p>
+      <w:pPr>
+        <w:pStyle w:val="Paragrafoelenco"/>
+        <w:ind w:left="0"/>
+      </w:pPr>
+      <w:r>
+        <w:t xml:space="preserve">Più le istanze sono vicine, più sono simili. Pertanto, le caratteristiche più importanti sono quelle che contribuiscono </w:t>
       </w:r>
       <w:r>
         <w:rPr>
@@ -15609,7 +15882,22 @@
         <w:ind w:left="0"/>
       </w:pPr>
       <w:r>
-        <w:t>Un modo per visualizzare l'importanza delle caratteristiche per un classificatore KNN è quello di utilizzare una mappa di calore della matrice di correlazione a coppie delle caratteristiche. Le caratteristiche con correlazioni elevate avranno un impatto minore sul calcolo della distanza, mentre le caratteristiche non correlate</w:t>
+        <w:t xml:space="preserve">Un modo per visualizzare l'importanza delle caratteristiche per un classificatore KNN è quello di utilizzare una </w:t>
+      </w:r>
+      <w:r>
+        <w:t>heatmap</w:t>
+      </w:r>
+      <w:r>
+        <w:t xml:space="preserve"> della matrice di correlazione a coppie delle caratteristiche. </w:t>
+      </w:r>
+    </w:p>
+    <w:p>
+      <w:pPr>
+        <w:pStyle w:val="Paragrafoelenco"/>
+        <w:ind w:left="0"/>
+      </w:pPr>
+      <w:r>
+        <w:t>Le caratteristiche con correlazioni elevate avranno un impatto minore sul calcolo della distanza, mentre le caratteristiche non correlate</w:t>
       </w:r>
       <w:r>
         <w:rPr>
@@ -15627,7 +15915,14 @@
         <w:ind w:left="0"/>
       </w:pPr>
       <w:r>
-        <w:t>Il seguente codice viene utilizzato per creare una heatmap della matrice di correlazione delle caratteristiche:</w:t>
+        <w:lastRenderedPageBreak/>
+        <w:t xml:space="preserve">Il seguente codice viene utilizzato per </w:t>
+      </w:r>
+      <w:r>
+        <w:t>disegnare</w:t>
+      </w:r>
+      <w:r>
+        <w:t xml:space="preserve"> una heatmap della matrice di correlazione delle caratteristiche:</w:t>
       </w:r>
     </w:p>
     <w:p>
@@ -15669,14 +15964,13 @@
         <w:t>\end{minted}</w:t>
       </w:r>
     </w:p>
-    <w:p/>
     <w:p>
       <w:pPr>
         <w:pStyle w:val="Paragrafoelenco"/>
         <w:ind w:left="0"/>
       </w:pPr>
       <w:r>
-        <w:t xml:space="preserve">Questo codice creerà una heatmap della matrice di correlazione delle caratteristiche nel set di addestramento. Il colore di ogni quadrato nella heatmap rappresenta la correlazione tra due caratteristiche. </w:t>
+        <w:t xml:space="preserve">Il colore di ogni quadrato nella heatmap rappresenta la correlazione tra due caratteristiche. </w:t>
       </w:r>
     </w:p>
     <w:p>
@@ -15798,9 +16092,6 @@
         </w:pBdr>
         <w:ind w:left="0"/>
       </w:pPr>
-      <w:r>
-        <w:t>---------</w:t>
-      </w:r>
     </w:p>
     <w:p>
       <w:pPr>
@@ -15810,6 +16101,21 @@
         </w:pBdr>
         <w:ind w:left="0"/>
       </w:pPr>
+      <w:r>
+        <w:t>\section{</w:t>
+      </w:r>
+      <w:r>
+        <w:t xml:space="preserve">Support vector machine (SVM) </w:t>
+      </w:r>
+      <w:r>
+        <w:t>C</w:t>
+      </w:r>
+      <w:r>
+        <w:t>lassifier</w:t>
+      </w:r>
+      <w:r>
+        <w:t>}</w:t>
+      </w:r>
     </w:p>
     <w:p>
       <w:pPr>
@@ -15820,7 +16126,7 @@
         <w:ind w:left="0"/>
       </w:pPr>
       <w:r>
-        <w:t>Support vector machine (SVM) classifier</w:t>
+        <w:t>Un altro classificatore adoperato per effettuare delle predizioni sul dataset è basato sull’algoritmo Support vector machine.</w:t>
       </w:r>
     </w:p>
     <w:p>
@@ -15832,7 +16138,13 @@
         <w:ind w:left="0"/>
       </w:pPr>
       <w:r>
-        <w:t>Un altro classificatore adoperato per effettuare delle predizioni sul dataset è basato sull’algoritmo Support vector machine.</w:t>
+        <w:t xml:space="preserve">La modalità di realizzazione è molto simile a quella per i precedenti classificatori, con modalità di utilizzo </w:t>
+      </w:r>
+      <w:r>
+        <w:t>identica</w:t>
+      </w:r>
+      <w:r>
+        <w:t xml:space="preserve"> al Random Forest classifier.</w:t>
       </w:r>
     </w:p>
     <w:p>
@@ -15844,7 +16156,7 @@
         <w:ind w:left="0"/>
       </w:pPr>
       <w:r>
-        <w:t>La modalità di realizzazione è molto simile a quella per i precedenti classificatori, con modalità di utilizzo pedissequa al Random Forest classifier.</w:t>
+        <w:t>Viene sempre letto in memoria il dataset pre elaborato e resamplato, con successiva rimozione delle colonne non necessarie e viene suddiviso in set di addestramento e set di test.</w:t>
       </w:r>
     </w:p>
     <w:p>
@@ -15856,7 +16168,22 @@
         <w:ind w:left="0"/>
       </w:pPr>
       <w:r>
-        <w:t>Viene sempre letto in memoria il dataset pre elaborato e resamplato, con successiva rimozione delle colonne non necessarie e viene suddiviso in set di addestramento e set di test.</w:t>
+        <w:t>L’oggetto che viene creato per effettuare le predizioni proviene sempre dalla libreria sklearn, in questo caso il modulo</w:t>
+      </w:r>
+      <w:r>
+        <w:t xml:space="preserve"> </w:t>
+      </w:r>
+      <w:r>
+        <w:t xml:space="preserve">sklearn.svm </w:t>
+      </w:r>
+      <w:r>
+        <w:t xml:space="preserve">e la sua relativa classe </w:t>
+      </w:r>
+      <w:r>
+        <w:t>SVC</w:t>
+      </w:r>
+      <w:r>
+        <w:t>.</w:t>
       </w:r>
     </w:p>
     <w:p>
@@ -15868,7 +16195,7 @@
         <w:ind w:left="0"/>
       </w:pPr>
       <w:r>
-        <w:t>L’oggetto che viene creato per effettuare le predizioni proviene sempre dalla libreria sklearn, in questo caso il modulo naive_bayes e la sua relativa classe MultinomialNB.</w:t>
+        <w:t>Eseguendo dei test attraverso il metodo \mintinline[bgcolor=bg]</w:t>
       </w:r>
     </w:p>
     <w:p>
@@ -15880,19 +16207,17 @@
         <w:ind w:left="0"/>
       </w:pPr>
       <w:r>
-        <w:t>Eseguendo dei test attraverso il metodo Eseguendo dei test attraverso il metodo \mintinline[bgcolor=bg]</w:t>
-      </w:r>
-    </w:p>
-    <w:p>
-      <w:pPr>
-        <w:pStyle w:val="Paragrafoelenco"/>
-        <w:pBdr>
-          <w:bottom w:val="single" w:sz="6" w:space="1" w:color="auto"/>
-        </w:pBdr>
-        <w:ind w:left="0"/>
-      </w:pPr>
-      <w:r>
-        <w:t>{python}{score(Xtest, yTest)} offerto dalla classe MultinomialNB ho potuto calcolare l’accuracy del modello da me generato:</w:t>
+        <w:lastRenderedPageBreak/>
+        <w:t xml:space="preserve">{python}{score(Xtest, yTest)} offerto dalla classe </w:t>
+      </w:r>
+      <w:r>
+        <w:t>SVC</w:t>
+      </w:r>
+      <w:r>
+        <w:t xml:space="preserve"> </w:t>
+      </w:r>
+      <w:r>
+        <w:t>ho potuto calcolare l’accuracy del modello da me generato:</w:t>
       </w:r>
     </w:p>
     <w:p>
@@ -15973,7 +16298,19 @@
         <w:ind w:left="0"/>
       </w:pPr>
       <w:r>
-        <w:t>Naive Bayes classifier</w:t>
+        <w:t>\section{</w:t>
+      </w:r>
+      <w:r>
+        <w:t xml:space="preserve">Naive Bayes </w:t>
+      </w:r>
+      <w:r>
+        <w:t>C</w:t>
+      </w:r>
+      <w:r>
+        <w:t>lassifier</w:t>
+      </w:r>
+      <w:r>
+        <w:t>}</w:t>
       </w:r>
     </w:p>
     <w:p>
@@ -15985,7 +16322,19 @@
         <w:ind w:left="0"/>
       </w:pPr>
       <w:r>
-        <w:t>Un ulteriore classificatore di cui ci si serve per effettuare delle predizioni sul dataset è basato sull’algoritmo Naive Bayes.</w:t>
+        <w:t xml:space="preserve">Un ulteriore classificatore di cui </w:t>
+      </w:r>
+      <w:r>
+        <w:t>mi</w:t>
+      </w:r>
+      <w:r>
+        <w:t xml:space="preserve"> serv</w:t>
+      </w:r>
+      <w:r>
+        <w:t xml:space="preserve">o </w:t>
+      </w:r>
+      <w:r>
+        <w:t>per effettuare delle predizioni sul dataset è basato sull’algoritmo Naive Bayes.</w:t>
       </w:r>
     </w:p>
     <w:p>
@@ -16157,6 +16506,9 @@
       <w:r>
         <w:t>}</w:t>
       </w:r>
+      <w:r>
+        <w:t xml:space="preserve"> //TODO riprendi da qui la correzione</w:t>
+      </w:r>
     </w:p>
     <w:p>
       <w:pPr>
@@ -16312,6 +16664,7 @@
         <w:rPr>
           <w:noProof/>
         </w:rPr>
+        <w:lastRenderedPageBreak/>
         <w:drawing>
           <wp:inline distT="0" distB="0" distL="0" distR="0" wp14:anchorId="360878A5" wp14:editId="65BB2F46">
             <wp:extent cx="4775200" cy="4147690"/>
@@ -16544,6 +16897,7 @@
         <w:rPr>
           <w:noProof/>
         </w:rPr>
+        <w:lastRenderedPageBreak/>
         <w:t xml:space="preserve">L'undersampling, come suggerisce il nome, consiste nel rimuovere alcune delle istanze della classe maggioritaria (ovvero quella con un maggior numero di campioni) in modo da bilanciare la distribuzione delle classi nel dataset. </w:t>
       </w:r>
     </w:p>
@@ -17658,6 +18012,7 @@
         <w:rPr>
           <w:noProof/>
         </w:rPr>
+        <w:lastRenderedPageBreak/>
         <w:t>Fondamentalmente</w:t>
       </w:r>
       <w:r>
@@ -18021,6 +18376,7 @@
         <w:rPr>
           <w:noProof/>
         </w:rPr>
+        <w:lastRenderedPageBreak/>
         <w:drawing>
           <wp:inline distT="0" distB="0" distL="0" distR="0" wp14:anchorId="507EE4C2" wp14:editId="417881F6">
             <wp:extent cx="5003800" cy="4178300"/>
@@ -22737,6 +23093,7 @@
         <w:ind w:right="115"/>
       </w:pPr>
       <w:r>
+        <w:lastRenderedPageBreak/>
         <w:t>Dove</w:t>
       </w:r>
       <w:r>
@@ -25340,6 +25697,7 @@
         <w:ind w:left="0"/>
       </w:pPr>
       <w:r>
+        <w:lastRenderedPageBreak/>
         <w:t xml:space="preserve">    return randomForestClassifier</w:t>
       </w:r>
     </w:p>
@@ -25706,6 +26064,7 @@
         </w:numPr>
       </w:pPr>
       <w:r>
+        <w:lastRenderedPageBreak/>
         <w:t>SSD m.2</w:t>
       </w:r>
     </w:p>
@@ -25730,64 +26089,55 @@
         <w:ind w:left="0"/>
       </w:pPr>
       <w:r>
-        <w:t>Eseguendo invece la stessa interfaccia su una macchina più prestante, fornitami dal collega Francesco Saverio Cassano, con le seguenti caratteristiche tecniche:</w:t>
-      </w:r>
-    </w:p>
-    <w:p>
-      <w:pPr>
-        <w:pStyle w:val="Paragrafoelenco"/>
-        <w:numPr>
-          <w:ilvl w:val="0"/>
-          <w:numId w:val="17"/>
-        </w:numPr>
-      </w:pPr>
-      <w:r>
-        <w:t>i7-</w:t>
-      </w:r>
-      <w:r>
-        <w:t xml:space="preserve">13700kf (no overclock) </w:t>
-      </w:r>
-    </w:p>
-    <w:p>
-      <w:pPr>
-        <w:pStyle w:val="Paragrafoelenco"/>
-        <w:numPr>
-          <w:ilvl w:val="0"/>
-          <w:numId w:val="17"/>
-        </w:numPr>
-      </w:pPr>
-      <w:r>
-        <w:t xml:space="preserve">GeForce RTX 3080 </w:t>
-      </w:r>
-      <w:r>
-        <w:t>10</w:t>
-      </w:r>
-      <w:r>
-        <w:t>GB</w:t>
-      </w:r>
-    </w:p>
-    <w:p>
-      <w:pPr>
-        <w:pStyle w:val="Paragrafoelenco"/>
-        <w:numPr>
-          <w:ilvl w:val="0"/>
-          <w:numId w:val="17"/>
-        </w:numPr>
-      </w:pPr>
-      <w:r>
-        <w:t>32GB ram DDR5</w:t>
-      </w:r>
-    </w:p>
-    <w:p>
-      <w:pPr>
-        <w:pStyle w:val="Paragrafoelenco"/>
-        <w:numPr>
-          <w:ilvl w:val="0"/>
-          <w:numId w:val="17"/>
-        </w:numPr>
-      </w:pPr>
-      <w:r>
-        <w:t>SSD m.2</w:t>
+        <w:t xml:space="preserve">È importante mettere in </w:t>
+      </w:r>
+      <w:r>
+        <w:t xml:space="preserve">luce </w:t>
+      </w:r>
+      <w:r>
+        <w:t xml:space="preserve">che per effettuare le predizioni l’immagine mostrata </w:t>
+      </w:r>
+      <w:r>
+        <w:t>sullo</w:t>
+      </w:r>
+      <w:r>
+        <w:t xml:space="preserve"> schermo viene salvata sul disco</w:t>
+      </w:r>
+      <w:r>
+        <w:t>,</w:t>
+      </w:r>
+      <w:r>
+        <w:t xml:space="preserve"> e </w:t>
+      </w:r>
+      <w:r>
+        <w:t xml:space="preserve">che </w:t>
+      </w:r>
+      <w:r>
+        <w:t xml:space="preserve">le prestazioni dipendono anche dal tipo di disco </w:t>
+      </w:r>
+      <w:r>
+        <w:t xml:space="preserve">sul quale </w:t>
+      </w:r>
+      <w:r>
+        <w:t>viene eseguita l’analisi</w:t>
+      </w:r>
+      <w:r>
+        <w:t xml:space="preserve">; </w:t>
+      </w:r>
+      <w:r>
+        <w:t xml:space="preserve">ho difatti </w:t>
+      </w:r>
+      <w:r>
+        <w:t>riscontrato</w:t>
+      </w:r>
+      <w:r>
+        <w:t xml:space="preserve"> un</w:t>
+      </w:r>
+      <w:r>
+        <w:t xml:space="preserve"> decremento notevole </w:t>
+      </w:r>
+      <w:r>
+        <w:t>delle performance nel momento in cui ho provato ad eseguire il programma su un hard disk classico rispetto ad un SSD, tipologia di disco utilizzata in entrambe le macchine sopracitate.</w:t>
       </w:r>
     </w:p>
     <w:p>
@@ -25796,22 +26146,46 @@
         <w:ind w:left="0"/>
       </w:pPr>
       <w:r>
-        <w:t xml:space="preserve">Il numero di predizioni per minuto risulta essere </w:t>
-      </w:r>
-      <w:r>
-        <w:t>[</w:t>
-      </w:r>
-      <w:r>
-        <w:t>TODO</w:t>
-      </w:r>
-      <w:r>
-        <w:t xml:space="preserve"> inserisci numero di predizioni per minuto su pc di saverio</w:t>
-      </w:r>
-      <w:r>
-        <w:t>]</w:t>
-      </w:r>
-      <w:r>
-        <w:t xml:space="preserve"> e il video risulta, ovviamente, essere più fluido.</w:t>
+        <w:t>Un’altra differenza importante è data dal fatto che</w:t>
+      </w:r>
+      <w:r>
+        <w:t xml:space="preserve"> </w:t>
+      </w:r>
+      <w:r>
+        <w:t>l</w:t>
+      </w:r>
+      <w:r>
+        <w:t>a</w:t>
+      </w:r>
+      <w:r>
+        <w:t xml:space="preserve"> macchin</w:t>
+      </w:r>
+      <w:r>
+        <w:t xml:space="preserve">a presentata è </w:t>
+      </w:r>
+      <w:r>
+        <w:t>dotat</w:t>
+      </w:r>
+      <w:r>
+        <w:t xml:space="preserve">a </w:t>
+      </w:r>
+      <w:r>
+        <w:t xml:space="preserve">di </w:t>
+      </w:r>
+      <w:r>
+        <w:t xml:space="preserve">una scheda video di casa Nvdia </w:t>
+      </w:r>
+      <w:r>
+        <w:t xml:space="preserve">che può </w:t>
+      </w:r>
+      <w:r>
+        <w:t xml:space="preserve">quindi sfruttare la tecnologia CUDA per effettuare l’estrazione delle Action Units dall’immagine prelevata, il che migliora </w:t>
+      </w:r>
+      <w:r>
+        <w:t xml:space="preserve">esaurientemente </w:t>
+      </w:r>
+      <w:r>
+        <w:t>le prestazioni.</w:t>
       </w:r>
     </w:p>
     <w:p>
@@ -25820,94 +26194,19 @@
         <w:ind w:left="0"/>
       </w:pPr>
       <w:r>
-        <w:t>N.B.: la webcam utilizzata per l’esecuzione è sempre la stessa.</w:t>
-      </w:r>
-    </w:p>
-    <w:p>
-      <w:pPr>
-        <w:pStyle w:val="Paragrafoelenco"/>
-        <w:ind w:left="0"/>
-      </w:pPr>
-      <w:r>
-        <w:t xml:space="preserve">È importante mettere in </w:t>
-      </w:r>
-      <w:r>
-        <w:t xml:space="preserve">luce </w:t>
-      </w:r>
-      <w:r>
-        <w:t xml:space="preserve">che per effettuare le predizioni l’immagine mostrata </w:t>
-      </w:r>
-      <w:r>
-        <w:t>sullo</w:t>
-      </w:r>
-      <w:r>
-        <w:t xml:space="preserve"> schermo viene salvata sul disco</w:t>
+        <w:t>Effettuando delle predizioni impostando il parametro del costruttore della classe Detector</w:t>
       </w:r>
       <w:r>
         <w:t>,</w:t>
       </w:r>
       <w:r>
-        <w:t xml:space="preserve"> e </w:t>
-      </w:r>
-      <w:r>
-        <w:t xml:space="preserve">che </w:t>
-      </w:r>
-      <w:r>
-        <w:t xml:space="preserve">le prestazioni dipendono anche dal tipo di disco </w:t>
-      </w:r>
-      <w:r>
-        <w:t xml:space="preserve">sul quale </w:t>
-      </w:r>
-      <w:r>
-        <w:t>viene eseguita l’analisi</w:t>
-      </w:r>
-      <w:r>
-        <w:t xml:space="preserve">; </w:t>
-      </w:r>
-      <w:r>
-        <w:t xml:space="preserve">ho difatti </w:t>
-      </w:r>
-      <w:r>
-        <w:t>riscontrato</w:t>
-      </w:r>
-      <w:r>
-        <w:t xml:space="preserve"> un</w:t>
-      </w:r>
-      <w:r>
-        <w:t xml:space="preserve"> decremento notevole </w:t>
-      </w:r>
-      <w:r>
-        <w:t>delle performance nel momento in cui ho provato ad eseguire il programma su un hard disk classico rispetto ad un SSD, tipologia di disco utilizzata in entrambe le macchine sopracitate.</w:t>
-      </w:r>
-    </w:p>
-    <w:p>
-      <w:pPr>
-        <w:pStyle w:val="Paragrafoelenco"/>
-        <w:ind w:left="0"/>
-      </w:pPr>
-      <w:r>
-        <w:t xml:space="preserve">Un’altra differenza importante è data dal fatto che entrambe le macchine presentate </w:t>
-      </w:r>
-      <w:r>
-        <w:t xml:space="preserve">sono dotate di </w:t>
-      </w:r>
-      <w:r>
-        <w:t xml:space="preserve">una scheda video di casa Nvdia e possono quindi sfruttare la tecnologia CUDA per effettuare l’estrazione delle Action Units dall’immagine prelevata, il che migliora </w:t>
-      </w:r>
-      <w:r>
-        <w:t xml:space="preserve">esaurientemente </w:t>
-      </w:r>
-      <w:r>
-        <w:t>le prestazioni.</w:t>
-      </w:r>
-    </w:p>
-    <w:p>
-      <w:pPr>
-        <w:pStyle w:val="Paragrafoelenco"/>
-        <w:ind w:left="0"/>
-      </w:pPr>
-      <w:r>
-        <w:t>Effettuando delle predizioni impostando il parametro del costruttore della classe Detector offerta da py-feat ho rilevato un decremento di performance, che porta il delta tempo fra una predizione e l’altra da poco meno di un secondo (~0.</w:t>
+        <w:t xml:space="preserve"> offerta da py-feat</w:t>
+      </w:r>
+      <w:r>
+        <w:t>, a “cpu”</w:t>
+      </w:r>
+      <w:r>
+        <w:t xml:space="preserve"> ho rilevato un decremento di performance, che porta il delta tempo fra una predizione e l’altra da poco meno di un secondo (~0.</w:t>
       </w:r>
       <w:r>
         <w:t>6/0.7</w:t>
@@ -26158,16 +26457,16 @@
     </w:lvl>
   </w:abstractNum>
   <w:abstractNum w:abstractNumId="2" w15:restartNumberingAfterBreak="0">
-    <w:nsid w:val="065F1D47"/>
+    <w:nsid w:val="0577513B"/>
     <w:multiLevelType w:val="hybridMultilevel"/>
-    <w:tmpl w:val="DE307E5A"/>
+    <w:tmpl w:val="32507938"/>
     <w:lvl w:ilvl="0" w:tplc="04100001">
       <w:start w:val="1"/>
       <w:numFmt w:val="bullet"/>
       <w:lvlText w:val=""/>
       <w:lvlJc w:val="left"/>
       <w:pPr>
-        <w:ind w:left="720" w:hanging="360"/>
+        <w:ind w:left="834" w:hanging="360"/>
       </w:pPr>
       <w:rPr>
         <w:rFonts w:ascii="Symbol" w:hAnsi="Symbol" w:hint="default"/>
@@ -26179,6 +26478,119 @@
       <w:lvlText w:val="o"/>
       <w:lvlJc w:val="left"/>
       <w:pPr>
+        <w:ind w:left="1554" w:hanging="360"/>
+      </w:pPr>
+      <w:rPr>
+        <w:rFonts w:ascii="Courier New" w:hAnsi="Courier New" w:cs="Courier New" w:hint="default"/>
+      </w:rPr>
+    </w:lvl>
+    <w:lvl w:ilvl="2" w:tplc="04100005" w:tentative="1">
+      <w:start w:val="1"/>
+      <w:numFmt w:val="bullet"/>
+      <w:lvlText w:val=""/>
+      <w:lvlJc w:val="left"/>
+      <w:pPr>
+        <w:ind w:left="2274" w:hanging="360"/>
+      </w:pPr>
+      <w:rPr>
+        <w:rFonts w:ascii="Wingdings" w:hAnsi="Wingdings" w:hint="default"/>
+      </w:rPr>
+    </w:lvl>
+    <w:lvl w:ilvl="3" w:tplc="04100001" w:tentative="1">
+      <w:start w:val="1"/>
+      <w:numFmt w:val="bullet"/>
+      <w:lvlText w:val=""/>
+      <w:lvlJc w:val="left"/>
+      <w:pPr>
+        <w:ind w:left="2994" w:hanging="360"/>
+      </w:pPr>
+      <w:rPr>
+        <w:rFonts w:ascii="Symbol" w:hAnsi="Symbol" w:hint="default"/>
+      </w:rPr>
+    </w:lvl>
+    <w:lvl w:ilvl="4" w:tplc="04100003" w:tentative="1">
+      <w:start w:val="1"/>
+      <w:numFmt w:val="bullet"/>
+      <w:lvlText w:val="o"/>
+      <w:lvlJc w:val="left"/>
+      <w:pPr>
+        <w:ind w:left="3714" w:hanging="360"/>
+      </w:pPr>
+      <w:rPr>
+        <w:rFonts w:ascii="Courier New" w:hAnsi="Courier New" w:cs="Courier New" w:hint="default"/>
+      </w:rPr>
+    </w:lvl>
+    <w:lvl w:ilvl="5" w:tplc="04100005" w:tentative="1">
+      <w:start w:val="1"/>
+      <w:numFmt w:val="bullet"/>
+      <w:lvlText w:val=""/>
+      <w:lvlJc w:val="left"/>
+      <w:pPr>
+        <w:ind w:left="4434" w:hanging="360"/>
+      </w:pPr>
+      <w:rPr>
+        <w:rFonts w:ascii="Wingdings" w:hAnsi="Wingdings" w:hint="default"/>
+      </w:rPr>
+    </w:lvl>
+    <w:lvl w:ilvl="6" w:tplc="04100001" w:tentative="1">
+      <w:start w:val="1"/>
+      <w:numFmt w:val="bullet"/>
+      <w:lvlText w:val=""/>
+      <w:lvlJc w:val="left"/>
+      <w:pPr>
+        <w:ind w:left="5154" w:hanging="360"/>
+      </w:pPr>
+      <w:rPr>
+        <w:rFonts w:ascii="Symbol" w:hAnsi="Symbol" w:hint="default"/>
+      </w:rPr>
+    </w:lvl>
+    <w:lvl w:ilvl="7" w:tplc="04100003" w:tentative="1">
+      <w:start w:val="1"/>
+      <w:numFmt w:val="bullet"/>
+      <w:lvlText w:val="o"/>
+      <w:lvlJc w:val="left"/>
+      <w:pPr>
+        <w:ind w:left="5874" w:hanging="360"/>
+      </w:pPr>
+      <w:rPr>
+        <w:rFonts w:ascii="Courier New" w:hAnsi="Courier New" w:cs="Courier New" w:hint="default"/>
+      </w:rPr>
+    </w:lvl>
+    <w:lvl w:ilvl="8" w:tplc="04100005" w:tentative="1">
+      <w:start w:val="1"/>
+      <w:numFmt w:val="bullet"/>
+      <w:lvlText w:val=""/>
+      <w:lvlJc w:val="left"/>
+      <w:pPr>
+        <w:ind w:left="6594" w:hanging="360"/>
+      </w:pPr>
+      <w:rPr>
+        <w:rFonts w:ascii="Wingdings" w:hAnsi="Wingdings" w:hint="default"/>
+      </w:rPr>
+    </w:lvl>
+  </w:abstractNum>
+  <w:abstractNum w:abstractNumId="3" w15:restartNumberingAfterBreak="0">
+    <w:nsid w:val="065F1D47"/>
+    <w:multiLevelType w:val="hybridMultilevel"/>
+    <w:tmpl w:val="DE307E5A"/>
+    <w:lvl w:ilvl="0" w:tplc="04100001">
+      <w:start w:val="1"/>
+      <w:numFmt w:val="bullet"/>
+      <w:lvlText w:val=""/>
+      <w:lvlJc w:val="left"/>
+      <w:pPr>
+        <w:ind w:left="720" w:hanging="360"/>
+      </w:pPr>
+      <w:rPr>
+        <w:rFonts w:ascii="Symbol" w:hAnsi="Symbol" w:hint="default"/>
+      </w:rPr>
+    </w:lvl>
+    <w:lvl w:ilvl="1" w:tplc="04100003">
+      <w:start w:val="1"/>
+      <w:numFmt w:val="bullet"/>
+      <w:lvlText w:val="o"/>
+      <w:lvlJc w:val="left"/>
+      <w:pPr>
         <w:ind w:left="1440" w:hanging="360"/>
       </w:pPr>
       <w:rPr>
@@ -26270,7 +26682,7 @@
       </w:rPr>
     </w:lvl>
   </w:abstractNum>
-  <w:abstractNum w:abstractNumId="3" w15:restartNumberingAfterBreak="0">
+  <w:abstractNum w:abstractNumId="4" w15:restartNumberingAfterBreak="0">
     <w:nsid w:val="10E14059"/>
     <w:multiLevelType w:val="hybridMultilevel"/>
     <w:tmpl w:val="C608D572"/>
@@ -26383,7 +26795,7 @@
       </w:rPr>
     </w:lvl>
   </w:abstractNum>
-  <w:abstractNum w:abstractNumId="4" w15:restartNumberingAfterBreak="0">
+  <w:abstractNum w:abstractNumId="5" w15:restartNumberingAfterBreak="0">
     <w:nsid w:val="13DD40C3"/>
     <w:multiLevelType w:val="hybridMultilevel"/>
     <w:tmpl w:val="A164F996"/>
@@ -26496,7 +26908,7 @@
       </w:rPr>
     </w:lvl>
   </w:abstractNum>
-  <w:abstractNum w:abstractNumId="5" w15:restartNumberingAfterBreak="0">
+  <w:abstractNum w:abstractNumId="6" w15:restartNumberingAfterBreak="0">
     <w:nsid w:val="184715C1"/>
     <w:multiLevelType w:val="hybridMultilevel"/>
     <w:tmpl w:val="45E24D46"/>
@@ -26606,7 +27018,7 @@
       </w:rPr>
     </w:lvl>
   </w:abstractNum>
-  <w:abstractNum w:abstractNumId="6" w15:restartNumberingAfterBreak="0">
+  <w:abstractNum w:abstractNumId="7" w15:restartNumberingAfterBreak="0">
     <w:nsid w:val="237743C1"/>
     <w:multiLevelType w:val="hybridMultilevel"/>
     <w:tmpl w:val="E9F279AC"/>
@@ -26719,7 +27131,7 @@
       </w:rPr>
     </w:lvl>
   </w:abstractNum>
-  <w:abstractNum w:abstractNumId="7" w15:restartNumberingAfterBreak="0">
+  <w:abstractNum w:abstractNumId="8" w15:restartNumberingAfterBreak="0">
     <w:nsid w:val="2A1A611D"/>
     <w:multiLevelType w:val="hybridMultilevel"/>
     <w:tmpl w:val="C27E00E6"/>
@@ -26832,7 +27244,7 @@
       </w:rPr>
     </w:lvl>
   </w:abstractNum>
-  <w:abstractNum w:abstractNumId="8" w15:restartNumberingAfterBreak="0">
+  <w:abstractNum w:abstractNumId="9" w15:restartNumberingAfterBreak="0">
     <w:nsid w:val="2C3D6CA8"/>
     <w:multiLevelType w:val="hybridMultilevel"/>
     <w:tmpl w:val="63981392"/>
@@ -26945,7 +27357,7 @@
       </w:rPr>
     </w:lvl>
   </w:abstractNum>
-  <w:abstractNum w:abstractNumId="9" w15:restartNumberingAfterBreak="0">
+  <w:abstractNum w:abstractNumId="10" w15:restartNumberingAfterBreak="0">
     <w:nsid w:val="3B0A1F0D"/>
     <w:multiLevelType w:val="hybridMultilevel"/>
     <w:tmpl w:val="E884BEA4"/>
@@ -27058,7 +27470,7 @@
       </w:rPr>
     </w:lvl>
   </w:abstractNum>
-  <w:abstractNum w:abstractNumId="10" w15:restartNumberingAfterBreak="0">
+  <w:abstractNum w:abstractNumId="11" w15:restartNumberingAfterBreak="0">
     <w:nsid w:val="3D214EB8"/>
     <w:multiLevelType w:val="hybridMultilevel"/>
     <w:tmpl w:val="4DB0A820"/>
@@ -27144,7 +27556,7 @@
       </w:pPr>
     </w:lvl>
   </w:abstractNum>
-  <w:abstractNum w:abstractNumId="11" w15:restartNumberingAfterBreak="0">
+  <w:abstractNum w:abstractNumId="12" w15:restartNumberingAfterBreak="0">
     <w:nsid w:val="42921DEF"/>
     <w:multiLevelType w:val="hybridMultilevel"/>
     <w:tmpl w:val="1E34FCB4"/>
@@ -27257,7 +27669,7 @@
       </w:rPr>
     </w:lvl>
   </w:abstractNum>
-  <w:abstractNum w:abstractNumId="12" w15:restartNumberingAfterBreak="0">
+  <w:abstractNum w:abstractNumId="13" w15:restartNumberingAfterBreak="0">
     <w:nsid w:val="46626348"/>
     <w:multiLevelType w:val="hybridMultilevel"/>
     <w:tmpl w:val="36FA8C6C"/>
@@ -27370,7 +27782,7 @@
       </w:rPr>
     </w:lvl>
   </w:abstractNum>
-  <w:abstractNum w:abstractNumId="13" w15:restartNumberingAfterBreak="0">
+  <w:abstractNum w:abstractNumId="14" w15:restartNumberingAfterBreak="0">
     <w:nsid w:val="50FE6F5E"/>
     <w:multiLevelType w:val="hybridMultilevel"/>
     <w:tmpl w:val="A0BAA26E"/>
@@ -27483,7 +27895,7 @@
       </w:rPr>
     </w:lvl>
   </w:abstractNum>
-  <w:abstractNum w:abstractNumId="14" w15:restartNumberingAfterBreak="0">
+  <w:abstractNum w:abstractNumId="15" w15:restartNumberingAfterBreak="0">
     <w:nsid w:val="54992EA0"/>
     <w:multiLevelType w:val="hybridMultilevel"/>
     <w:tmpl w:val="AE962860"/>
@@ -27572,7 +27984,120 @@
       </w:pPr>
     </w:lvl>
   </w:abstractNum>
-  <w:abstractNum w:abstractNumId="15" w15:restartNumberingAfterBreak="0">
+  <w:abstractNum w:abstractNumId="16" w15:restartNumberingAfterBreak="0">
+    <w:nsid w:val="55F612E0"/>
+    <w:multiLevelType w:val="hybridMultilevel"/>
+    <w:tmpl w:val="424E36A2"/>
+    <w:lvl w:ilvl="0" w:tplc="04100001">
+      <w:start w:val="1"/>
+      <w:numFmt w:val="bullet"/>
+      <w:lvlText w:val=""/>
+      <w:lvlJc w:val="left"/>
+      <w:pPr>
+        <w:ind w:left="834" w:hanging="360"/>
+      </w:pPr>
+      <w:rPr>
+        <w:rFonts w:ascii="Symbol" w:hAnsi="Symbol" w:hint="default"/>
+      </w:rPr>
+    </w:lvl>
+    <w:lvl w:ilvl="1" w:tplc="04100003">
+      <w:start w:val="1"/>
+      <w:numFmt w:val="bullet"/>
+      <w:lvlText w:val="o"/>
+      <w:lvlJc w:val="left"/>
+      <w:pPr>
+        <w:ind w:left="1554" w:hanging="360"/>
+      </w:pPr>
+      <w:rPr>
+        <w:rFonts w:ascii="Courier New" w:hAnsi="Courier New" w:cs="Courier New" w:hint="default"/>
+      </w:rPr>
+    </w:lvl>
+    <w:lvl w:ilvl="2" w:tplc="04100005" w:tentative="1">
+      <w:start w:val="1"/>
+      <w:numFmt w:val="bullet"/>
+      <w:lvlText w:val=""/>
+      <w:lvlJc w:val="left"/>
+      <w:pPr>
+        <w:ind w:left="2274" w:hanging="360"/>
+      </w:pPr>
+      <w:rPr>
+        <w:rFonts w:ascii="Wingdings" w:hAnsi="Wingdings" w:hint="default"/>
+      </w:rPr>
+    </w:lvl>
+    <w:lvl w:ilvl="3" w:tplc="04100001" w:tentative="1">
+      <w:start w:val="1"/>
+      <w:numFmt w:val="bullet"/>
+      <w:lvlText w:val=""/>
+      <w:lvlJc w:val="left"/>
+      <w:pPr>
+        <w:ind w:left="2994" w:hanging="360"/>
+      </w:pPr>
+      <w:rPr>
+        <w:rFonts w:ascii="Symbol" w:hAnsi="Symbol" w:hint="default"/>
+      </w:rPr>
+    </w:lvl>
+    <w:lvl w:ilvl="4" w:tplc="04100003" w:tentative="1">
+      <w:start w:val="1"/>
+      <w:numFmt w:val="bullet"/>
+      <w:lvlText w:val="o"/>
+      <w:lvlJc w:val="left"/>
+      <w:pPr>
+        <w:ind w:left="3714" w:hanging="360"/>
+      </w:pPr>
+      <w:rPr>
+        <w:rFonts w:ascii="Courier New" w:hAnsi="Courier New" w:cs="Courier New" w:hint="default"/>
+      </w:rPr>
+    </w:lvl>
+    <w:lvl w:ilvl="5" w:tplc="04100005" w:tentative="1">
+      <w:start w:val="1"/>
+      <w:numFmt w:val="bullet"/>
+      <w:lvlText w:val=""/>
+      <w:lvlJc w:val="left"/>
+      <w:pPr>
+        <w:ind w:left="4434" w:hanging="360"/>
+      </w:pPr>
+      <w:rPr>
+        <w:rFonts w:ascii="Wingdings" w:hAnsi="Wingdings" w:hint="default"/>
+      </w:rPr>
+    </w:lvl>
+    <w:lvl w:ilvl="6" w:tplc="04100001" w:tentative="1">
+      <w:start w:val="1"/>
+      <w:numFmt w:val="bullet"/>
+      <w:lvlText w:val=""/>
+      <w:lvlJc w:val="left"/>
+      <w:pPr>
+        <w:ind w:left="5154" w:hanging="360"/>
+      </w:pPr>
+      <w:rPr>
+        <w:rFonts w:ascii="Symbol" w:hAnsi="Symbol" w:hint="default"/>
+      </w:rPr>
+    </w:lvl>
+    <w:lvl w:ilvl="7" w:tplc="04100003" w:tentative="1">
+      <w:start w:val="1"/>
+      <w:numFmt w:val="bullet"/>
+      <w:lvlText w:val="o"/>
+      <w:lvlJc w:val="left"/>
+      <w:pPr>
+        <w:ind w:left="5874" w:hanging="360"/>
+      </w:pPr>
+      <w:rPr>
+        <w:rFonts w:ascii="Courier New" w:hAnsi="Courier New" w:cs="Courier New" w:hint="default"/>
+      </w:rPr>
+    </w:lvl>
+    <w:lvl w:ilvl="8" w:tplc="04100005" w:tentative="1">
+      <w:start w:val="1"/>
+      <w:numFmt w:val="bullet"/>
+      <w:lvlText w:val=""/>
+      <w:lvlJc w:val="left"/>
+      <w:pPr>
+        <w:ind w:left="6594" w:hanging="360"/>
+      </w:pPr>
+      <w:rPr>
+        <w:rFonts w:ascii="Wingdings" w:hAnsi="Wingdings" w:hint="default"/>
+      </w:rPr>
+    </w:lvl>
+  </w:abstractNum>
+  <w:abstractNum w:abstractNumId="17" w15:restartNumberingAfterBreak="0">
     <w:nsid w:val="5D2B0056"/>
     <w:multiLevelType w:val="hybridMultilevel"/>
     <w:tmpl w:val="3ED271EA"/>
@@ -27685,7 +28210,7 @@
       </w:rPr>
     </w:lvl>
   </w:abstractNum>
-  <w:abstractNum w:abstractNumId="16" w15:restartNumberingAfterBreak="0">
+  <w:abstractNum w:abstractNumId="18" w15:restartNumberingAfterBreak="0">
     <w:nsid w:val="616C3AA8"/>
     <w:multiLevelType w:val="hybridMultilevel"/>
     <w:tmpl w:val="4154C7C0"/>
@@ -27798,7 +28323,7 @@
       </w:rPr>
     </w:lvl>
   </w:abstractNum>
-  <w:abstractNum w:abstractNumId="17" w15:restartNumberingAfterBreak="0">
+  <w:abstractNum w:abstractNumId="19" w15:restartNumberingAfterBreak="0">
     <w:nsid w:val="71092C28"/>
     <w:multiLevelType w:val="hybridMultilevel"/>
     <w:tmpl w:val="63F42314"/>
@@ -27911,7 +28436,7 @@
       </w:rPr>
     </w:lvl>
   </w:abstractNum>
-  <w:abstractNum w:abstractNumId="18" w15:restartNumberingAfterBreak="0">
+  <w:abstractNum w:abstractNumId="20" w15:restartNumberingAfterBreak="0">
     <w:nsid w:val="7BA704C4"/>
     <w:multiLevelType w:val="hybridMultilevel"/>
     <w:tmpl w:val="1B7226D2"/>
@@ -28024,7 +28549,7 @@
       </w:rPr>
     </w:lvl>
   </w:abstractNum>
-  <w:abstractNum w:abstractNumId="19" w15:restartNumberingAfterBreak="0">
+  <w:abstractNum w:abstractNumId="21" w15:restartNumberingAfterBreak="0">
     <w:nsid w:val="7ECC3B30"/>
     <w:multiLevelType w:val="hybridMultilevel"/>
     <w:tmpl w:val="DE88C626"/>
@@ -28138,64 +28663,70 @@
     </w:lvl>
   </w:abstractNum>
   <w:num w:numId="1" w16cid:durableId="170531152">
+    <w:abstractNumId w:val="6"/>
+  </w:num>
+  <w:num w:numId="2" w16cid:durableId="1525829875">
+    <w:abstractNumId w:val="11"/>
+  </w:num>
+  <w:num w:numId="3" w16cid:durableId="1541160365">
+    <w:abstractNumId w:val="17"/>
+  </w:num>
+  <w:num w:numId="4" w16cid:durableId="1576090577">
+    <w:abstractNumId w:val="21"/>
+  </w:num>
+  <w:num w:numId="5" w16cid:durableId="1950620423">
     <w:abstractNumId w:val="5"/>
   </w:num>
-  <w:num w:numId="2" w16cid:durableId="1525829875">
-    <w:abstractNumId w:val="10"/>
-  </w:num>
-  <w:num w:numId="3" w16cid:durableId="1541160365">
-    <w:abstractNumId w:val="15"/>
-  </w:num>
-  <w:num w:numId="4" w16cid:durableId="1576090577">
+  <w:num w:numId="6" w16cid:durableId="811751752">
     <w:abstractNumId w:val="19"/>
-  </w:num>
-  <w:num w:numId="5" w16cid:durableId="1950620423">
-    <w:abstractNumId w:val="4"/>
-  </w:num>
-  <w:num w:numId="6" w16cid:durableId="811751752">
-    <w:abstractNumId w:val="17"/>
   </w:num>
   <w:num w:numId="7" w16cid:durableId="291398972">
     <w:abstractNumId w:val="1"/>
   </w:num>
   <w:num w:numId="8" w16cid:durableId="777219114">
-    <w:abstractNumId w:val="14"/>
+    <w:abstractNumId w:val="15"/>
   </w:num>
   <w:num w:numId="9" w16cid:durableId="999582170">
-    <w:abstractNumId w:val="3"/>
+    <w:abstractNumId w:val="4"/>
   </w:num>
   <w:num w:numId="10" w16cid:durableId="947734473">
+    <w:abstractNumId w:val="10"/>
+  </w:num>
+  <w:num w:numId="11" w16cid:durableId="1103837102">
+    <w:abstractNumId w:val="13"/>
+  </w:num>
+  <w:num w:numId="12" w16cid:durableId="2101412873">
+    <w:abstractNumId w:val="20"/>
+  </w:num>
+  <w:num w:numId="13" w16cid:durableId="1858542744">
+    <w:abstractNumId w:val="8"/>
+  </w:num>
+  <w:num w:numId="14" w16cid:durableId="1000740509">
     <w:abstractNumId w:val="9"/>
   </w:num>
-  <w:num w:numId="11" w16cid:durableId="1103837102">
-    <w:abstractNumId w:val="12"/>
-  </w:num>
-  <w:num w:numId="12" w16cid:durableId="2101412873">
-    <w:abstractNumId w:val="18"/>
-  </w:num>
-  <w:num w:numId="13" w16cid:durableId="1858542744">
-    <w:abstractNumId w:val="7"/>
-  </w:num>
-  <w:num w:numId="14" w16cid:durableId="1000740509">
-    <w:abstractNumId w:val="8"/>
-  </w:num>
   <w:num w:numId="15" w16cid:durableId="2131628358">
-    <w:abstractNumId w:val="13"/>
+    <w:abstractNumId w:val="14"/>
   </w:num>
   <w:num w:numId="16" w16cid:durableId="194779627">
     <w:abstractNumId w:val="0"/>
   </w:num>
   <w:num w:numId="17" w16cid:durableId="972565337">
-    <w:abstractNumId w:val="6"/>
+    <w:abstractNumId w:val="7"/>
   </w:num>
   <w:num w:numId="18" w16cid:durableId="1041786407">
-    <w:abstractNumId w:val="11"/>
+    <w:abstractNumId w:val="12"/>
   </w:num>
   <w:num w:numId="19" w16cid:durableId="2055612361">
-    <w:abstractNumId w:val="16"/>
+    <w:abstractNumId w:val="18"/>
   </w:num>
   <w:num w:numId="20" w16cid:durableId="1790002370">
+    <w:abstractNumId w:val="3"/>
+  </w:num>
+  <w:num w:numId="21" w16cid:durableId="1901013564">
     <w:abstractNumId w:val="2"/>
+  </w:num>
+  <w:num w:numId="22" w16cid:durableId="1985962576">
+    <w:abstractNumId w:val="16"/>
   </w:num>
 </w:numbering>
 </file>

</xml_diff>